<commit_message>
why i was so lazy before...
</commit_message>
<xml_diff>
--- a/7 семестр/МиСИИ/ЛР 3/МиСИИ ЛР 3.docx
+++ b/7 семестр/МиСИИ/ЛР 3/МиСИИ ЛР 3.docx
@@ -134,13 +134,7 @@
         <w:jc w:val="center"/>
       </w:pPr>
       <w:r>
-        <w:t>ИССЛЕДОВАНИЕ ИНФОРМИРОВАННЫХ МЕТОДОВ ПОИСКА</w:t>
-      </w:r>
-      <w:r>
-        <w:t xml:space="preserve"> </w:t>
-      </w:r>
-      <w:r>
-        <w:t>РЕШЕНИЙ ЗАДАЧ В ПРОСТРАНСТВЕ СОСТОЯНИЙ</w:t>
+        <w:t>ИССЛЕДОВАНИЕ ИНФОРМИРОВАННЫХ МЕТОДОВ ПОИСКА РЕШЕНИЙ ЗАДАЧ В ПРОСТРАНСТВЕ СОСТОЯНИЙ</w:t>
       </w:r>
     </w:p>
     <w:p>
@@ -514,16 +508,7 @@
         <w:t xml:space="preserve"> в файле search.py.</w:t>
       </w:r>
       <w:r>
-        <w:t xml:space="preserve"> </w:t>
-      </w:r>
-      <w:r>
-        <w:t>Протестир</w:t>
-      </w:r>
-      <w:r>
-        <w:t>овать</w:t>
-      </w:r>
-      <w:r>
-        <w:t xml:space="preserve"> свою реализацию A*-поиска на задаче поиска пути в лабиринте, используя эвристику манхэттенского расстояния</w:t>
+        <w:t xml:space="preserve"> Протестировать свою реализацию A*-поиска на задаче поиска пути в лабиринте, используя эвристику манхэттенского расстояния</w:t>
       </w:r>
       <w:r>
         <w:t>;</w:t>
@@ -558,10 +543,7 @@
         <w:t>В</w:t>
       </w:r>
       <w:r>
-        <w:t>ыбрать такое представление состояния, которое кодирует всю информацию, необходимую для определения достижения цели: посетил ли агент все четыре угла</w:t>
-      </w:r>
-      <w:r>
-        <w:t>;</w:t>
+        <w:t>ыбрать такое представление состояния, которое кодирует всю информацию, необходимую для определения достижения цели: посетил ли агент все четыре угла;</w:t>
       </w:r>
     </w:p>
     <w:p>
@@ -601,6 +583,19 @@
       </w:pPr>
     </w:p>
     <w:p>
+      <w:pPr>
+        <w:pStyle w:val="2"/>
+        <w:numPr>
+          <w:ilvl w:val="1"/>
+          <w:numId w:val="20"/>
+        </w:numPr>
+      </w:pPr>
+      <w:r>
+        <w:t>Изучение материала</w:t>
+      </w:r>
+    </w:p>
+    <w:p/>
+    <w:p>
       <w:r>
         <w:t xml:space="preserve">Перед началом работы </w:t>
       </w:r>
@@ -635,158 +630,969 @@
       </w:r>
     </w:p>
     <w:p>
+      <w:r>
+        <w:lastRenderedPageBreak/>
+        <w:t>Манхэттенское расстояние</w:t>
+      </w:r>
+      <w:r>
+        <w:t xml:space="preserve"> </w:t>
+      </w:r>
+      <w:r>
+        <w:t xml:space="preserve">– это метрика, измеряющая расстояние между двумя точками в сетке </w:t>
+      </w:r>
+      <w:r>
+        <w:t>для ситуации</w:t>
+      </w:r>
+      <w:r>
+        <w:t xml:space="preserve">, </w:t>
+      </w:r>
+      <w:r>
+        <w:t>где</w:t>
+      </w:r>
+      <w:r>
+        <w:t xml:space="preserve"> можно двигаться только горизонтально или вертикально.</w:t>
+      </w:r>
+      <w:r>
+        <w:t xml:space="preserve"> Математически представлено как </w:t>
+      </w:r>
+      <w:r>
+        <w:t>сумма модулей разностей координат точек A и B</w:t>
+      </w:r>
+      <w:r>
+        <w:t>.</w:t>
+      </w:r>
+    </w:p>
+    <w:p/>
+    <w:p/>
+    <w:p>
+      <w:pPr>
+        <w:pStyle w:val="2"/>
+        <w:numPr>
+          <w:ilvl w:val="1"/>
+          <w:numId w:val="20"/>
+        </w:numPr>
+      </w:pPr>
+      <w:r>
+        <w:t xml:space="preserve">Реализация </w:t>
+      </w:r>
+      <w:r>
+        <w:rPr>
+          <w:lang w:val="en-US"/>
+        </w:rPr>
+        <w:t>A*-</w:t>
+      </w:r>
+      <w:r>
+        <w:t>алгоритма</w:t>
+      </w:r>
+    </w:p>
+    <w:p/>
+    <w:p>
+      <w:r>
+        <w:t>Б</w:t>
+      </w:r>
+      <w:r>
+        <w:t xml:space="preserve">ыл реализован </w:t>
+      </w:r>
+      <w:r>
+        <w:rPr>
+          <w:lang w:val="en-US"/>
+        </w:rPr>
+        <w:t>A</w:t>
+      </w:r>
+      <w:r>
+        <w:t>*-</w:t>
+      </w:r>
+      <w:r>
+        <w:t>алгоритм</w:t>
+      </w:r>
+      <w:r>
+        <w:t xml:space="preserve"> </w:t>
+      </w:r>
+      <w:r>
+        <w:t xml:space="preserve">поиска пути на графе состояний. Для этого было написано тело функции </w:t>
+      </w:r>
+      <w:proofErr w:type="spellStart"/>
+      <w:r>
+        <w:t>aStarSearch</w:t>
+      </w:r>
+      <w:proofErr w:type="spellEnd"/>
+      <w:r>
+        <w:t xml:space="preserve"> в файле </w:t>
+      </w:r>
+      <w:r>
+        <w:t>search.py</w:t>
+      </w:r>
+      <w:r>
+        <w:t xml:space="preserve"> (листинг </w:t>
+      </w:r>
+      <w:r>
+        <w:t>3.2.1</w:t>
+      </w:r>
+      <w:r>
+        <w:t>).</w:t>
+      </w:r>
+    </w:p>
+    <w:p/>
+    <w:p>
+      <w:pPr>
+        <w:rPr>
+          <w:lang w:val="en-US"/>
+        </w:rPr>
+      </w:pPr>
+      <w:r>
+        <w:t>Листинг 3.</w:t>
+      </w:r>
+      <w:r>
+        <w:t>2.</w:t>
+      </w:r>
+      <w:r>
+        <w:t xml:space="preserve">1 – Реализация алгоритма </w:t>
+      </w:r>
+      <w:r>
+        <w:rPr>
+          <w:lang w:val="en-US"/>
+        </w:rPr>
+        <w:t>A*</w:t>
+      </w:r>
+    </w:p>
+    <w:p>
+      <w:pPr>
+        <w:pStyle w:val="af"/>
+        <w:jc w:val="left"/>
+        <w:rPr>
+          <w:lang w:val="en-US"/>
+        </w:rPr>
+      </w:pPr>
+      <w:r>
+        <w:rPr>
+          <w:lang w:val="en-US"/>
+        </w:rPr>
+        <w:t xml:space="preserve">def </w:t>
+      </w:r>
+      <w:proofErr w:type="spellStart"/>
       <w:r>
         <w:rPr>
           <w:b/>
           <w:bCs/>
-        </w:rPr>
-        <w:t>Манхэттенское расстояние</w:t>
-      </w:r>
-      <w:r>
-        <w:t xml:space="preserve"> </w:t>
-      </w:r>
-      <w:r>
-        <w:t xml:space="preserve">– это метрика, измеряющая расстояние между двумя точками в сетке </w:t>
-      </w:r>
-      <w:r>
-        <w:t>для ситуации</w:t>
-      </w:r>
-      <w:r>
-        <w:t xml:space="preserve">, </w:t>
-      </w:r>
-      <w:r>
-        <w:t>где</w:t>
-      </w:r>
-      <w:r>
-        <w:t xml:space="preserve"> можно двигаться только горизонтально </w:t>
-      </w:r>
-      <w:r>
-        <w:lastRenderedPageBreak/>
-        <w:t>или вертикально.</w:t>
-      </w:r>
-      <w:r>
-        <w:t xml:space="preserve"> Математически представлено как </w:t>
-      </w:r>
-      <w:r>
-        <w:t>сумма модулей разностей координат точек A и B</w:t>
-      </w:r>
-      <w:r>
-        <w:t>.</w:t>
-      </w:r>
-    </w:p>
-    <w:p>
+          <w:lang w:val="en-US"/>
+        </w:rPr>
+        <w:t>aStarSearch</w:t>
+      </w:r>
+      <w:proofErr w:type="spellEnd"/>
+      <w:r>
+        <w:rPr>
+          <w:lang w:val="en-US"/>
+        </w:rPr>
+        <w:t xml:space="preserve">(problem, </w:t>
+      </w:r>
       <w:r>
         <w:rPr>
           <w:b/>
           <w:bCs/>
-        </w:rPr>
-        <w:t>Задание 1</w:t>
-      </w:r>
-      <w:r>
-        <w:t>: б</w:t>
-      </w:r>
-      <w:r>
-        <w:t>ыл</w:t>
-      </w:r>
-      <w:r>
-        <w:t xml:space="preserve"> реализован </w:t>
-      </w:r>
-      <w:r>
-        <w:rPr>
-          <w:lang w:val="en-US"/>
-        </w:rPr>
-        <w:t>A</w:t>
-      </w:r>
-      <w:r>
-        <w:t>*-</w:t>
-      </w:r>
-      <w:r>
-        <w:t>алгоритм</w:t>
-      </w:r>
-      <w:r>
-        <w:t xml:space="preserve"> </w:t>
-      </w:r>
-      <w:r>
-        <w:t>поиска пути на графе состояний. Для этого было написано тело</w:t>
-      </w:r>
-      <w:r>
-        <w:t xml:space="preserve"> функци</w:t>
-      </w:r>
-      <w:r>
-        <w:t>и</w:t>
-      </w:r>
-      <w:r>
-        <w:t xml:space="preserve"> </w:t>
-      </w:r>
-      <w:proofErr w:type="spellStart"/>
-      <w:r>
-        <w:t>aStarSearch</w:t>
-      </w:r>
-      <w:proofErr w:type="spellEnd"/>
-      <w:r>
-        <w:t xml:space="preserve"> в файле </w:t>
-      </w:r>
-      <w:r>
-        <w:t>search.py</w:t>
-      </w:r>
-      <w:r>
-        <w:t xml:space="preserve"> (листинг 3.1).</w:t>
-      </w:r>
-    </w:p>
-    <w:p/>
-    <w:p>
-      <w:pPr>
-        <w:rPr>
-          <w:lang w:val="en-US"/>
-        </w:rPr>
-      </w:pPr>
-      <w:r>
-        <w:t xml:space="preserve">Листинг 3.1 – Реализация алгоритма </w:t>
-      </w:r>
-      <w:r>
-        <w:rPr>
-          <w:lang w:val="en-US"/>
-        </w:rPr>
-        <w:t>A*</w:t>
+          <w:lang w:val="en-US"/>
+        </w:rPr>
+        <w:t>heuristic</w:t>
+      </w:r>
+      <w:r>
+        <w:rPr>
+          <w:lang w:val="en-US"/>
+        </w:rPr>
+        <w:t>=</w:t>
+      </w:r>
+      <w:proofErr w:type="spellStart"/>
+      <w:r>
+        <w:rPr>
+          <w:lang w:val="en-US"/>
+        </w:rPr>
+        <w:t>nullHeuristic</w:t>
+      </w:r>
+      <w:proofErr w:type="spellEnd"/>
+      <w:r>
+        <w:rPr>
+          <w:lang w:val="en-US"/>
+        </w:rPr>
+        <w:t>):</w:t>
       </w:r>
     </w:p>
     <w:p>
       <w:pPr>
         <w:pStyle w:val="af"/>
         <w:jc w:val="left"/>
-        <w:rPr>
-          <w:lang w:val="en-US"/>
-        </w:rPr>
-      </w:pPr>
-      <w:r>
-        <w:rPr>
-          <w:lang w:val="en-US"/>
-        </w:rPr>
-        <w:t xml:space="preserve">def </w:t>
-      </w:r>
-      <w:proofErr w:type="spellStart"/>
-      <w:proofErr w:type="gramStart"/>
+      </w:pPr>
+      <w:r>
+        <w:rPr>
+          <w:lang w:val="en-US"/>
+        </w:rPr>
+        <w:t xml:space="preserve">    </w:t>
+      </w:r>
+      <w:r>
+        <w:t>"""</w:t>
+      </w:r>
+    </w:p>
+    <w:p>
+      <w:pPr>
+        <w:pStyle w:val="af"/>
+        <w:jc w:val="left"/>
+      </w:pPr>
+      <w:r>
+        <w:t xml:space="preserve">    Находит узел с наименьшей комбинированной стоимостью, включающей эвристику</w:t>
+      </w:r>
+    </w:p>
+    <w:p>
+      <w:pPr>
+        <w:pStyle w:val="af"/>
+        <w:jc w:val="left"/>
+      </w:pPr>
+      <w:r>
+        <w:t xml:space="preserve">    """</w:t>
+      </w:r>
+    </w:p>
+    <w:p>
+      <w:pPr>
+        <w:pStyle w:val="af"/>
+        <w:jc w:val="left"/>
+      </w:pPr>
+    </w:p>
+    <w:p>
+      <w:pPr>
+        <w:pStyle w:val="af"/>
+        <w:jc w:val="left"/>
+      </w:pPr>
+      <w:r>
+        <w:t xml:space="preserve">    "*** ВСТАВЬТЕ ВАШ КОД СЮДА ***"</w:t>
+      </w:r>
+    </w:p>
+    <w:p>
+      <w:pPr>
+        <w:pStyle w:val="af"/>
+        <w:jc w:val="left"/>
+      </w:pPr>
+    </w:p>
+    <w:p>
+      <w:pPr>
+        <w:pStyle w:val="af"/>
+        <w:jc w:val="left"/>
+        <w:rPr>
+          <w:lang w:val="en-US"/>
+        </w:rPr>
+      </w:pPr>
+      <w:r>
+        <w:t xml:space="preserve">    </w:t>
+      </w:r>
+      <w:r>
+        <w:rPr>
+          <w:lang w:val="en-US"/>
+        </w:rPr>
+        <w:t>OPEN</w:t>
+      </w:r>
+      <w:r>
+        <w:rPr>
+          <w:lang w:val="en-US"/>
+        </w:rPr>
+        <w:t xml:space="preserve"> = </w:t>
+      </w:r>
+      <w:proofErr w:type="spellStart"/>
+      <w:r>
+        <w:rPr>
+          <w:lang w:val="en-US"/>
+        </w:rPr>
+        <w:t>util</w:t>
+      </w:r>
+      <w:r>
+        <w:rPr>
+          <w:lang w:val="en-US"/>
+        </w:rPr>
+        <w:t>.</w:t>
+      </w:r>
       <w:r>
         <w:rPr>
           <w:b/>
           <w:bCs/>
           <w:lang w:val="en-US"/>
         </w:rPr>
-        <w:t>aStarSearch</w:t>
-      </w:r>
-      <w:proofErr w:type="spellEnd"/>
-      <w:r>
-        <w:rPr>
-          <w:lang w:val="en-US"/>
-        </w:rPr>
-        <w:t>(</w:t>
-      </w:r>
-      <w:proofErr w:type="gramEnd"/>
-      <w:r>
-        <w:rPr>
-          <w:lang w:val="en-US"/>
-        </w:rPr>
-        <w:t xml:space="preserve">problem, </w:t>
+        <w:t>PriorityQueue</w:t>
+      </w:r>
+      <w:proofErr w:type="spellEnd"/>
+      <w:r>
+        <w:rPr>
+          <w:lang w:val="en-US"/>
+        </w:rPr>
+        <w:t>()</w:t>
+      </w:r>
+    </w:p>
+    <w:p>
+      <w:pPr>
+        <w:pStyle w:val="af"/>
+        <w:jc w:val="left"/>
+        <w:rPr>
+          <w:lang w:val="en-US"/>
+        </w:rPr>
+      </w:pPr>
+      <w:r>
+        <w:rPr>
+          <w:lang w:val="en-US"/>
+        </w:rPr>
+        <w:t xml:space="preserve">    </w:t>
+      </w:r>
+      <w:r>
+        <w:rPr>
+          <w:lang w:val="en-US"/>
+        </w:rPr>
+        <w:t>CLOSED = set()</w:t>
+      </w:r>
+    </w:p>
+    <w:p>
+      <w:pPr>
+        <w:pStyle w:val="af"/>
+        <w:jc w:val="left"/>
+        <w:rPr>
+          <w:lang w:val="en-US"/>
+        </w:rPr>
+      </w:pPr>
+    </w:p>
+    <w:p>
+      <w:pPr>
+        <w:pStyle w:val="af"/>
+        <w:jc w:val="left"/>
+        <w:rPr>
+          <w:lang w:val="en-US"/>
+        </w:rPr>
+      </w:pPr>
+      <w:r>
+        <w:rPr>
+          <w:lang w:val="en-US"/>
+        </w:rPr>
+        <w:t xml:space="preserve">    # </w:t>
+      </w:r>
+      <w:proofErr w:type="spellStart"/>
+      <w:r>
+        <w:rPr>
+          <w:lang w:val="en-US"/>
+        </w:rPr>
+        <w:t>определить</w:t>
+      </w:r>
+      <w:proofErr w:type="spellEnd"/>
+      <w:r>
+        <w:rPr>
+          <w:lang w:val="en-US"/>
+        </w:rPr>
+        <w:t xml:space="preserve"> </w:t>
+      </w:r>
+      <w:proofErr w:type="spellStart"/>
+      <w:r>
+        <w:rPr>
+          <w:lang w:val="en-US"/>
+        </w:rPr>
+        <w:t>стартовую</w:t>
+      </w:r>
+      <w:proofErr w:type="spellEnd"/>
+      <w:r>
+        <w:rPr>
+          <w:lang w:val="en-US"/>
+        </w:rPr>
+        <w:t xml:space="preserve"> </w:t>
+      </w:r>
+      <w:proofErr w:type="spellStart"/>
+      <w:r>
+        <w:rPr>
+          <w:lang w:val="en-US"/>
+        </w:rPr>
+        <w:t>вершину</w:t>
+      </w:r>
+      <w:proofErr w:type="spellEnd"/>
+    </w:p>
+    <w:p>
+      <w:pPr>
+        <w:pStyle w:val="af"/>
+        <w:jc w:val="left"/>
+        <w:rPr>
+          <w:lang w:val="en-US"/>
+        </w:rPr>
+      </w:pPr>
+      <w:r>
+        <w:rPr>
+          <w:lang w:val="en-US"/>
+        </w:rPr>
+        <w:t xml:space="preserve">    start = (</w:t>
+      </w:r>
+      <w:proofErr w:type="spellStart"/>
+      <w:r>
+        <w:rPr>
+          <w:lang w:val="en-US"/>
+        </w:rPr>
+        <w:t>problem.getStartState</w:t>
+      </w:r>
+      <w:proofErr w:type="spellEnd"/>
+      <w:r>
+        <w:rPr>
+          <w:lang w:val="en-US"/>
+        </w:rPr>
+        <w:t>(), [], 0)</w:t>
+      </w:r>
+    </w:p>
+    <w:p>
+      <w:pPr>
+        <w:pStyle w:val="af"/>
+        <w:jc w:val="left"/>
+        <w:rPr>
+          <w:lang w:val="en-US"/>
+        </w:rPr>
+      </w:pPr>
+      <w:r>
+        <w:rPr>
+          <w:lang w:val="en-US"/>
+        </w:rPr>
+        <w:t xml:space="preserve">    #print("Start:", </w:t>
+      </w:r>
+      <w:proofErr w:type="spellStart"/>
+      <w:r>
+        <w:rPr>
+          <w:lang w:val="en-US"/>
+        </w:rPr>
+        <w:t>problem.getStartState</w:t>
+      </w:r>
+      <w:proofErr w:type="spellEnd"/>
+      <w:r>
+        <w:rPr>
+          <w:lang w:val="en-US"/>
+        </w:rPr>
+        <w:t>())</w:t>
+      </w:r>
+    </w:p>
+    <w:p>
+      <w:pPr>
+        <w:pStyle w:val="af"/>
+        <w:jc w:val="left"/>
+        <w:rPr>
+          <w:lang w:val="en-US"/>
+        </w:rPr>
+      </w:pPr>
+    </w:p>
+    <w:p>
+      <w:pPr>
+        <w:pStyle w:val="af"/>
+        <w:jc w:val="left"/>
+      </w:pPr>
+      <w:r>
+        <w:rPr>
+          <w:lang w:val="en-US"/>
+        </w:rPr>
+        <w:t xml:space="preserve">    </w:t>
+      </w:r>
+      <w:r>
+        <w:t xml:space="preserve"># поместить стартовую вершину в список </w:t>
+      </w:r>
+      <w:r>
+        <w:rPr>
+          <w:lang w:val="en-US"/>
+        </w:rPr>
+        <w:t>OPEN</w:t>
+      </w:r>
+    </w:p>
+    <w:p>
+      <w:pPr>
+        <w:pStyle w:val="af"/>
+        <w:jc w:val="left"/>
+        <w:rPr>
+          <w:lang w:val="en-US"/>
+        </w:rPr>
+      </w:pPr>
+      <w:r>
+        <w:t xml:space="preserve">    </w:t>
+      </w:r>
+      <w:proofErr w:type="spellStart"/>
+      <w:r>
+        <w:rPr>
+          <w:lang w:val="en-US"/>
+        </w:rPr>
+        <w:t>OPEN.push</w:t>
+      </w:r>
+      <w:proofErr w:type="spellEnd"/>
+      <w:r>
+        <w:rPr>
+          <w:lang w:val="en-US"/>
+        </w:rPr>
+        <w:t>(start, 0)</w:t>
+      </w:r>
+    </w:p>
+    <w:p>
+      <w:pPr>
+        <w:pStyle w:val="af"/>
+        <w:jc w:val="left"/>
+        <w:rPr>
+          <w:lang w:val="en-US"/>
+        </w:rPr>
+      </w:pPr>
+    </w:p>
+    <w:p>
+      <w:pPr>
+        <w:pStyle w:val="af"/>
+        <w:jc w:val="left"/>
+        <w:rPr>
+          <w:lang w:val="en-US"/>
+        </w:rPr>
+      </w:pPr>
+      <w:r>
+        <w:rPr>
+          <w:lang w:val="en-US"/>
+        </w:rPr>
+        <w:t xml:space="preserve">    while not </w:t>
+      </w:r>
+      <w:proofErr w:type="spellStart"/>
+      <w:r>
+        <w:rPr>
+          <w:lang w:val="en-US"/>
+        </w:rPr>
+        <w:t>OPEN.isEmpty</w:t>
+      </w:r>
+      <w:proofErr w:type="spellEnd"/>
+      <w:r>
+        <w:rPr>
+          <w:lang w:val="en-US"/>
+        </w:rPr>
+        <w:t>():</w:t>
+      </w:r>
+    </w:p>
+    <w:p>
+      <w:pPr>
+        <w:pStyle w:val="af"/>
+        <w:jc w:val="left"/>
+        <w:rPr>
+          <w:lang w:val="en-US"/>
+        </w:rPr>
+      </w:pPr>
+      <w:r>
+        <w:rPr>
+          <w:lang w:val="en-US"/>
+        </w:rPr>
+        <w:t xml:space="preserve">        node, path, cost = </w:t>
+      </w:r>
+      <w:proofErr w:type="spellStart"/>
+      <w:r>
+        <w:rPr>
+          <w:lang w:val="en-US"/>
+        </w:rPr>
+        <w:t>OPEN.pop</w:t>
+      </w:r>
+      <w:proofErr w:type="spellEnd"/>
+      <w:r>
+        <w:rPr>
+          <w:lang w:val="en-US"/>
+        </w:rPr>
+        <w:t>()</w:t>
+      </w:r>
+    </w:p>
+    <w:p>
+      <w:pPr>
+        <w:pStyle w:val="af"/>
+        <w:jc w:val="left"/>
+        <w:rPr>
+          <w:lang w:val="en-US"/>
+        </w:rPr>
+      </w:pPr>
+    </w:p>
+    <w:p>
+      <w:pPr>
+        <w:pStyle w:val="af"/>
+        <w:jc w:val="left"/>
+        <w:rPr>
+          <w:lang w:val="en-US"/>
+        </w:rPr>
+      </w:pPr>
+      <w:r>
+        <w:rPr>
+          <w:lang w:val="en-US"/>
+        </w:rPr>
+        <w:t xml:space="preserve">        if </w:t>
+      </w:r>
+      <w:proofErr w:type="spellStart"/>
+      <w:r>
+        <w:rPr>
+          <w:lang w:val="en-US"/>
+        </w:rPr>
+        <w:t>problem.isGoalState</w:t>
+      </w:r>
+      <w:proofErr w:type="spellEnd"/>
+      <w:r>
+        <w:rPr>
+          <w:lang w:val="en-US"/>
+        </w:rPr>
+        <w:t>(node):</w:t>
+      </w:r>
+    </w:p>
+    <w:p>
+      <w:pPr>
+        <w:pStyle w:val="af"/>
+        <w:jc w:val="left"/>
+        <w:rPr>
+          <w:lang w:val="en-US"/>
+        </w:rPr>
+      </w:pPr>
+      <w:r>
+        <w:rPr>
+          <w:lang w:val="en-US"/>
+        </w:rPr>
+        <w:t xml:space="preserve">            # print("Path:", path)</w:t>
+      </w:r>
+    </w:p>
+    <w:p>
+      <w:pPr>
+        <w:pStyle w:val="af"/>
+        <w:jc w:val="left"/>
+        <w:rPr>
+          <w:lang w:val="en-US"/>
+        </w:rPr>
+      </w:pPr>
+      <w:r>
+        <w:rPr>
+          <w:lang w:val="en-US"/>
+        </w:rPr>
+        <w:t xml:space="preserve">            return path</w:t>
+      </w:r>
+    </w:p>
+    <w:p>
+      <w:pPr>
+        <w:pStyle w:val="af"/>
+        <w:jc w:val="left"/>
+        <w:rPr>
+          <w:lang w:val="en-US"/>
+        </w:rPr>
+      </w:pPr>
+    </w:p>
+    <w:p>
+      <w:pPr>
+        <w:pStyle w:val="af"/>
+        <w:jc w:val="left"/>
+        <w:rPr>
+          <w:lang w:val="en-US"/>
+        </w:rPr>
+      </w:pPr>
+      <w:r>
+        <w:rPr>
+          <w:lang w:val="en-US"/>
+        </w:rPr>
+        <w:t xml:space="preserve">        if node not in CLOSED:</w:t>
+      </w:r>
+    </w:p>
+    <w:p>
+      <w:pPr>
+        <w:pStyle w:val="af"/>
+        <w:jc w:val="left"/>
+        <w:rPr>
+          <w:lang w:val="en-US"/>
+        </w:rPr>
+      </w:pPr>
+      <w:r>
+        <w:rPr>
+          <w:lang w:val="en-US"/>
+        </w:rPr>
+        <w:t xml:space="preserve">            </w:t>
+      </w:r>
+      <w:proofErr w:type="spellStart"/>
+      <w:r>
+        <w:rPr>
+          <w:lang w:val="en-US"/>
+        </w:rPr>
+        <w:t>CLOSED.add</w:t>
+      </w:r>
+      <w:proofErr w:type="spellEnd"/>
+      <w:r>
+        <w:rPr>
+          <w:lang w:val="en-US"/>
+        </w:rPr>
+        <w:t>(node)</w:t>
+      </w:r>
+    </w:p>
+    <w:p>
+      <w:pPr>
+        <w:pStyle w:val="af"/>
+        <w:jc w:val="left"/>
+        <w:rPr>
+          <w:lang w:val="en-US"/>
+        </w:rPr>
+      </w:pPr>
+    </w:p>
+    <w:p>
+      <w:pPr>
+        <w:pStyle w:val="af"/>
+        <w:jc w:val="left"/>
+        <w:rPr>
+          <w:lang w:val="en-US"/>
+        </w:rPr>
+      </w:pPr>
+      <w:r>
+        <w:rPr>
+          <w:lang w:val="en-US"/>
+        </w:rPr>
+        <w:t xml:space="preserve">            successors = </w:t>
+      </w:r>
+      <w:proofErr w:type="spellStart"/>
+      <w:r>
+        <w:rPr>
+          <w:lang w:val="en-US"/>
+        </w:rPr>
+        <w:t>problem.getSuccessors</w:t>
+      </w:r>
+      <w:proofErr w:type="spellEnd"/>
+      <w:r>
+        <w:rPr>
+          <w:lang w:val="en-US"/>
+        </w:rPr>
+        <w:t>(node)</w:t>
+      </w:r>
+    </w:p>
+    <w:p>
+      <w:pPr>
+        <w:pStyle w:val="af"/>
+        <w:jc w:val="left"/>
+        <w:rPr>
+          <w:lang w:val="en-US"/>
+        </w:rPr>
+      </w:pPr>
+      <w:r>
+        <w:rPr>
+          <w:lang w:val="en-US"/>
+        </w:rPr>
+        <w:t xml:space="preserve">            #print("Successors:", successors, " for node ", node)</w:t>
+      </w:r>
+    </w:p>
+    <w:p>
+      <w:pPr>
+        <w:pStyle w:val="af"/>
+        <w:jc w:val="left"/>
+        <w:rPr>
+          <w:lang w:val="en-US"/>
+        </w:rPr>
+      </w:pPr>
+    </w:p>
+    <w:p>
+      <w:pPr>
+        <w:pStyle w:val="af"/>
+        <w:jc w:val="left"/>
+        <w:rPr>
+          <w:lang w:val="en-US"/>
+        </w:rPr>
+      </w:pPr>
+      <w:r>
+        <w:rPr>
+          <w:lang w:val="en-US"/>
+        </w:rPr>
+        <w:t xml:space="preserve">            for </w:t>
+      </w:r>
+      <w:proofErr w:type="spellStart"/>
+      <w:r>
+        <w:rPr>
+          <w:lang w:val="en-US"/>
+        </w:rPr>
+        <w:t>child_node</w:t>
+      </w:r>
+      <w:proofErr w:type="spellEnd"/>
+      <w:r>
+        <w:rPr>
+          <w:lang w:val="en-US"/>
+        </w:rPr>
+        <w:t xml:space="preserve">, </w:t>
+      </w:r>
+      <w:proofErr w:type="spellStart"/>
+      <w:r>
+        <w:rPr>
+          <w:lang w:val="en-US"/>
+        </w:rPr>
+        <w:t>child_direction</w:t>
+      </w:r>
+      <w:proofErr w:type="spellEnd"/>
+      <w:r>
+        <w:rPr>
+          <w:lang w:val="en-US"/>
+        </w:rPr>
+        <w:t xml:space="preserve">, </w:t>
+      </w:r>
+      <w:proofErr w:type="spellStart"/>
+      <w:r>
+        <w:rPr>
+          <w:lang w:val="en-US"/>
+        </w:rPr>
+        <w:t>child_cost</w:t>
+      </w:r>
+      <w:proofErr w:type="spellEnd"/>
+      <w:r>
+        <w:rPr>
+          <w:lang w:val="en-US"/>
+        </w:rPr>
+        <w:t xml:space="preserve"> in successors:</w:t>
+      </w:r>
+    </w:p>
+    <w:p>
+      <w:pPr>
+        <w:pStyle w:val="af"/>
+        <w:jc w:val="left"/>
+        <w:rPr>
+          <w:lang w:val="en-US"/>
+        </w:rPr>
+      </w:pPr>
+      <w:r>
+        <w:rPr>
+          <w:lang w:val="en-US"/>
+        </w:rPr>
+        <w:t xml:space="preserve">                </w:t>
+      </w:r>
+      <w:proofErr w:type="spellStart"/>
+      <w:r>
+        <w:rPr>
+          <w:lang w:val="en-US"/>
+        </w:rPr>
+        <w:t>new_cost</w:t>
+      </w:r>
+      <w:proofErr w:type="spellEnd"/>
+      <w:r>
+        <w:rPr>
+          <w:lang w:val="en-US"/>
+        </w:rPr>
+        <w:t xml:space="preserve"> = cost + </w:t>
+      </w:r>
+      <w:proofErr w:type="spellStart"/>
+      <w:r>
+        <w:rPr>
+          <w:lang w:val="en-US"/>
+        </w:rPr>
+        <w:t>child_cost</w:t>
+      </w:r>
+      <w:proofErr w:type="spellEnd"/>
+    </w:p>
+    <w:p>
+      <w:pPr>
+        <w:pStyle w:val="af"/>
+        <w:jc w:val="left"/>
+        <w:rPr>
+          <w:lang w:val="en-US"/>
+        </w:rPr>
+      </w:pPr>
+      <w:r>
+        <w:rPr>
+          <w:lang w:val="en-US"/>
+        </w:rPr>
+        <w:t xml:space="preserve">                </w:t>
+      </w:r>
+      <w:proofErr w:type="spellStart"/>
+      <w:r>
+        <w:rPr>
+          <w:lang w:val="en-US"/>
+        </w:rPr>
+        <w:t>new_path</w:t>
+      </w:r>
+      <w:proofErr w:type="spellEnd"/>
+      <w:r>
+        <w:rPr>
+          <w:lang w:val="en-US"/>
+        </w:rPr>
+        <w:t xml:space="preserve"> = path + [</w:t>
+      </w:r>
+      <w:proofErr w:type="spellStart"/>
+      <w:r>
+        <w:rPr>
+          <w:lang w:val="en-US"/>
+        </w:rPr>
+        <w:t>child_direction</w:t>
+      </w:r>
+      <w:proofErr w:type="spellEnd"/>
+      <w:r>
+        <w:rPr>
+          <w:lang w:val="en-US"/>
+        </w:rPr>
+        <w:t>]</w:t>
+      </w:r>
+    </w:p>
+    <w:p>
+      <w:pPr>
+        <w:pStyle w:val="af"/>
+        <w:jc w:val="left"/>
+        <w:rPr>
+          <w:lang w:val="en-US"/>
+        </w:rPr>
+      </w:pPr>
+      <w:r>
+        <w:rPr>
+          <w:lang w:val="en-US"/>
+        </w:rPr>
+        <w:t xml:space="preserve">                </w:t>
+      </w:r>
+      <w:proofErr w:type="spellStart"/>
+      <w:r>
+        <w:rPr>
+          <w:lang w:val="en-US"/>
+        </w:rPr>
+        <w:t>new_node</w:t>
+      </w:r>
+      <w:proofErr w:type="spellEnd"/>
+      <w:r>
+        <w:rPr>
+          <w:lang w:val="en-US"/>
+        </w:rPr>
+        <w:t xml:space="preserve"> = (</w:t>
+      </w:r>
+      <w:proofErr w:type="spellStart"/>
+      <w:r>
+        <w:rPr>
+          <w:lang w:val="en-US"/>
+        </w:rPr>
+        <w:t>child_node</w:t>
+      </w:r>
+      <w:proofErr w:type="spellEnd"/>
+      <w:r>
+        <w:rPr>
+          <w:lang w:val="en-US"/>
+        </w:rPr>
+        <w:t xml:space="preserve">, </w:t>
+      </w:r>
+      <w:proofErr w:type="spellStart"/>
+      <w:r>
+        <w:rPr>
+          <w:lang w:val="en-US"/>
+        </w:rPr>
+        <w:t>new_path</w:t>
+      </w:r>
+      <w:proofErr w:type="spellEnd"/>
+      <w:r>
+        <w:rPr>
+          <w:lang w:val="en-US"/>
+        </w:rPr>
+        <w:t xml:space="preserve">, </w:t>
+      </w:r>
+      <w:proofErr w:type="spellStart"/>
+      <w:r>
+        <w:rPr>
+          <w:lang w:val="en-US"/>
+        </w:rPr>
+        <w:t>new_cost</w:t>
+      </w:r>
+      <w:proofErr w:type="spellEnd"/>
+      <w:r>
+        <w:rPr>
+          <w:lang w:val="en-US"/>
+        </w:rPr>
+        <w:t>)</w:t>
+      </w:r>
+    </w:p>
+    <w:p>
+      <w:pPr>
+        <w:pStyle w:val="af"/>
+        <w:jc w:val="left"/>
+        <w:rPr>
+          <w:lang w:val="en-US"/>
+        </w:rPr>
+      </w:pPr>
+      <w:r>
+        <w:rPr>
+          <w:lang w:val="en-US"/>
+        </w:rPr>
+        <w:t xml:space="preserve">                </w:t>
+      </w:r>
+      <w:proofErr w:type="spellStart"/>
+      <w:r>
+        <w:rPr>
+          <w:lang w:val="en-US"/>
+        </w:rPr>
+        <w:t>OPEN.</w:t>
       </w:r>
       <w:r>
         <w:rPr>
@@ -794,998 +1600,67 @@
           <w:bCs/>
           <w:lang w:val="en-US"/>
         </w:rPr>
-        <w:t>heuristic</w:t>
-      </w:r>
-      <w:r>
-        <w:rPr>
-          <w:lang w:val="en-US"/>
-        </w:rPr>
-        <w:t>=</w:t>
-      </w:r>
-      <w:proofErr w:type="spellStart"/>
-      <w:r>
-        <w:rPr>
-          <w:lang w:val="en-US"/>
-        </w:rPr>
-        <w:t>nullHeuristic</w:t>
-      </w:r>
-      <w:proofErr w:type="spellEnd"/>
-      <w:r>
-        <w:rPr>
-          <w:lang w:val="en-US"/>
-        </w:rPr>
-        <w:t>):</w:t>
-      </w:r>
-    </w:p>
-    <w:p>
-      <w:pPr>
-        <w:pStyle w:val="af"/>
-        <w:jc w:val="left"/>
-      </w:pPr>
-      <w:r>
-        <w:rPr>
-          <w:lang w:val="en-US"/>
-        </w:rPr>
-        <w:t xml:space="preserve">    </w:t>
-      </w:r>
-      <w:r>
-        <w:t>"""</w:t>
-      </w:r>
-    </w:p>
-    <w:p>
-      <w:pPr>
-        <w:pStyle w:val="af"/>
-        <w:jc w:val="left"/>
-      </w:pPr>
-      <w:r>
-        <w:t xml:space="preserve">    Находит узел с наименьшей комбинированной стоимостью, включающей эвристику</w:t>
-      </w:r>
-    </w:p>
-    <w:p>
-      <w:pPr>
-        <w:pStyle w:val="af"/>
-        <w:jc w:val="left"/>
-      </w:pPr>
-      <w:r>
-        <w:t xml:space="preserve">    """</w:t>
-      </w:r>
-    </w:p>
-    <w:p>
-      <w:pPr>
-        <w:pStyle w:val="af"/>
-        <w:jc w:val="left"/>
-      </w:pPr>
-    </w:p>
-    <w:p>
-      <w:pPr>
-        <w:pStyle w:val="af"/>
-        <w:jc w:val="left"/>
-      </w:pPr>
-      <w:r>
-        <w:t xml:space="preserve">    "*** ВСТАВЬТЕ ВАШ КОД СЮДА ***"</w:t>
-      </w:r>
-    </w:p>
-    <w:p>
-      <w:pPr>
-        <w:pStyle w:val="af"/>
-        <w:jc w:val="left"/>
-      </w:pPr>
-    </w:p>
-    <w:p>
-      <w:pPr>
-        <w:pStyle w:val="af"/>
-        <w:jc w:val="left"/>
-      </w:pPr>
-      <w:r>
-        <w:t xml:space="preserve">    </w:t>
-      </w:r>
-      <w:r>
-        <w:rPr>
-          <w:lang w:val="en-US"/>
-        </w:rPr>
-        <w:t>OPEN</w:t>
-      </w:r>
-      <w:r>
-        <w:t xml:space="preserve"> = </w:t>
-      </w:r>
-      <w:proofErr w:type="gramStart"/>
-      <w:r>
-        <w:rPr>
-          <w:lang w:val="en-US"/>
-        </w:rPr>
-        <w:t>util</w:t>
-      </w:r>
-      <w:r>
-        <w:t>.</w:t>
-      </w:r>
-      <w:proofErr w:type="spellStart"/>
+        <w:t>update</w:t>
+      </w:r>
+      <w:proofErr w:type="spellEnd"/>
+      <w:r>
+        <w:rPr>
+          <w:lang w:val="en-US"/>
+        </w:rPr>
+        <w:t>(</w:t>
+      </w:r>
+      <w:proofErr w:type="spellStart"/>
+      <w:r>
+        <w:rPr>
+          <w:lang w:val="en-US"/>
+        </w:rPr>
+        <w:t>new_node</w:t>
+      </w:r>
+      <w:proofErr w:type="spellEnd"/>
+      <w:r>
+        <w:rPr>
+          <w:lang w:val="en-US"/>
+        </w:rPr>
+        <w:t xml:space="preserve">, </w:t>
+      </w:r>
+      <w:proofErr w:type="spellStart"/>
+      <w:r>
+        <w:rPr>
+          <w:lang w:val="en-US"/>
+        </w:rPr>
+        <w:t>new_cost</w:t>
+      </w:r>
+      <w:proofErr w:type="spellEnd"/>
+      <w:r>
+        <w:rPr>
+          <w:lang w:val="en-US"/>
+        </w:rPr>
+        <w:t xml:space="preserve"> </w:t>
+      </w:r>
       <w:r>
         <w:rPr>
           <w:b/>
           <w:bCs/>
           <w:lang w:val="en-US"/>
         </w:rPr>
-        <w:t>PriorityQueue</w:t>
-      </w:r>
-      <w:proofErr w:type="spellEnd"/>
-      <w:proofErr w:type="gramEnd"/>
-      <w:r>
-        <w:t>()</w:t>
-      </w:r>
-    </w:p>
-    <w:p>
-      <w:pPr>
-        <w:pStyle w:val="af"/>
-        <w:jc w:val="left"/>
-        <w:rPr>
-          <w:lang w:val="en-US"/>
-        </w:rPr>
-      </w:pPr>
-      <w:r>
-        <w:t xml:space="preserve">    </w:t>
-      </w:r>
-      <w:r>
-        <w:rPr>
-          <w:lang w:val="en-US"/>
-        </w:rPr>
-        <w:t xml:space="preserve">CLOSED = </w:t>
-      </w:r>
-      <w:proofErr w:type="gramStart"/>
-      <w:r>
-        <w:rPr>
-          <w:lang w:val="en-US"/>
-        </w:rPr>
-        <w:t>set(</w:t>
-      </w:r>
-      <w:proofErr w:type="gramEnd"/>
-      <w:r>
-        <w:rPr>
-          <w:lang w:val="en-US"/>
-        </w:rPr>
-        <w:t>)</w:t>
-      </w:r>
-    </w:p>
-    <w:p>
-      <w:pPr>
-        <w:pStyle w:val="af"/>
-        <w:jc w:val="left"/>
-        <w:rPr>
-          <w:lang w:val="en-US"/>
-        </w:rPr>
-      </w:pPr>
-    </w:p>
-    <w:p>
-      <w:pPr>
-        <w:pStyle w:val="af"/>
-        <w:jc w:val="left"/>
-        <w:rPr>
-          <w:lang w:val="en-US"/>
-        </w:rPr>
-      </w:pPr>
-      <w:r>
-        <w:rPr>
-          <w:lang w:val="en-US"/>
-        </w:rPr>
-        <w:t xml:space="preserve">    # </w:t>
-      </w:r>
-      <w:proofErr w:type="spellStart"/>
-      <w:r>
-        <w:rPr>
-          <w:lang w:val="en-US"/>
-        </w:rPr>
-        <w:t>определить</w:t>
-      </w:r>
-      <w:proofErr w:type="spellEnd"/>
-      <w:r>
-        <w:rPr>
-          <w:lang w:val="en-US"/>
-        </w:rPr>
-        <w:t xml:space="preserve"> </w:t>
-      </w:r>
-      <w:proofErr w:type="spellStart"/>
-      <w:r>
-        <w:rPr>
-          <w:lang w:val="en-US"/>
-        </w:rPr>
-        <w:t>стартовую</w:t>
-      </w:r>
-      <w:proofErr w:type="spellEnd"/>
-      <w:r>
-        <w:rPr>
-          <w:lang w:val="en-US"/>
-        </w:rPr>
-        <w:t xml:space="preserve"> </w:t>
-      </w:r>
-      <w:proofErr w:type="spellStart"/>
-      <w:r>
-        <w:rPr>
-          <w:lang w:val="en-US"/>
-        </w:rPr>
-        <w:t>вершину</w:t>
-      </w:r>
-      <w:proofErr w:type="spellEnd"/>
-    </w:p>
-    <w:p>
-      <w:pPr>
-        <w:pStyle w:val="af"/>
-        <w:jc w:val="left"/>
-        <w:rPr>
-          <w:lang w:val="en-US"/>
-        </w:rPr>
-      </w:pPr>
-      <w:r>
-        <w:rPr>
-          <w:lang w:val="en-US"/>
-        </w:rPr>
-        <w:t xml:space="preserve">    start = (</w:t>
-      </w:r>
-      <w:proofErr w:type="spellStart"/>
-      <w:proofErr w:type="gramStart"/>
-      <w:r>
-        <w:rPr>
-          <w:lang w:val="en-US"/>
-        </w:rPr>
-        <w:t>problem.getStartState</w:t>
-      </w:r>
-      <w:proofErr w:type="spellEnd"/>
-      <w:proofErr w:type="gramEnd"/>
-      <w:r>
-        <w:rPr>
-          <w:lang w:val="en-US"/>
-        </w:rPr>
-        <w:t>(), [], 0)</w:t>
-      </w:r>
-    </w:p>
-    <w:p>
-      <w:pPr>
-        <w:pStyle w:val="af"/>
-        <w:jc w:val="left"/>
-        <w:rPr>
-          <w:lang w:val="en-US"/>
-        </w:rPr>
-      </w:pPr>
-      <w:r>
-        <w:rPr>
-          <w:lang w:val="en-US"/>
-        </w:rPr>
-        <w:t xml:space="preserve">    #</w:t>
-      </w:r>
-      <w:proofErr w:type="gramStart"/>
-      <w:r>
-        <w:rPr>
-          <w:lang w:val="en-US"/>
-        </w:rPr>
-        <w:t>print(</w:t>
-      </w:r>
-      <w:proofErr w:type="gramEnd"/>
-      <w:r>
-        <w:rPr>
-          <w:lang w:val="en-US"/>
-        </w:rPr>
-        <w:t xml:space="preserve">"Start:", </w:t>
-      </w:r>
-      <w:proofErr w:type="spellStart"/>
-      <w:proofErr w:type="gramStart"/>
-      <w:r>
-        <w:rPr>
-          <w:lang w:val="en-US"/>
-        </w:rPr>
-        <w:t>problem.getStartState</w:t>
-      </w:r>
-      <w:proofErr w:type="spellEnd"/>
-      <w:proofErr w:type="gramEnd"/>
-      <w:r>
-        <w:rPr>
-          <w:lang w:val="en-US"/>
-        </w:rPr>
-        <w:t>())</w:t>
-      </w:r>
-    </w:p>
-    <w:p>
-      <w:pPr>
-        <w:pStyle w:val="af"/>
-        <w:jc w:val="left"/>
-        <w:rPr>
-          <w:lang w:val="en-US"/>
-        </w:rPr>
-      </w:pPr>
-    </w:p>
-    <w:p>
-      <w:pPr>
-        <w:pStyle w:val="af"/>
-        <w:jc w:val="left"/>
-        <w:rPr>
-          <w:lang w:val="en-US"/>
-        </w:rPr>
-      </w:pPr>
-      <w:r>
-        <w:rPr>
-          <w:lang w:val="en-US"/>
-        </w:rPr>
-        <w:t xml:space="preserve">    # </w:t>
-      </w:r>
-      <w:proofErr w:type="spellStart"/>
-      <w:r>
-        <w:rPr>
-          <w:lang w:val="en-US"/>
-        </w:rPr>
-        <w:t>поместить</w:t>
-      </w:r>
-      <w:proofErr w:type="spellEnd"/>
-      <w:r>
-        <w:rPr>
-          <w:lang w:val="en-US"/>
-        </w:rPr>
-        <w:t xml:space="preserve"> </w:t>
-      </w:r>
-      <w:proofErr w:type="spellStart"/>
-      <w:r>
-        <w:rPr>
-          <w:lang w:val="en-US"/>
-        </w:rPr>
-        <w:t>стартовую</w:t>
-      </w:r>
-      <w:proofErr w:type="spellEnd"/>
-      <w:r>
-        <w:rPr>
-          <w:lang w:val="en-US"/>
-        </w:rPr>
-        <w:t xml:space="preserve"> </w:t>
-      </w:r>
-      <w:proofErr w:type="spellStart"/>
-      <w:r>
-        <w:rPr>
-          <w:lang w:val="en-US"/>
-        </w:rPr>
-        <w:t>вершину</w:t>
-      </w:r>
-      <w:proofErr w:type="spellEnd"/>
-      <w:r>
-        <w:rPr>
-          <w:lang w:val="en-US"/>
-        </w:rPr>
-        <w:t xml:space="preserve"> в </w:t>
-      </w:r>
-      <w:proofErr w:type="spellStart"/>
-      <w:r>
-        <w:rPr>
-          <w:lang w:val="en-US"/>
-        </w:rPr>
-        <w:t>список</w:t>
-      </w:r>
-      <w:proofErr w:type="spellEnd"/>
-      <w:r>
-        <w:rPr>
-          <w:lang w:val="en-US"/>
-        </w:rPr>
-        <w:t xml:space="preserve"> OPEN</w:t>
-      </w:r>
-    </w:p>
-    <w:p>
-      <w:pPr>
-        <w:pStyle w:val="af"/>
-        <w:jc w:val="left"/>
-        <w:rPr>
-          <w:lang w:val="en-US"/>
-        </w:rPr>
-      </w:pPr>
-      <w:r>
-        <w:rPr>
-          <w:lang w:val="en-US"/>
-        </w:rPr>
-        <w:t xml:space="preserve">    </w:t>
-      </w:r>
-      <w:proofErr w:type="spellStart"/>
-      <w:r>
-        <w:rPr>
-          <w:lang w:val="en-US"/>
-        </w:rPr>
-        <w:t>OPEN.push</w:t>
-      </w:r>
-      <w:proofErr w:type="spellEnd"/>
-      <w:r>
-        <w:rPr>
-          <w:lang w:val="en-US"/>
-        </w:rPr>
-        <w:t>(start, 0)</w:t>
-      </w:r>
-    </w:p>
-    <w:p>
-      <w:pPr>
-        <w:pStyle w:val="af"/>
-        <w:jc w:val="left"/>
-        <w:rPr>
-          <w:lang w:val="en-US"/>
-        </w:rPr>
-      </w:pPr>
-    </w:p>
-    <w:p>
-      <w:pPr>
-        <w:pStyle w:val="af"/>
-        <w:jc w:val="left"/>
-        <w:rPr>
-          <w:lang w:val="en-US"/>
-        </w:rPr>
-      </w:pPr>
-      <w:r>
-        <w:rPr>
-          <w:lang w:val="en-US"/>
-        </w:rPr>
-        <w:t xml:space="preserve">    while not </w:t>
-      </w:r>
-      <w:proofErr w:type="spellStart"/>
-      <w:r>
-        <w:rPr>
-          <w:lang w:val="en-US"/>
-        </w:rPr>
-        <w:t>OPEN.isEmpty</w:t>
-      </w:r>
-      <w:proofErr w:type="spellEnd"/>
-      <w:r>
-        <w:rPr>
-          <w:lang w:val="en-US"/>
-        </w:rPr>
-        <w:t>():</w:t>
-      </w:r>
-    </w:p>
-    <w:p>
-      <w:pPr>
-        <w:pStyle w:val="af"/>
-        <w:jc w:val="left"/>
-        <w:rPr>
-          <w:lang w:val="en-US"/>
-        </w:rPr>
-      </w:pPr>
-      <w:r>
-        <w:rPr>
-          <w:lang w:val="en-US"/>
-        </w:rPr>
-        <w:t xml:space="preserve">        node, path, cost = </w:t>
-      </w:r>
-      <w:proofErr w:type="spellStart"/>
-      <w:proofErr w:type="gramStart"/>
-      <w:r>
-        <w:rPr>
-          <w:lang w:val="en-US"/>
-        </w:rPr>
-        <w:t>OPEN.pop</w:t>
-      </w:r>
-      <w:proofErr w:type="spellEnd"/>
-      <w:r>
-        <w:rPr>
-          <w:lang w:val="en-US"/>
-        </w:rPr>
-        <w:t>(</w:t>
-      </w:r>
-      <w:proofErr w:type="gramEnd"/>
-      <w:r>
-        <w:rPr>
-          <w:lang w:val="en-US"/>
-        </w:rPr>
-        <w:t>)</w:t>
-      </w:r>
-    </w:p>
-    <w:p>
-      <w:pPr>
-        <w:pStyle w:val="af"/>
-        <w:jc w:val="left"/>
-        <w:rPr>
-          <w:lang w:val="en-US"/>
-        </w:rPr>
-      </w:pPr>
-    </w:p>
-    <w:p>
-      <w:pPr>
-        <w:pStyle w:val="af"/>
-        <w:jc w:val="left"/>
-        <w:rPr>
-          <w:lang w:val="en-US"/>
-        </w:rPr>
-      </w:pPr>
-      <w:r>
-        <w:rPr>
-          <w:lang w:val="en-US"/>
-        </w:rPr>
-        <w:t xml:space="preserve">        if </w:t>
-      </w:r>
-      <w:proofErr w:type="spellStart"/>
-      <w:proofErr w:type="gramStart"/>
-      <w:r>
-        <w:rPr>
-          <w:lang w:val="en-US"/>
-        </w:rPr>
-        <w:t>problem.isGoalState</w:t>
-      </w:r>
-      <w:proofErr w:type="spellEnd"/>
-      <w:proofErr w:type="gramEnd"/>
-      <w:r>
-        <w:rPr>
-          <w:lang w:val="en-US"/>
-        </w:rPr>
-        <w:t>(node):</w:t>
-      </w:r>
-    </w:p>
-    <w:p>
-      <w:pPr>
-        <w:pStyle w:val="af"/>
-        <w:jc w:val="left"/>
-        <w:rPr>
-          <w:lang w:val="en-US"/>
-        </w:rPr>
-      </w:pPr>
-      <w:r>
-        <w:rPr>
-          <w:lang w:val="en-US"/>
-        </w:rPr>
-        <w:t xml:space="preserve">            # </w:t>
-      </w:r>
-      <w:proofErr w:type="gramStart"/>
-      <w:r>
-        <w:rPr>
-          <w:lang w:val="en-US"/>
-        </w:rPr>
-        <w:t>print(</w:t>
-      </w:r>
-      <w:proofErr w:type="gramEnd"/>
-      <w:r>
-        <w:rPr>
-          <w:lang w:val="en-US"/>
-        </w:rPr>
-        <w:t>"Path:", path)</w:t>
-      </w:r>
-    </w:p>
-    <w:p>
-      <w:pPr>
-        <w:pStyle w:val="af"/>
-        <w:jc w:val="left"/>
-        <w:rPr>
-          <w:lang w:val="en-US"/>
-        </w:rPr>
-      </w:pPr>
-      <w:r>
-        <w:rPr>
-          <w:lang w:val="en-US"/>
-        </w:rPr>
-        <w:t xml:space="preserve">            return path</w:t>
-      </w:r>
-    </w:p>
-    <w:p>
-      <w:pPr>
-        <w:pStyle w:val="af"/>
-        <w:jc w:val="left"/>
-        <w:rPr>
-          <w:lang w:val="en-US"/>
-        </w:rPr>
-      </w:pPr>
-    </w:p>
-    <w:p>
-      <w:pPr>
-        <w:pStyle w:val="af"/>
-        <w:jc w:val="left"/>
-        <w:rPr>
-          <w:lang w:val="en-US"/>
-        </w:rPr>
-      </w:pPr>
-      <w:r>
-        <w:rPr>
-          <w:lang w:val="en-US"/>
-        </w:rPr>
-        <w:t xml:space="preserve">        if node not in CLOSED:</w:t>
-      </w:r>
-    </w:p>
-    <w:p>
-      <w:pPr>
-        <w:pStyle w:val="af"/>
-        <w:jc w:val="left"/>
-        <w:rPr>
-          <w:lang w:val="en-US"/>
-        </w:rPr>
-      </w:pPr>
-      <w:r>
-        <w:rPr>
-          <w:lang w:val="en-US"/>
-        </w:rPr>
-        <w:t xml:space="preserve">            </w:t>
-      </w:r>
-      <w:proofErr w:type="spellStart"/>
-      <w:r>
-        <w:rPr>
-          <w:lang w:val="en-US"/>
-        </w:rPr>
-        <w:t>CLOSED.add</w:t>
-      </w:r>
-      <w:proofErr w:type="spellEnd"/>
-      <w:r>
-        <w:rPr>
-          <w:lang w:val="en-US"/>
-        </w:rPr>
-        <w:t>(node)</w:t>
-      </w:r>
-    </w:p>
-    <w:p>
-      <w:pPr>
-        <w:pStyle w:val="af"/>
-        <w:jc w:val="left"/>
-        <w:rPr>
-          <w:lang w:val="en-US"/>
-        </w:rPr>
-      </w:pPr>
-    </w:p>
-    <w:p>
-      <w:pPr>
-        <w:pStyle w:val="af"/>
-        <w:jc w:val="left"/>
-        <w:rPr>
-          <w:lang w:val="en-US"/>
-        </w:rPr>
-      </w:pPr>
-      <w:r>
-        <w:rPr>
-          <w:lang w:val="en-US"/>
-        </w:rPr>
-        <w:t xml:space="preserve">            successors = </w:t>
-      </w:r>
-      <w:proofErr w:type="spellStart"/>
-      <w:proofErr w:type="gramStart"/>
-      <w:r>
-        <w:rPr>
-          <w:lang w:val="en-US"/>
-        </w:rPr>
-        <w:t>problem.getSuccessors</w:t>
-      </w:r>
-      <w:proofErr w:type="spellEnd"/>
-      <w:proofErr w:type="gramEnd"/>
-      <w:r>
-        <w:rPr>
-          <w:lang w:val="en-US"/>
-        </w:rPr>
-        <w:t>(node)</w:t>
-      </w:r>
-    </w:p>
-    <w:p>
-      <w:pPr>
-        <w:pStyle w:val="af"/>
-        <w:jc w:val="left"/>
-        <w:rPr>
-          <w:lang w:val="en-US"/>
-        </w:rPr>
-      </w:pPr>
-      <w:r>
-        <w:rPr>
-          <w:lang w:val="en-US"/>
-        </w:rPr>
-        <w:t xml:space="preserve">            #</w:t>
-      </w:r>
-      <w:proofErr w:type="gramStart"/>
-      <w:r>
-        <w:rPr>
-          <w:lang w:val="en-US"/>
-        </w:rPr>
-        <w:t>print(</w:t>
-      </w:r>
-      <w:proofErr w:type="gramEnd"/>
-      <w:r>
-        <w:rPr>
-          <w:lang w:val="en-US"/>
-        </w:rPr>
-        <w:t>"Successors:", successors, " for node ", node)</w:t>
-      </w:r>
-    </w:p>
-    <w:p>
-      <w:pPr>
-        <w:pStyle w:val="af"/>
-        <w:jc w:val="left"/>
-        <w:rPr>
-          <w:lang w:val="en-US"/>
-        </w:rPr>
-      </w:pPr>
-    </w:p>
-    <w:p>
-      <w:pPr>
-        <w:pStyle w:val="af"/>
-        <w:jc w:val="left"/>
-        <w:rPr>
-          <w:lang w:val="en-US"/>
-        </w:rPr>
-      </w:pPr>
-      <w:r>
-        <w:rPr>
-          <w:lang w:val="en-US"/>
-        </w:rPr>
-        <w:t xml:space="preserve">            for </w:t>
-      </w:r>
-      <w:proofErr w:type="spellStart"/>
-      <w:r>
-        <w:rPr>
-          <w:lang w:val="en-US"/>
-        </w:rPr>
-        <w:t>child_node</w:t>
-      </w:r>
-      <w:proofErr w:type="spellEnd"/>
-      <w:r>
-        <w:rPr>
-          <w:lang w:val="en-US"/>
-        </w:rPr>
-        <w:t xml:space="preserve">, </w:t>
-      </w:r>
-      <w:proofErr w:type="spellStart"/>
-      <w:r>
-        <w:rPr>
-          <w:lang w:val="en-US"/>
-        </w:rPr>
-        <w:t>child_direction</w:t>
-      </w:r>
-      <w:proofErr w:type="spellEnd"/>
-      <w:r>
-        <w:rPr>
-          <w:lang w:val="en-US"/>
-        </w:rPr>
-        <w:t xml:space="preserve">, </w:t>
-      </w:r>
-      <w:proofErr w:type="spellStart"/>
-      <w:r>
-        <w:rPr>
-          <w:lang w:val="en-US"/>
-        </w:rPr>
-        <w:t>child_cost</w:t>
-      </w:r>
-      <w:proofErr w:type="spellEnd"/>
-      <w:r>
-        <w:rPr>
-          <w:lang w:val="en-US"/>
-        </w:rPr>
-        <w:t xml:space="preserve"> in successors:</w:t>
-      </w:r>
-    </w:p>
-    <w:p>
-      <w:pPr>
-        <w:pStyle w:val="af"/>
-        <w:jc w:val="left"/>
-        <w:rPr>
-          <w:lang w:val="en-US"/>
-        </w:rPr>
-      </w:pPr>
-      <w:r>
-        <w:rPr>
-          <w:lang w:val="en-US"/>
-        </w:rPr>
-        <w:t xml:space="preserve">                </w:t>
-      </w:r>
-      <w:proofErr w:type="spellStart"/>
-      <w:r>
-        <w:rPr>
-          <w:lang w:val="en-US"/>
-        </w:rPr>
-        <w:t>new_cost</w:t>
-      </w:r>
-      <w:proofErr w:type="spellEnd"/>
-      <w:r>
-        <w:rPr>
-          <w:lang w:val="en-US"/>
-        </w:rPr>
-        <w:t xml:space="preserve"> = cost + </w:t>
-      </w:r>
-      <w:proofErr w:type="spellStart"/>
-      <w:r>
-        <w:rPr>
-          <w:lang w:val="en-US"/>
-        </w:rPr>
-        <w:t>child_cost</w:t>
-      </w:r>
-      <w:proofErr w:type="spellEnd"/>
-    </w:p>
-    <w:p>
-      <w:pPr>
-        <w:pStyle w:val="af"/>
-        <w:jc w:val="left"/>
-        <w:rPr>
-          <w:lang w:val="en-US"/>
-        </w:rPr>
-      </w:pPr>
-      <w:r>
-        <w:rPr>
-          <w:lang w:val="en-US"/>
-        </w:rPr>
-        <w:t xml:space="preserve">                </w:t>
-      </w:r>
-      <w:proofErr w:type="spellStart"/>
-      <w:r>
-        <w:rPr>
-          <w:lang w:val="en-US"/>
-        </w:rPr>
-        <w:t>new_path</w:t>
-      </w:r>
-      <w:proofErr w:type="spellEnd"/>
-      <w:r>
-        <w:rPr>
-          <w:lang w:val="en-US"/>
-        </w:rPr>
-        <w:t xml:space="preserve"> = path + [</w:t>
-      </w:r>
-      <w:proofErr w:type="spellStart"/>
-      <w:r>
-        <w:rPr>
-          <w:lang w:val="en-US"/>
-        </w:rPr>
-        <w:t>child_direction</w:t>
-      </w:r>
-      <w:proofErr w:type="spellEnd"/>
-      <w:r>
-        <w:rPr>
-          <w:lang w:val="en-US"/>
-        </w:rPr>
-        <w:t>]</w:t>
-      </w:r>
-    </w:p>
-    <w:p>
-      <w:pPr>
-        <w:pStyle w:val="af"/>
-        <w:jc w:val="left"/>
-        <w:rPr>
-          <w:lang w:val="en-US"/>
-        </w:rPr>
-      </w:pPr>
-      <w:r>
-        <w:rPr>
-          <w:lang w:val="en-US"/>
-        </w:rPr>
-        <w:t xml:space="preserve">                </w:t>
-      </w:r>
-      <w:proofErr w:type="spellStart"/>
-      <w:r>
-        <w:rPr>
-          <w:lang w:val="en-US"/>
-        </w:rPr>
-        <w:t>new_node</w:t>
-      </w:r>
-      <w:proofErr w:type="spellEnd"/>
-      <w:r>
-        <w:rPr>
-          <w:lang w:val="en-US"/>
-        </w:rPr>
-        <w:t xml:space="preserve"> = (</w:t>
-      </w:r>
-      <w:proofErr w:type="spellStart"/>
-      <w:r>
-        <w:rPr>
-          <w:lang w:val="en-US"/>
-        </w:rPr>
-        <w:t>child_node</w:t>
-      </w:r>
-      <w:proofErr w:type="spellEnd"/>
-      <w:r>
-        <w:rPr>
-          <w:lang w:val="en-US"/>
-        </w:rPr>
-        <w:t xml:space="preserve">, </w:t>
-      </w:r>
-      <w:proofErr w:type="spellStart"/>
-      <w:r>
-        <w:rPr>
-          <w:lang w:val="en-US"/>
-        </w:rPr>
-        <w:t>new_path</w:t>
-      </w:r>
-      <w:proofErr w:type="spellEnd"/>
-      <w:r>
-        <w:rPr>
-          <w:lang w:val="en-US"/>
-        </w:rPr>
-        <w:t xml:space="preserve">, </w:t>
-      </w:r>
-      <w:proofErr w:type="spellStart"/>
-      <w:r>
-        <w:rPr>
-          <w:lang w:val="en-US"/>
-        </w:rPr>
-        <w:t>new_cost</w:t>
-      </w:r>
-      <w:proofErr w:type="spellEnd"/>
-      <w:r>
-        <w:rPr>
-          <w:lang w:val="en-US"/>
-        </w:rPr>
-        <w:t>)</w:t>
-      </w:r>
-    </w:p>
-    <w:p>
-      <w:pPr>
-        <w:pStyle w:val="af"/>
-        <w:jc w:val="left"/>
-        <w:rPr>
-          <w:lang w:val="en-US"/>
-        </w:rPr>
-      </w:pPr>
-      <w:r>
-        <w:rPr>
-          <w:lang w:val="en-US"/>
-        </w:rPr>
-        <w:t xml:space="preserve">                </w:t>
-      </w:r>
-      <w:proofErr w:type="spellStart"/>
-      <w:r>
-        <w:rPr>
-          <w:lang w:val="en-US"/>
-        </w:rPr>
-        <w:t>OPEN.</w:t>
-      </w:r>
+        <w:t>+ heuristic(</w:t>
+      </w:r>
+      <w:proofErr w:type="spellStart"/>
       <w:r>
         <w:rPr>
           <w:b/>
           <w:bCs/>
           <w:lang w:val="en-US"/>
         </w:rPr>
-        <w:t>update</w:t>
-      </w:r>
-      <w:proofErr w:type="spellEnd"/>
-      <w:r>
-        <w:rPr>
-          <w:lang w:val="en-US"/>
-        </w:rPr>
-        <w:t>(</w:t>
-      </w:r>
-      <w:proofErr w:type="spellStart"/>
-      <w:r>
-        <w:rPr>
-          <w:lang w:val="en-US"/>
-        </w:rPr>
-        <w:t>new_node</w:t>
-      </w:r>
-      <w:proofErr w:type="spellEnd"/>
-      <w:r>
-        <w:rPr>
-          <w:lang w:val="en-US"/>
-        </w:rPr>
-        <w:t xml:space="preserve">, </w:t>
-      </w:r>
-      <w:proofErr w:type="spellStart"/>
-      <w:r>
-        <w:rPr>
-          <w:lang w:val="en-US"/>
-        </w:rPr>
-        <w:t>new_cost</w:t>
-      </w:r>
-      <w:proofErr w:type="spellEnd"/>
-      <w:r>
-        <w:rPr>
-          <w:lang w:val="en-US"/>
-        </w:rPr>
-        <w:t xml:space="preserve"> </w:t>
-      </w:r>
+        <w:t>child_node</w:t>
+      </w:r>
+      <w:proofErr w:type="spellEnd"/>
       <w:r>
         <w:rPr>
           <w:b/>
           <w:bCs/>
           <w:lang w:val="en-US"/>
         </w:rPr>
-        <w:t xml:space="preserve">+ </w:t>
-      </w:r>
-      <w:proofErr w:type="gramStart"/>
-      <w:r>
-        <w:rPr>
-          <w:b/>
-          <w:bCs/>
-          <w:lang w:val="en-US"/>
-        </w:rPr>
-        <w:t>heuristic(</w:t>
-      </w:r>
-      <w:proofErr w:type="spellStart"/>
-      <w:proofErr w:type="gramEnd"/>
-      <w:r>
-        <w:rPr>
-          <w:b/>
-          <w:bCs/>
-          <w:lang w:val="en-US"/>
-        </w:rPr>
-        <w:t>child_node</w:t>
-      </w:r>
-      <w:proofErr w:type="spellEnd"/>
-      <w:r>
-        <w:rPr>
-          <w:b/>
-          <w:bCs/>
-          <w:lang w:val="en-US"/>
-        </w:rPr>
         <w:t>, problem)</w:t>
       </w:r>
       <w:r>
@@ -1808,44 +1683,19 @@
       <w:pPr>
         <w:pStyle w:val="af"/>
         <w:jc w:val="left"/>
-        <w:rPr>
-          <w:lang w:val="en-US"/>
-        </w:rPr>
-      </w:pPr>
-      <w:r>
-        <w:rPr>
-          <w:lang w:val="en-US"/>
-        </w:rPr>
-        <w:t xml:space="preserve">    </w:t>
-      </w:r>
-      <w:proofErr w:type="gramStart"/>
-      <w:r>
-        <w:rPr>
-          <w:lang w:val="en-US"/>
-        </w:rPr>
-        <w:t>return[</w:t>
-      </w:r>
-      <w:proofErr w:type="gramEnd"/>
-      <w:r>
-        <w:rPr>
-          <w:lang w:val="en-US"/>
-        </w:rPr>
-        <w:t>]</w:t>
-      </w:r>
-    </w:p>
-    <w:p>
-      <w:pPr>
-        <w:rPr>
-          <w:lang w:val="en-US"/>
-        </w:rPr>
-      </w:pPr>
-    </w:p>
-    <w:p>
-      <w:pPr>
-        <w:rPr>
-          <w:lang w:val="en-US"/>
-        </w:rPr>
-      </w:pPr>
+      </w:pPr>
+      <w:r>
+        <w:rPr>
+          <w:lang w:val="en-US"/>
+        </w:rPr>
+        <w:t xml:space="preserve">    return</w:t>
+      </w:r>
+      <w:r>
+        <w:t>[]</w:t>
+      </w:r>
+    </w:p>
+    <w:p/>
+    <w:p>
       <w:r>
         <w:t xml:space="preserve">Реализация алгоритма практически идентична поиску по критерию стоимости за тем исключением, что приоритет дочерних узлом вычисляется с учётом эвристической функции, которая передаётся через параметр </w:t>
       </w:r>
@@ -1860,8 +1710,13 @@
     </w:p>
     <w:p>
       <w:r>
-        <w:lastRenderedPageBreak/>
-        <w:t>В качестве теста алгоритм был запущен для поиска в большом лабиринте, в качестве эвристики взято манхэттенское расстояние. Функция верно выполнила свою работу (рисунок 3.1).</w:t>
+        <w:t>В качестве теста алгоритм был запущен для поиска в большом лабиринте, в качестве эвристики взято манхэттенское расстояние. Функция верно выполнила свою работу (рисунок 3.</w:t>
+      </w:r>
+      <w:r>
+        <w:t>2.</w:t>
+      </w:r>
+      <w:r>
+        <w:t>1).</w:t>
       </w:r>
     </w:p>
     <w:p/>
@@ -1875,8 +1730,8 @@
           <w:noProof/>
         </w:rPr>
         <w:drawing>
-          <wp:inline distT="0" distB="0" distL="0" distR="0" wp14:anchorId="0B9F95A9" wp14:editId="6D7C297E">
-            <wp:extent cx="4610100" cy="1300177"/>
+          <wp:inline distT="0" distB="0" distL="0" distR="0" wp14:anchorId="0B9F95A9" wp14:editId="5FB93A44">
+            <wp:extent cx="4451350" cy="1255405"/>
             <wp:effectExtent l="0" t="0" r="0" b="0"/>
             <wp:docPr id="6909596" name="Рисунок 1"/>
             <wp:cNvGraphicFramePr>
@@ -1898,7 +1753,7 @@
                   <pic:spPr>
                     <a:xfrm>
                       <a:off x="0" y="0"/>
-                      <a:ext cx="4625695" cy="1304575"/>
+                      <a:ext cx="4479840" cy="1263440"/>
                     </a:xfrm>
                     <a:prstGeom prst="rect">
                       <a:avLst/>
@@ -1917,7 +1772,13 @@
         <w:jc w:val="center"/>
       </w:pPr>
       <w:r>
-        <w:t xml:space="preserve">Рисунок 3.1 </w:t>
+        <w:t>Рисунок 3.</w:t>
+      </w:r>
+      <w:r>
+        <w:t>2.</w:t>
+      </w:r>
+      <w:r>
+        <w:t xml:space="preserve">1 </w:t>
       </w:r>
       <w:r>
         <w:sym w:font="Symbol" w:char="F02D"/>
@@ -1932,7 +1793,13 @@
     <w:p/>
     <w:p>
       <w:r>
-        <w:t>Результаты тестовых примеров автооценивателя подтвердили корректность написанного алгоритма (рисунок 3.2).</w:t>
+        <w:t>Результаты тестовых примеров автооценивателя подтвердили корректность написанного алгоритма (рисунок 3.</w:t>
+      </w:r>
+      <w:r>
+        <w:t>2.</w:t>
+      </w:r>
+      <w:r>
+        <w:t>2).</w:t>
       </w:r>
     </w:p>
     <w:p/>
@@ -1949,8 +1816,8 @@
           <w:noProof/>
         </w:rPr>
         <w:drawing>
-          <wp:inline distT="0" distB="0" distL="0" distR="0" wp14:anchorId="6407BB16" wp14:editId="0EDFD8C8">
-            <wp:extent cx="4984750" cy="1194310"/>
+          <wp:inline distT="0" distB="0" distL="0" distR="0" wp14:anchorId="6407BB16" wp14:editId="7A9E132D">
+            <wp:extent cx="4756150" cy="1139539"/>
             <wp:effectExtent l="0" t="0" r="0" b="0"/>
             <wp:docPr id="357085427" name="Рисунок 1"/>
             <wp:cNvGraphicFramePr>
@@ -1972,7 +1839,7 @@
                   <pic:spPr>
                     <a:xfrm>
                       <a:off x="0" y="0"/>
-                      <a:ext cx="5017344" cy="1202119"/>
+                      <a:ext cx="4794531" cy="1148735"/>
                     </a:xfrm>
                     <a:prstGeom prst="rect">
                       <a:avLst/>
@@ -1991,7 +1858,13 @@
         <w:jc w:val="center"/>
       </w:pPr>
       <w:r>
-        <w:t xml:space="preserve">Рисунок 3.2 </w:t>
+        <w:t>Рисунок 3.</w:t>
+      </w:r>
+      <w:r>
+        <w:t>2.</w:t>
+      </w:r>
+      <w:r>
+        <w:t xml:space="preserve">2 </w:t>
       </w:r>
       <w:r>
         <w:sym w:font="Symbol" w:char="F02D"/>
@@ -2000,19 +1873,1850 @@
         <w:t xml:space="preserve"> </w:t>
       </w:r>
       <w:r>
-        <w:t xml:space="preserve">Автооцениватель для теста </w:t>
+        <w:t xml:space="preserve">Автооцениватель для </w:t>
+      </w:r>
+      <w:r>
+        <w:t>алгоритма</w:t>
+      </w:r>
+      <w:r>
+        <w:t xml:space="preserve"> </w:t>
       </w:r>
       <w:r>
         <w:t>А*</w:t>
       </w:r>
     </w:p>
+    <w:p/>
+    <w:p/>
+    <w:p>
+      <w:pPr>
+        <w:pStyle w:val="2"/>
+        <w:numPr>
+          <w:ilvl w:val="1"/>
+          <w:numId w:val="20"/>
+        </w:numPr>
+      </w:pPr>
+      <w:r>
+        <w:t>Задача поиска пути через все углы</w:t>
+      </w:r>
+    </w:p>
+    <w:p>
+      <w:pPr>
+        <w:rPr>
+          <w:bCs/>
+        </w:rPr>
+      </w:pPr>
+    </w:p>
+    <w:p>
+      <w:r>
+        <w:t>Б</w:t>
+      </w:r>
+      <w:r>
+        <w:t>ыл</w:t>
+      </w:r>
+      <w:r>
+        <w:t>а</w:t>
+      </w:r>
+      <w:r>
+        <w:t xml:space="preserve"> реализован</w:t>
+      </w:r>
+      <w:r>
+        <w:t>а</w:t>
+      </w:r>
+      <w:r>
+        <w:t xml:space="preserve"> задач</w:t>
+      </w:r>
+      <w:r>
+        <w:t>а</w:t>
+      </w:r>
+      <w:r>
+        <w:t xml:space="preserve"> поиска кратчайшего пути, проходящего через все четыре угловые точки лабиринта.</w:t>
+      </w:r>
+      <w:r>
+        <w:t xml:space="preserve"> Для этого были </w:t>
+      </w:r>
+      <w:r>
+        <w:t>до</w:t>
+      </w:r>
+      <w:r>
+        <w:t xml:space="preserve">писаны методы класса </w:t>
+      </w:r>
+      <w:proofErr w:type="spellStart"/>
+      <w:r>
+        <w:t>CornersProblem</w:t>
+      </w:r>
+      <w:proofErr w:type="spellEnd"/>
+      <w:r>
+        <w:t>, описывающего задачу</w:t>
+      </w:r>
+      <w:r>
+        <w:t xml:space="preserve"> (</w:t>
+      </w:r>
+      <w:r>
+        <w:t>листинги 3.3.1-3.3.</w:t>
+      </w:r>
+      <w:r>
+        <w:t>4</w:t>
+      </w:r>
+      <w:r>
+        <w:t>)</w:t>
+      </w:r>
+      <w:r>
+        <w:t>.</w:t>
+      </w:r>
+    </w:p>
+    <w:p>
+      <w:r>
+        <w:lastRenderedPageBreak/>
+        <w:t xml:space="preserve">Состояние агента было представлено в виде кортежа, содержащего текущие координаты и набор координат всех посещённых углов. </w:t>
+      </w:r>
+      <w:r>
+        <w:t>Показателем целевого состояния является наличие четырёх пар во втором кортеже.</w:t>
+      </w:r>
+    </w:p>
+    <w:p/>
+    <w:p>
+      <w:r>
+        <w:t>Листинг 3.3.1</w:t>
+      </w:r>
+      <w:r>
+        <w:t xml:space="preserve"> </w:t>
+      </w:r>
+      <w:r>
+        <w:t>–</w:t>
+      </w:r>
+      <w:r>
+        <w:t xml:space="preserve"> </w:t>
+      </w:r>
+      <w:r>
+        <w:t xml:space="preserve">Конструктор класса </w:t>
+      </w:r>
+      <w:proofErr w:type="spellStart"/>
+      <w:r>
+        <w:t>CornersProblem</w:t>
+      </w:r>
+      <w:proofErr w:type="spellEnd"/>
+    </w:p>
+    <w:p>
+      <w:pPr>
+        <w:pStyle w:val="af"/>
+      </w:pPr>
+      <w:proofErr w:type="spellStart"/>
+      <w:r>
+        <w:t>def</w:t>
+      </w:r>
+      <w:proofErr w:type="spellEnd"/>
+      <w:r>
+        <w:t xml:space="preserve"> __</w:t>
+      </w:r>
+      <w:proofErr w:type="spellStart"/>
+      <w:r>
+        <w:t>init</w:t>
+      </w:r>
+      <w:proofErr w:type="spellEnd"/>
+      <w:r>
+        <w:t>__(</w:t>
+      </w:r>
+      <w:proofErr w:type="spellStart"/>
+      <w:r>
+        <w:t>self</w:t>
+      </w:r>
+      <w:proofErr w:type="spellEnd"/>
+      <w:r>
+        <w:t xml:space="preserve">, </w:t>
+      </w:r>
+      <w:proofErr w:type="spellStart"/>
+      <w:r>
+        <w:t>startingGameState</w:t>
+      </w:r>
+      <w:proofErr w:type="spellEnd"/>
+      <w:r>
+        <w:t>):</w:t>
+      </w:r>
+    </w:p>
+    <w:p>
+      <w:pPr>
+        <w:pStyle w:val="af"/>
+        <w:ind w:left="707"/>
+      </w:pPr>
+      <w:r>
+        <w:t>"""</w:t>
+      </w:r>
+    </w:p>
+    <w:p>
+      <w:pPr>
+        <w:pStyle w:val="af"/>
+        <w:ind w:left="707"/>
+      </w:pPr>
+      <w:r>
+        <w:t xml:space="preserve">Хранит стены, исходную позицию </w:t>
+      </w:r>
+      <w:proofErr w:type="spellStart"/>
+      <w:r>
+        <w:t>Пакмана</w:t>
+      </w:r>
+      <w:proofErr w:type="spellEnd"/>
+      <w:r>
+        <w:t xml:space="preserve"> и углы.</w:t>
+      </w:r>
+    </w:p>
+    <w:p>
+      <w:pPr>
+        <w:pStyle w:val="af"/>
+        <w:ind w:left="707"/>
+        <w:rPr>
+          <w:lang w:val="en-US"/>
+        </w:rPr>
+      </w:pPr>
+      <w:r>
+        <w:rPr>
+          <w:lang w:val="en-US"/>
+        </w:rPr>
+        <w:t>"""</w:t>
+      </w:r>
+    </w:p>
+    <w:p>
+      <w:pPr>
+        <w:pStyle w:val="af"/>
+        <w:ind w:left="707"/>
+        <w:rPr>
+          <w:lang w:val="en-US"/>
+        </w:rPr>
+      </w:pPr>
+      <w:proofErr w:type="spellStart"/>
+      <w:r>
+        <w:rPr>
+          <w:lang w:val="en-US"/>
+        </w:rPr>
+        <w:t>self.walls</w:t>
+      </w:r>
+      <w:proofErr w:type="spellEnd"/>
+      <w:r>
+        <w:rPr>
+          <w:lang w:val="en-US"/>
+        </w:rPr>
+        <w:t xml:space="preserve"> = </w:t>
+      </w:r>
+      <w:proofErr w:type="spellStart"/>
+      <w:r>
+        <w:rPr>
+          <w:lang w:val="en-US"/>
+        </w:rPr>
+        <w:t>startingGameState.getWalls</w:t>
+      </w:r>
+      <w:proofErr w:type="spellEnd"/>
+      <w:r>
+        <w:rPr>
+          <w:lang w:val="en-US"/>
+        </w:rPr>
+        <w:t>()</w:t>
+      </w:r>
+    </w:p>
+    <w:p>
+      <w:pPr>
+        <w:pStyle w:val="af"/>
+        <w:ind w:left="707"/>
+        <w:rPr>
+          <w:lang w:val="en-US"/>
+        </w:rPr>
+      </w:pPr>
+      <w:proofErr w:type="spellStart"/>
+      <w:r>
+        <w:rPr>
+          <w:lang w:val="en-US"/>
+        </w:rPr>
+        <w:t>self.startingPosition</w:t>
+      </w:r>
+      <w:proofErr w:type="spellEnd"/>
+      <w:r>
+        <w:rPr>
+          <w:lang w:val="en-US"/>
+        </w:rPr>
+        <w:t xml:space="preserve"> = </w:t>
+      </w:r>
+      <w:proofErr w:type="spellStart"/>
+      <w:r>
+        <w:rPr>
+          <w:lang w:val="en-US"/>
+        </w:rPr>
+        <w:t>startingGameState.getPacmanPosition</w:t>
+      </w:r>
+      <w:proofErr w:type="spellEnd"/>
+      <w:r>
+        <w:rPr>
+          <w:lang w:val="en-US"/>
+        </w:rPr>
+        <w:t>()</w:t>
+      </w:r>
+    </w:p>
+    <w:p>
+      <w:pPr>
+        <w:pStyle w:val="af"/>
+        <w:ind w:left="707"/>
+        <w:rPr>
+          <w:lang w:val="en-US"/>
+        </w:rPr>
+      </w:pPr>
+      <w:r>
+        <w:rPr>
+          <w:lang w:val="en-US"/>
+        </w:rPr>
+        <w:t>top, right = self.walls.height-2, self.walls.width-2</w:t>
+      </w:r>
+    </w:p>
+    <w:p>
+      <w:pPr>
+        <w:pStyle w:val="af"/>
+        <w:rPr>
+          <w:lang w:val="en-US"/>
+        </w:rPr>
+      </w:pPr>
+    </w:p>
+    <w:p>
+      <w:pPr>
+        <w:pStyle w:val="af"/>
+        <w:ind w:left="707"/>
+        <w:rPr>
+          <w:lang w:val="en-US"/>
+        </w:rPr>
+      </w:pPr>
+      <w:proofErr w:type="spellStart"/>
+      <w:r>
+        <w:rPr>
+          <w:lang w:val="en-US"/>
+        </w:rPr>
+        <w:t>self.corners</w:t>
+      </w:r>
+      <w:proofErr w:type="spellEnd"/>
+      <w:r>
+        <w:rPr>
+          <w:lang w:val="en-US"/>
+        </w:rPr>
+        <w:t xml:space="preserve"> = ((1,1), (1,top), (right, 1), (right, top))</w:t>
+      </w:r>
+    </w:p>
+    <w:p>
+      <w:pPr>
+        <w:pStyle w:val="af"/>
+        <w:ind w:left="707"/>
+        <w:rPr>
+          <w:lang w:val="en-US"/>
+        </w:rPr>
+      </w:pPr>
+      <w:r>
+        <w:rPr>
+          <w:lang w:val="en-US"/>
+        </w:rPr>
+        <w:t xml:space="preserve">for corner in </w:t>
+      </w:r>
+      <w:proofErr w:type="spellStart"/>
+      <w:r>
+        <w:rPr>
+          <w:lang w:val="en-US"/>
+        </w:rPr>
+        <w:t>self.corners</w:t>
+      </w:r>
+      <w:proofErr w:type="spellEnd"/>
+      <w:r>
+        <w:rPr>
+          <w:lang w:val="en-US"/>
+        </w:rPr>
+        <w:t>:</w:t>
+      </w:r>
+    </w:p>
+    <w:p>
+      <w:pPr>
+        <w:pStyle w:val="af"/>
+        <w:ind w:left="1415"/>
+        <w:rPr>
+          <w:lang w:val="en-US"/>
+        </w:rPr>
+      </w:pPr>
+      <w:r>
+        <w:rPr>
+          <w:lang w:val="en-US"/>
+        </w:rPr>
+        <w:t xml:space="preserve">if not </w:t>
+      </w:r>
+      <w:proofErr w:type="spellStart"/>
+      <w:r>
+        <w:rPr>
+          <w:lang w:val="en-US"/>
+        </w:rPr>
+        <w:t>startingGameState.hasFood</w:t>
+      </w:r>
+      <w:proofErr w:type="spellEnd"/>
+      <w:r>
+        <w:rPr>
+          <w:lang w:val="en-US"/>
+        </w:rPr>
+        <w:t>(*corner):</w:t>
+      </w:r>
+    </w:p>
+    <w:p>
+      <w:pPr>
+        <w:pStyle w:val="af"/>
+        <w:ind w:left="2123"/>
+        <w:rPr>
+          <w:lang w:val="en-US"/>
+        </w:rPr>
+      </w:pPr>
+      <w:r>
+        <w:rPr>
+          <w:lang w:val="en-US"/>
+        </w:rPr>
+        <w:t>print('Warning: no food in corner ' + str(corner))</w:t>
+      </w:r>
+    </w:p>
+    <w:p>
+      <w:pPr>
+        <w:pStyle w:val="af"/>
+        <w:rPr>
+          <w:lang w:val="en-US"/>
+        </w:rPr>
+      </w:pPr>
+    </w:p>
+    <w:p>
+      <w:pPr>
+        <w:pStyle w:val="af"/>
+        <w:ind w:left="707"/>
+      </w:pPr>
+      <w:proofErr w:type="spellStart"/>
+      <w:r>
+        <w:t>self</w:t>
+      </w:r>
+      <w:proofErr w:type="spellEnd"/>
+      <w:r>
+        <w:t>._</w:t>
+      </w:r>
+      <w:proofErr w:type="spellStart"/>
+      <w:r>
+        <w:t>expanded</w:t>
+      </w:r>
+      <w:proofErr w:type="spellEnd"/>
+      <w:r>
+        <w:t xml:space="preserve"> = 0 # НЕ МЕНЯЙТЕ; Количество раскрытых поисковых узлов</w:t>
+      </w:r>
+    </w:p>
+    <w:p>
+      <w:pPr>
+        <w:pStyle w:val="af"/>
+      </w:pPr>
+    </w:p>
+    <w:p>
+      <w:pPr>
+        <w:pStyle w:val="af"/>
+        <w:ind w:left="707"/>
+        <w:rPr>
+          <w:b/>
+          <w:bCs/>
+        </w:rPr>
+      </w:pPr>
+      <w:proofErr w:type="spellStart"/>
+      <w:r>
+        <w:rPr>
+          <w:b/>
+          <w:bCs/>
+        </w:rPr>
+        <w:t>self.startingGameState</w:t>
+      </w:r>
+      <w:proofErr w:type="spellEnd"/>
+      <w:r>
+        <w:rPr>
+          <w:b/>
+          <w:bCs/>
+        </w:rPr>
+        <w:t xml:space="preserve"> = </w:t>
+      </w:r>
+      <w:proofErr w:type="spellStart"/>
+      <w:r>
+        <w:rPr>
+          <w:b/>
+          <w:bCs/>
+        </w:rPr>
+        <w:t>startingGameState</w:t>
+      </w:r>
+      <w:proofErr w:type="spellEnd"/>
+    </w:p>
+    <w:p/>
+    <w:p>
+      <w:r>
+        <w:t xml:space="preserve">Листинг 3.3.2 </w:t>
+      </w:r>
+      <w:r>
+        <w:sym w:font="Symbol" w:char="F02D"/>
+      </w:r>
+      <w:r>
+        <w:t xml:space="preserve"> </w:t>
+      </w:r>
+      <w:r>
+        <w:t xml:space="preserve">Код функции </w:t>
+      </w:r>
+      <w:proofErr w:type="spellStart"/>
+      <w:r>
+        <w:t>getStartState</w:t>
+      </w:r>
+      <w:proofErr w:type="spellEnd"/>
+      <w:r>
+        <w:t>()</w:t>
+      </w:r>
+    </w:p>
+    <w:p>
+      <w:pPr>
+        <w:pStyle w:val="af"/>
+      </w:pPr>
+      <w:proofErr w:type="spellStart"/>
+      <w:r>
+        <w:t>def</w:t>
+      </w:r>
+      <w:proofErr w:type="spellEnd"/>
+      <w:r>
+        <w:t xml:space="preserve"> </w:t>
+      </w:r>
+      <w:proofErr w:type="spellStart"/>
+      <w:r>
+        <w:t>getStartState</w:t>
+      </w:r>
+      <w:proofErr w:type="spellEnd"/>
+      <w:r>
+        <w:t>(</w:t>
+      </w:r>
+      <w:proofErr w:type="spellStart"/>
+      <w:r>
+        <w:t>self</w:t>
+      </w:r>
+      <w:proofErr w:type="spellEnd"/>
+      <w:r>
+        <w:t>):</w:t>
+      </w:r>
+    </w:p>
+    <w:p>
+      <w:pPr>
+        <w:pStyle w:val="af"/>
+        <w:ind w:left="707"/>
+      </w:pPr>
+      <w:r>
+        <w:t>"""</w:t>
+      </w:r>
+    </w:p>
+    <w:p>
+      <w:pPr>
+        <w:pStyle w:val="af"/>
+        <w:ind w:left="707"/>
+      </w:pPr>
+      <w:r>
+        <w:t xml:space="preserve">Возвращает начальное состояние (в вашем пространстве состояний, а </w:t>
+      </w:r>
+    </w:p>
+    <w:p>
+      <w:pPr>
+        <w:pStyle w:val="af"/>
+        <w:ind w:left="707"/>
+      </w:pPr>
+      <w:r>
+        <w:t xml:space="preserve">не в полном пространстве состояний игры </w:t>
+      </w:r>
+      <w:proofErr w:type="spellStart"/>
+      <w:r>
+        <w:t>Pacman</w:t>
+      </w:r>
+      <w:proofErr w:type="spellEnd"/>
+      <w:r>
+        <w:t>)</w:t>
+      </w:r>
+    </w:p>
+    <w:p>
+      <w:pPr>
+        <w:pStyle w:val="af"/>
+        <w:ind w:left="707"/>
+      </w:pPr>
+      <w:r>
+        <w:rPr>
+          <w:lang w:val="en-US"/>
+        </w:rPr>
+        <w:t>"""</w:t>
+      </w:r>
+    </w:p>
+    <w:p>
+      <w:pPr>
+        <w:pStyle w:val="af"/>
+        <w:ind w:firstLine="1416"/>
+        <w:rPr>
+          <w:b/>
+          <w:bCs/>
+          <w:lang w:val="en-US"/>
+        </w:rPr>
+      </w:pPr>
+      <w:r>
+        <w:rPr>
+          <w:lang w:val="en-US"/>
+        </w:rPr>
+        <w:t xml:space="preserve">return </w:t>
+      </w:r>
+      <w:proofErr w:type="spellStart"/>
+      <w:r>
+        <w:rPr>
+          <w:b/>
+          <w:bCs/>
+          <w:lang w:val="en-US"/>
+        </w:rPr>
+        <w:t>self.startingPosition</w:t>
+      </w:r>
+      <w:proofErr w:type="spellEnd"/>
+    </w:p>
+    <w:p/>
+    <w:p>
+      <w:r>
+        <w:t xml:space="preserve">Листинг 3.3.3 </w:t>
+      </w:r>
+      <w:r>
+        <w:sym w:font="Symbol" w:char="F02D"/>
+      </w:r>
+      <w:r>
+        <w:t xml:space="preserve"> </w:t>
+      </w:r>
+      <w:r>
+        <w:t xml:space="preserve">Код функции </w:t>
+      </w:r>
+      <w:proofErr w:type="spellStart"/>
+      <w:r>
+        <w:t>isGoalState</w:t>
+      </w:r>
+      <w:proofErr w:type="spellEnd"/>
+      <w:r>
+        <w:t>()</w:t>
+      </w:r>
+    </w:p>
+    <w:p>
+      <w:pPr>
+        <w:pStyle w:val="af"/>
+      </w:pPr>
+      <w:proofErr w:type="spellStart"/>
+      <w:r>
+        <w:t>def</w:t>
+      </w:r>
+      <w:proofErr w:type="spellEnd"/>
+      <w:r>
+        <w:t xml:space="preserve"> </w:t>
+      </w:r>
+      <w:proofErr w:type="spellStart"/>
+      <w:r>
+        <w:t>isGoalState</w:t>
+      </w:r>
+      <w:proofErr w:type="spellEnd"/>
+      <w:r>
+        <w:t>(</w:t>
+      </w:r>
+      <w:proofErr w:type="spellStart"/>
+      <w:r>
+        <w:t>self</w:t>
+      </w:r>
+      <w:proofErr w:type="spellEnd"/>
+      <w:r>
+        <w:t xml:space="preserve">, </w:t>
+      </w:r>
+      <w:proofErr w:type="spellStart"/>
+      <w:r>
+        <w:t>state</w:t>
+      </w:r>
+      <w:proofErr w:type="spellEnd"/>
+      <w:r>
+        <w:t>):</w:t>
+      </w:r>
+    </w:p>
+    <w:p>
+      <w:pPr>
+        <w:pStyle w:val="af"/>
+        <w:ind w:left="707"/>
+      </w:pPr>
+      <w:r>
+        <w:t>"""</w:t>
+      </w:r>
+    </w:p>
+    <w:p>
+      <w:pPr>
+        <w:pStyle w:val="af"/>
+        <w:ind w:left="707"/>
+      </w:pPr>
+      <w:r>
+        <w:t>Проверяет, является ли это состояние поиска целевым состоянием задачи.</w:t>
+      </w:r>
+    </w:p>
+    <w:p>
+      <w:pPr>
+        <w:pStyle w:val="af"/>
+        <w:ind w:left="707"/>
+      </w:pPr>
+      <w:r>
+        <w:rPr>
+          <w:lang w:val="en-US"/>
+        </w:rPr>
+        <w:t>"""</w:t>
+      </w:r>
+    </w:p>
+    <w:p>
+      <w:pPr>
+        <w:pStyle w:val="af"/>
+        <w:ind w:left="707"/>
+        <w:rPr>
+          <w:lang w:val="en-US"/>
+        </w:rPr>
+      </w:pPr>
+      <w:r>
+        <w:rPr>
+          <w:lang w:val="en-US"/>
+        </w:rPr>
+        <w:t xml:space="preserve">return </w:t>
+      </w:r>
+      <w:proofErr w:type="spellStart"/>
+      <w:r>
+        <w:rPr>
+          <w:b/>
+          <w:bCs/>
+          <w:lang w:val="en-US"/>
+        </w:rPr>
+        <w:t>len</w:t>
+      </w:r>
+      <w:proofErr w:type="spellEnd"/>
+      <w:r>
+        <w:rPr>
+          <w:b/>
+          <w:bCs/>
+          <w:lang w:val="en-US"/>
+        </w:rPr>
+        <w:t xml:space="preserve">(state[1]) == </w:t>
+      </w:r>
+      <w:proofErr w:type="spellStart"/>
+      <w:r>
+        <w:rPr>
+          <w:b/>
+          <w:bCs/>
+          <w:lang w:val="en-US"/>
+        </w:rPr>
+        <w:t>len</w:t>
+      </w:r>
+      <w:proofErr w:type="spellEnd"/>
+      <w:r>
+        <w:rPr>
+          <w:b/>
+          <w:bCs/>
+          <w:lang w:val="en-US"/>
+        </w:rPr>
+        <w:t>(</w:t>
+      </w:r>
+      <w:proofErr w:type="spellStart"/>
+      <w:r>
+        <w:rPr>
+          <w:b/>
+          <w:bCs/>
+          <w:lang w:val="en-US"/>
+        </w:rPr>
+        <w:t>self.corners</w:t>
+      </w:r>
+      <w:proofErr w:type="spellEnd"/>
+      <w:r>
+        <w:rPr>
+          <w:b/>
+          <w:bCs/>
+          <w:lang w:val="en-US"/>
+        </w:rPr>
+        <w:t>)</w:t>
+      </w:r>
+    </w:p>
+    <w:p/>
+    <w:p>
+      <w:r>
+        <w:t xml:space="preserve">Листинг 3.3.4 </w:t>
+      </w:r>
+      <w:r>
+        <w:sym w:font="Symbol" w:char="F02D"/>
+      </w:r>
+      <w:r>
+        <w:t xml:space="preserve"> </w:t>
+      </w:r>
+      <w:r>
+        <w:t xml:space="preserve">Код функции </w:t>
+      </w:r>
+      <w:proofErr w:type="spellStart"/>
+      <w:r>
+        <w:t>getSuccessors</w:t>
+      </w:r>
+      <w:proofErr w:type="spellEnd"/>
+      <w:r>
+        <w:t>()</w:t>
+      </w:r>
+    </w:p>
+    <w:p>
+      <w:pPr>
+        <w:pStyle w:val="af"/>
+      </w:pPr>
+      <w:r>
+        <w:rPr>
+          <w:lang w:val="en-US"/>
+        </w:rPr>
+        <w:t>def</w:t>
+      </w:r>
+      <w:r>
+        <w:t xml:space="preserve"> </w:t>
+      </w:r>
+      <w:proofErr w:type="spellStart"/>
+      <w:r>
+        <w:rPr>
+          <w:lang w:val="en-US"/>
+        </w:rPr>
+        <w:t>getSuccessors</w:t>
+      </w:r>
+      <w:proofErr w:type="spellEnd"/>
+      <w:r>
+        <w:t>(</w:t>
+      </w:r>
+      <w:r>
+        <w:rPr>
+          <w:lang w:val="en-US"/>
+        </w:rPr>
+        <w:t>self</w:t>
+      </w:r>
+      <w:r>
+        <w:t xml:space="preserve">, </w:t>
+      </w:r>
+      <w:r>
+        <w:rPr>
+          <w:lang w:val="en-US"/>
+        </w:rPr>
+        <w:t>state</w:t>
+      </w:r>
+      <w:r>
+        <w:t>):</w:t>
+      </w:r>
+    </w:p>
+    <w:p>
+      <w:pPr>
+        <w:pStyle w:val="af"/>
+        <w:rPr>
+          <w:lang w:val="en-US"/>
+        </w:rPr>
+      </w:pPr>
+      <w:r>
+        <w:rPr>
+          <w:lang w:val="en-US"/>
+        </w:rPr>
+        <w:t xml:space="preserve">    successors = []</w:t>
+      </w:r>
+    </w:p>
+    <w:p>
+      <w:pPr>
+        <w:pStyle w:val="af"/>
+        <w:rPr>
+          <w:lang w:val="en-US"/>
+        </w:rPr>
+      </w:pPr>
+      <w:r>
+        <w:rPr>
+          <w:lang w:val="en-US"/>
+        </w:rPr>
+        <w:t xml:space="preserve">    for action in [</w:t>
+      </w:r>
+      <w:proofErr w:type="spellStart"/>
+      <w:r>
+        <w:rPr>
+          <w:lang w:val="en-US"/>
+        </w:rPr>
+        <w:t>Directions.NORTH</w:t>
+      </w:r>
+      <w:proofErr w:type="spellEnd"/>
+      <w:r>
+        <w:rPr>
+          <w:lang w:val="en-US"/>
+        </w:rPr>
+        <w:t xml:space="preserve">, </w:t>
+      </w:r>
+      <w:proofErr w:type="spellStart"/>
+      <w:r>
+        <w:rPr>
+          <w:lang w:val="en-US"/>
+        </w:rPr>
+        <w:t>Directions.SOUTH</w:t>
+      </w:r>
+      <w:proofErr w:type="spellEnd"/>
+      <w:r>
+        <w:rPr>
+          <w:lang w:val="en-US"/>
+        </w:rPr>
+        <w:t xml:space="preserve">, </w:t>
+      </w:r>
+      <w:proofErr w:type="spellStart"/>
+      <w:r>
+        <w:rPr>
+          <w:lang w:val="en-US"/>
+        </w:rPr>
+        <w:t>Directions.EAST</w:t>
+      </w:r>
+      <w:proofErr w:type="spellEnd"/>
+      <w:r>
+        <w:rPr>
+          <w:lang w:val="en-US"/>
+        </w:rPr>
+        <w:t xml:space="preserve">, </w:t>
+      </w:r>
+      <w:proofErr w:type="spellStart"/>
+      <w:r>
+        <w:rPr>
+          <w:lang w:val="en-US"/>
+        </w:rPr>
+        <w:t>Directions.WEST</w:t>
+      </w:r>
+      <w:proofErr w:type="spellEnd"/>
+      <w:r>
+        <w:rPr>
+          <w:lang w:val="en-US"/>
+        </w:rPr>
+        <w:t>]:</w:t>
+      </w:r>
+    </w:p>
+    <w:p>
+      <w:pPr>
+        <w:pStyle w:val="af"/>
+        <w:rPr>
+          <w:lang w:val="en-US"/>
+        </w:rPr>
+      </w:pPr>
+      <w:r>
+        <w:rPr>
+          <w:lang w:val="en-US"/>
+        </w:rPr>
+        <w:t xml:space="preserve">        x, y = state[0]</w:t>
+      </w:r>
+    </w:p>
+    <w:p>
+      <w:pPr>
+        <w:pStyle w:val="af"/>
+        <w:rPr>
+          <w:lang w:val="en-US"/>
+        </w:rPr>
+      </w:pPr>
+      <w:r>
+        <w:rPr>
+          <w:lang w:val="en-US"/>
+        </w:rPr>
+        <w:t xml:space="preserve">        dx, </w:t>
+      </w:r>
+      <w:proofErr w:type="spellStart"/>
+      <w:r>
+        <w:rPr>
+          <w:lang w:val="en-US"/>
+        </w:rPr>
+        <w:t>dy</w:t>
+      </w:r>
+      <w:proofErr w:type="spellEnd"/>
+      <w:r>
+        <w:rPr>
+          <w:lang w:val="en-US"/>
+        </w:rPr>
+        <w:t xml:space="preserve"> = </w:t>
+      </w:r>
+      <w:proofErr w:type="spellStart"/>
+      <w:r>
+        <w:rPr>
+          <w:lang w:val="en-US"/>
+        </w:rPr>
+        <w:t>Actions.directionToVector</w:t>
+      </w:r>
+      <w:proofErr w:type="spellEnd"/>
+      <w:r>
+        <w:rPr>
+          <w:lang w:val="en-US"/>
+        </w:rPr>
+        <w:t>(action)</w:t>
+      </w:r>
+    </w:p>
+    <w:p>
+      <w:pPr>
+        <w:pStyle w:val="af"/>
+        <w:rPr>
+          <w:lang w:val="en-US"/>
+        </w:rPr>
+      </w:pPr>
+      <w:r>
+        <w:rPr>
+          <w:lang w:val="en-US"/>
+        </w:rPr>
+        <w:t xml:space="preserve">        </w:t>
+      </w:r>
+      <w:proofErr w:type="spellStart"/>
+      <w:r>
+        <w:rPr>
+          <w:lang w:val="en-US"/>
+        </w:rPr>
+        <w:t>nextx</w:t>
+      </w:r>
+      <w:proofErr w:type="spellEnd"/>
+      <w:r>
+        <w:rPr>
+          <w:lang w:val="en-US"/>
+        </w:rPr>
+        <w:t xml:space="preserve">, </w:t>
+      </w:r>
+      <w:proofErr w:type="spellStart"/>
+      <w:r>
+        <w:rPr>
+          <w:lang w:val="en-US"/>
+        </w:rPr>
+        <w:t>nexty</w:t>
+      </w:r>
+      <w:proofErr w:type="spellEnd"/>
+      <w:r>
+        <w:rPr>
+          <w:lang w:val="en-US"/>
+        </w:rPr>
+        <w:t xml:space="preserve"> = int(x + dx), int(y + </w:t>
+      </w:r>
+      <w:proofErr w:type="spellStart"/>
+      <w:r>
+        <w:rPr>
+          <w:lang w:val="en-US"/>
+        </w:rPr>
+        <w:t>dy</w:t>
+      </w:r>
+      <w:proofErr w:type="spellEnd"/>
+      <w:r>
+        <w:rPr>
+          <w:lang w:val="en-US"/>
+        </w:rPr>
+        <w:t>)</w:t>
+      </w:r>
+    </w:p>
+    <w:p>
+      <w:pPr>
+        <w:pStyle w:val="af"/>
+        <w:rPr>
+          <w:lang w:val="en-US"/>
+        </w:rPr>
+      </w:pPr>
+      <w:r>
+        <w:rPr>
+          <w:lang w:val="en-US"/>
+        </w:rPr>
+        <w:t xml:space="preserve">        </w:t>
+      </w:r>
+      <w:proofErr w:type="spellStart"/>
+      <w:r>
+        <w:rPr>
+          <w:lang w:val="en-US"/>
+        </w:rPr>
+        <w:t>hitsWall</w:t>
+      </w:r>
+      <w:proofErr w:type="spellEnd"/>
+      <w:r>
+        <w:rPr>
+          <w:lang w:val="en-US"/>
+        </w:rPr>
+        <w:t xml:space="preserve"> = </w:t>
+      </w:r>
+      <w:proofErr w:type="spellStart"/>
+      <w:r>
+        <w:rPr>
+          <w:lang w:val="en-US"/>
+        </w:rPr>
+        <w:t>self.walls</w:t>
+      </w:r>
+      <w:proofErr w:type="spellEnd"/>
+      <w:r>
+        <w:rPr>
+          <w:lang w:val="en-US"/>
+        </w:rPr>
+        <w:t>[</w:t>
+      </w:r>
+      <w:proofErr w:type="spellStart"/>
+      <w:r>
+        <w:rPr>
+          <w:lang w:val="en-US"/>
+        </w:rPr>
+        <w:t>nextx</w:t>
+      </w:r>
+      <w:proofErr w:type="spellEnd"/>
+      <w:r>
+        <w:rPr>
+          <w:lang w:val="en-US"/>
+        </w:rPr>
+        <w:t>][</w:t>
+      </w:r>
+      <w:proofErr w:type="spellStart"/>
+      <w:r>
+        <w:rPr>
+          <w:lang w:val="en-US"/>
+        </w:rPr>
+        <w:t>nexty</w:t>
+      </w:r>
+      <w:proofErr w:type="spellEnd"/>
+      <w:r>
+        <w:rPr>
+          <w:lang w:val="en-US"/>
+        </w:rPr>
+        <w:t>]</w:t>
+      </w:r>
+    </w:p>
+    <w:p>
+      <w:pPr>
+        <w:pStyle w:val="af"/>
+        <w:ind w:firstLine="0"/>
+        <w:rPr>
+          <w:lang w:val="en-US"/>
+        </w:rPr>
+      </w:pPr>
+    </w:p>
+    <w:p>
+      <w:pPr>
+        <w:pStyle w:val="af"/>
+      </w:pPr>
+      <w:r>
+        <w:t xml:space="preserve">        # если новое состояние не ведёт в стену</w:t>
+      </w:r>
+    </w:p>
+    <w:p>
+      <w:pPr>
+        <w:pStyle w:val="af"/>
+        <w:rPr>
+          <w:lang w:val="en-US"/>
+        </w:rPr>
+      </w:pPr>
+      <w:r>
+        <w:rPr>
+          <w:lang w:val="en-US"/>
+        </w:rPr>
+        <w:t xml:space="preserve">        if not </w:t>
+      </w:r>
+      <w:proofErr w:type="spellStart"/>
+      <w:r>
+        <w:rPr>
+          <w:lang w:val="en-US"/>
+        </w:rPr>
+        <w:t>hitsWall</w:t>
+      </w:r>
+      <w:proofErr w:type="spellEnd"/>
+      <w:r>
+        <w:rPr>
+          <w:lang w:val="en-US"/>
+        </w:rPr>
+        <w:t>:</w:t>
+      </w:r>
+    </w:p>
+    <w:p>
+      <w:pPr>
+        <w:pStyle w:val="af"/>
+        <w:rPr>
+          <w:lang w:val="en-US"/>
+        </w:rPr>
+      </w:pPr>
+      <w:r>
+        <w:rPr>
+          <w:lang w:val="en-US"/>
+        </w:rPr>
+        <w:t xml:space="preserve">            </w:t>
+      </w:r>
+      <w:proofErr w:type="spellStart"/>
+      <w:r>
+        <w:rPr>
+          <w:lang w:val="en-US"/>
+        </w:rPr>
+        <w:t>next_position</w:t>
+      </w:r>
+      <w:proofErr w:type="spellEnd"/>
+      <w:r>
+        <w:rPr>
+          <w:lang w:val="en-US"/>
+        </w:rPr>
+        <w:t xml:space="preserve"> = (</w:t>
+      </w:r>
+      <w:proofErr w:type="spellStart"/>
+      <w:r>
+        <w:rPr>
+          <w:lang w:val="en-US"/>
+        </w:rPr>
+        <w:t>nextx</w:t>
+      </w:r>
+      <w:proofErr w:type="spellEnd"/>
+      <w:r>
+        <w:rPr>
+          <w:lang w:val="en-US"/>
+        </w:rPr>
+        <w:t xml:space="preserve">, </w:t>
+      </w:r>
+      <w:proofErr w:type="spellStart"/>
+      <w:r>
+        <w:rPr>
+          <w:lang w:val="en-US"/>
+        </w:rPr>
+        <w:t>nexty</w:t>
+      </w:r>
+      <w:proofErr w:type="spellEnd"/>
+      <w:r>
+        <w:rPr>
+          <w:lang w:val="en-US"/>
+        </w:rPr>
+        <w:t>)</w:t>
+      </w:r>
+    </w:p>
+    <w:p>
+      <w:pPr>
+        <w:pStyle w:val="af"/>
+        <w:rPr>
+          <w:lang w:val="en-US"/>
+        </w:rPr>
+      </w:pPr>
+      <w:r>
+        <w:rPr>
+          <w:lang w:val="en-US"/>
+        </w:rPr>
+        <w:t xml:space="preserve">           </w:t>
+      </w:r>
+      <w:r>
+        <w:rPr>
+          <w:lang w:val="en-US"/>
+        </w:rPr>
+        <w:t xml:space="preserve"> </w:t>
+      </w:r>
+      <w:proofErr w:type="spellStart"/>
+      <w:r>
+        <w:rPr>
+          <w:lang w:val="en-US"/>
+        </w:rPr>
+        <w:t>new_state</w:t>
+      </w:r>
+      <w:proofErr w:type="spellEnd"/>
+      <w:r>
+        <w:rPr>
+          <w:lang w:val="en-US"/>
+        </w:rPr>
+        <w:t xml:space="preserve"> = (</w:t>
+      </w:r>
+      <w:proofErr w:type="spellStart"/>
+      <w:r>
+        <w:rPr>
+          <w:lang w:val="en-US"/>
+        </w:rPr>
+        <w:t>next_position</w:t>
+      </w:r>
+      <w:proofErr w:type="spellEnd"/>
+      <w:r>
+        <w:rPr>
+          <w:lang w:val="en-US"/>
+        </w:rPr>
+        <w:t>, state[1])</w:t>
+      </w:r>
+    </w:p>
+    <w:p>
+      <w:pPr>
+        <w:pStyle w:val="af"/>
+        <w:rPr>
+          <w:lang w:val="en-US"/>
+        </w:rPr>
+      </w:pPr>
+    </w:p>
+    <w:p>
+      <w:pPr>
+        <w:pStyle w:val="af"/>
+      </w:pPr>
+      <w:r>
+        <w:lastRenderedPageBreak/>
+        <w:t xml:space="preserve">           # если новое состояние ведёт в угол</w:t>
+      </w:r>
+    </w:p>
+    <w:p>
+      <w:pPr>
+        <w:pStyle w:val="af"/>
+        <w:rPr>
+          <w:lang w:val="en-US"/>
+        </w:rPr>
+      </w:pPr>
+      <w:r>
+        <w:rPr>
+          <w:lang w:val="en-US"/>
+        </w:rPr>
+        <w:t xml:space="preserve">           if next_position in </w:t>
+      </w:r>
+      <w:proofErr w:type="spellStart"/>
+      <w:r>
+        <w:rPr>
+          <w:lang w:val="en-US"/>
+        </w:rPr>
+        <w:t>self.corners</w:t>
+      </w:r>
+      <w:proofErr w:type="spellEnd"/>
+      <w:r>
+        <w:rPr>
+          <w:lang w:val="en-US"/>
+        </w:rPr>
+        <w:t>:</w:t>
+      </w:r>
+    </w:p>
+    <w:p>
+      <w:pPr>
+        <w:pStyle w:val="af"/>
+      </w:pPr>
+      <w:r>
+        <w:t xml:space="preserve">               # если этот угол ещё не посещён</w:t>
+      </w:r>
+    </w:p>
+    <w:p>
+      <w:pPr>
+        <w:pStyle w:val="af"/>
+        <w:rPr>
+          <w:lang w:val="en-US"/>
+        </w:rPr>
+      </w:pPr>
+      <w:r>
+        <w:rPr>
+          <w:lang w:val="en-US"/>
+        </w:rPr>
+        <w:t xml:space="preserve">               if </w:t>
+      </w:r>
+      <w:proofErr w:type="spellStart"/>
+      <w:r>
+        <w:rPr>
+          <w:lang w:val="en-US"/>
+        </w:rPr>
+        <w:t>next_position</w:t>
+      </w:r>
+      <w:proofErr w:type="spellEnd"/>
+      <w:r>
+        <w:rPr>
+          <w:lang w:val="en-US"/>
+        </w:rPr>
+        <w:t xml:space="preserve"> not in state[1]:</w:t>
+      </w:r>
+    </w:p>
+    <w:p>
+      <w:pPr>
+        <w:pStyle w:val="af"/>
+        <w:rPr>
+          <w:lang w:val="en-US"/>
+        </w:rPr>
+      </w:pPr>
+      <w:r>
+        <w:rPr>
+          <w:lang w:val="en-US"/>
+        </w:rPr>
+        <w:t xml:space="preserve">                  </w:t>
+      </w:r>
+      <w:proofErr w:type="spellStart"/>
+      <w:r>
+        <w:rPr>
+          <w:lang w:val="en-US"/>
+        </w:rPr>
+        <w:t>new_state</w:t>
+      </w:r>
+      <w:proofErr w:type="spellEnd"/>
+      <w:r>
+        <w:rPr>
+          <w:lang w:val="en-US"/>
+        </w:rPr>
+        <w:t xml:space="preserve"> = (</w:t>
+      </w:r>
+      <w:proofErr w:type="spellStart"/>
+      <w:r>
+        <w:rPr>
+          <w:lang w:val="en-US"/>
+        </w:rPr>
+        <w:t>next_position</w:t>
+      </w:r>
+      <w:proofErr w:type="spellEnd"/>
+      <w:r>
+        <w:rPr>
+          <w:lang w:val="en-US"/>
+        </w:rPr>
+        <w:t xml:space="preserve">, </w:t>
+      </w:r>
+      <w:r>
+        <w:rPr>
+          <w:b/>
+          <w:bCs/>
+          <w:lang w:val="en-US"/>
+        </w:rPr>
+        <w:t>state[1] + (</w:t>
+      </w:r>
+      <w:proofErr w:type="spellStart"/>
+      <w:r>
+        <w:rPr>
+          <w:b/>
+          <w:bCs/>
+          <w:lang w:val="en-US"/>
+        </w:rPr>
+        <w:t>next_position</w:t>
+      </w:r>
+      <w:proofErr w:type="spellEnd"/>
+      <w:r>
+        <w:rPr>
+          <w:b/>
+          <w:bCs/>
+          <w:lang w:val="en-US"/>
+        </w:rPr>
+        <w:t>, )</w:t>
+      </w:r>
+      <w:r>
+        <w:rPr>
+          <w:lang w:val="en-US"/>
+        </w:rPr>
+        <w:t>)</w:t>
+      </w:r>
+    </w:p>
+    <w:p>
+      <w:pPr>
+        <w:pStyle w:val="af"/>
+        <w:rPr>
+          <w:lang w:val="en-US"/>
+        </w:rPr>
+      </w:pPr>
+    </w:p>
+    <w:p>
+      <w:pPr>
+        <w:pStyle w:val="af"/>
+      </w:pPr>
+      <w:r>
+        <w:t xml:space="preserve">           # добавить это состояние в преемники</w:t>
+      </w:r>
+    </w:p>
+    <w:p>
+      <w:pPr>
+        <w:pStyle w:val="af"/>
+      </w:pPr>
+      <w:r>
+        <w:t xml:space="preserve">           </w:t>
+      </w:r>
+      <w:r>
+        <w:rPr>
+          <w:lang w:val="en-US"/>
+        </w:rPr>
+        <w:t>successors</w:t>
+      </w:r>
+      <w:r>
+        <w:t>.</w:t>
+      </w:r>
+      <w:r>
+        <w:rPr>
+          <w:lang w:val="en-US"/>
+        </w:rPr>
+        <w:t>append</w:t>
+      </w:r>
+      <w:r>
+        <w:t>(</w:t>
+      </w:r>
+      <w:r>
+        <w:rPr>
+          <w:b/>
+          <w:bCs/>
+        </w:rPr>
+        <w:t>(</w:t>
+      </w:r>
+      <w:r>
+        <w:rPr>
+          <w:b/>
+          <w:bCs/>
+          <w:lang w:val="en-US"/>
+        </w:rPr>
+        <w:t>new</w:t>
+      </w:r>
+      <w:r>
+        <w:rPr>
+          <w:b/>
+          <w:bCs/>
+        </w:rPr>
+        <w:t>_</w:t>
+      </w:r>
+      <w:r>
+        <w:rPr>
+          <w:b/>
+          <w:bCs/>
+          <w:lang w:val="en-US"/>
+        </w:rPr>
+        <w:t>state</w:t>
+      </w:r>
+      <w:r>
+        <w:rPr>
+          <w:b/>
+          <w:bCs/>
+        </w:rPr>
+        <w:t xml:space="preserve">, </w:t>
+      </w:r>
+      <w:r>
+        <w:rPr>
+          <w:b/>
+          <w:bCs/>
+          <w:lang w:val="en-US"/>
+        </w:rPr>
+        <w:t>action</w:t>
+      </w:r>
+      <w:r>
+        <w:rPr>
+          <w:b/>
+          <w:bCs/>
+        </w:rPr>
+        <w:t>, 1)</w:t>
+      </w:r>
+      <w:r>
+        <w:t>)</w:t>
+      </w:r>
+    </w:p>
+    <w:p>
+      <w:pPr>
+        <w:pStyle w:val="af"/>
+        <w:ind w:firstLine="0"/>
+      </w:pPr>
+    </w:p>
+    <w:p>
+      <w:pPr>
+        <w:pStyle w:val="af"/>
+        <w:rPr>
+          <w:lang w:val="en-US"/>
+        </w:rPr>
+      </w:pPr>
+      <w:r>
+        <w:rPr>
+          <w:lang w:val="en-US"/>
+        </w:rPr>
+        <w:t xml:space="preserve">        </w:t>
+      </w:r>
+      <w:proofErr w:type="spellStart"/>
+      <w:r>
+        <w:rPr>
+          <w:lang w:val="en-US"/>
+        </w:rPr>
+        <w:t>self._expanded</w:t>
+      </w:r>
+      <w:proofErr w:type="spellEnd"/>
+      <w:r>
+        <w:rPr>
+          <w:lang w:val="en-US"/>
+        </w:rPr>
+        <w:t xml:space="preserve"> += 1 # НЕ МЕНЯЙТЕ!</w:t>
+      </w:r>
+    </w:p>
+    <w:p>
+      <w:pPr>
+        <w:pStyle w:val="af"/>
+        <w:rPr>
+          <w:lang w:val="en-US"/>
+        </w:rPr>
+      </w:pPr>
+      <w:r>
+        <w:rPr>
+          <w:lang w:val="en-US"/>
+        </w:rPr>
+        <w:t xml:space="preserve">        return successors</w:t>
+      </w:r>
+    </w:p>
+    <w:p/>
+    <w:p>
+      <w:r>
+        <w:t xml:space="preserve">Реализация задачи была протестирована в связке с алгоритмом </w:t>
+      </w:r>
+      <w:r>
+        <w:rPr>
+          <w:lang w:val="en-US"/>
+        </w:rPr>
+        <w:t>BFS</w:t>
+      </w:r>
+      <w:r>
+        <w:t xml:space="preserve"> </w:t>
+      </w:r>
+      <w:r>
+        <w:t>в маленьком (</w:t>
+      </w:r>
+      <w:proofErr w:type="spellStart"/>
+      <w:r>
+        <w:rPr>
+          <w:lang w:val="en-US"/>
+        </w:rPr>
+        <w:t>tinyCorners</w:t>
+      </w:r>
+      <w:proofErr w:type="spellEnd"/>
+      <w:r>
+        <w:t xml:space="preserve">) </w:t>
+      </w:r>
+      <w:r>
+        <w:t xml:space="preserve">и среднем </w:t>
+      </w:r>
+      <w:r>
+        <w:t>(</w:t>
+      </w:r>
+      <w:proofErr w:type="spellStart"/>
+      <w:r>
+        <w:rPr>
+          <w:lang w:val="en-US"/>
+        </w:rPr>
+        <w:t>mediumCorners</w:t>
+      </w:r>
+      <w:proofErr w:type="spellEnd"/>
+      <w:r>
+        <w:t xml:space="preserve">) </w:t>
+      </w:r>
+      <w:r>
+        <w:t>лабиринтах, и в обоих случаях программа выполнилась успешно (рисунки 3.3.1-3.3.2).</w:t>
+      </w:r>
+    </w:p>
+    <w:p/>
     <w:p>
       <w:pPr>
         <w:ind w:firstLine="0"/>
         <w:jc w:val="center"/>
       </w:pPr>
+      <w:r>
+        <w:rPr>
+          <w:noProof/>
+        </w:rPr>
+        <w:drawing>
+          <wp:inline distT="0" distB="0" distL="0" distR="0" wp14:anchorId="039F4ED9" wp14:editId="6574C66A">
+            <wp:extent cx="3219450" cy="1302187"/>
+            <wp:effectExtent l="0" t="0" r="0" b="0"/>
+            <wp:docPr id="310193508" name="Рисунок 1"/>
+            <wp:cNvGraphicFramePr>
+              <a:graphicFrameLocks xmlns:a="http://schemas.openxmlformats.org/drawingml/2006/main" noChangeAspect="1"/>
+            </wp:cNvGraphicFramePr>
+            <a:graphic xmlns:a="http://schemas.openxmlformats.org/drawingml/2006/main">
+              <a:graphicData uri="http://schemas.openxmlformats.org/drawingml/2006/picture">
+                <pic:pic xmlns:pic="http://schemas.openxmlformats.org/drawingml/2006/picture">
+                  <pic:nvPicPr>
+                    <pic:cNvPr id="310193508" name=""/>
+                    <pic:cNvPicPr/>
+                  </pic:nvPicPr>
+                  <pic:blipFill>
+                    <a:blip r:embed="rId10"/>
+                    <a:stretch>
+                      <a:fillRect/>
+                    </a:stretch>
+                  </pic:blipFill>
+                  <pic:spPr>
+                    <a:xfrm>
+                      <a:off x="0" y="0"/>
+                      <a:ext cx="3229630" cy="1306304"/>
+                    </a:xfrm>
+                    <a:prstGeom prst="rect">
+                      <a:avLst/>
+                    </a:prstGeom>
+                  </pic:spPr>
+                </pic:pic>
+              </a:graphicData>
+            </a:graphic>
+          </wp:inline>
+        </w:drawing>
+      </w:r>
+    </w:p>
+    <w:p>
+      <w:pPr>
+        <w:ind w:firstLine="0"/>
+        <w:jc w:val="center"/>
+        <w:rPr>
+          <w:lang w:val="en-US"/>
+        </w:rPr>
+      </w:pPr>
+      <w:r>
+        <w:t xml:space="preserve">Рисунок 3.3.1 – Поиск углом в </w:t>
+      </w:r>
+      <w:proofErr w:type="spellStart"/>
+      <w:r>
+        <w:rPr>
+          <w:lang w:val="en-US"/>
+        </w:rPr>
+        <w:t>tinyCorners</w:t>
+      </w:r>
+      <w:proofErr w:type="spellEnd"/>
+    </w:p>
+    <w:p>
+      <w:pPr>
+        <w:ind w:firstLine="0"/>
+        <w:jc w:val="center"/>
+        <w:rPr>
+          <w:lang w:val="en-US"/>
+        </w:rPr>
+      </w:pPr>
+    </w:p>
+    <w:p>
+      <w:pPr>
+        <w:ind w:firstLine="0"/>
+        <w:jc w:val="center"/>
+      </w:pPr>
+      <w:r>
+        <w:drawing>
+          <wp:inline distT="0" distB="0" distL="0" distR="0" wp14:anchorId="5B045448" wp14:editId="5FF855B0">
+            <wp:extent cx="3429635" cy="1368360"/>
+            <wp:effectExtent l="0" t="0" r="0" b="0"/>
+            <wp:docPr id="1407807973" name="Рисунок 1"/>
+            <wp:cNvGraphicFramePr>
+              <a:graphicFrameLocks xmlns:a="http://schemas.openxmlformats.org/drawingml/2006/main" noChangeAspect="1"/>
+            </wp:cNvGraphicFramePr>
+            <a:graphic xmlns:a="http://schemas.openxmlformats.org/drawingml/2006/main">
+              <a:graphicData uri="http://schemas.openxmlformats.org/drawingml/2006/picture">
+                <pic:pic xmlns:pic="http://schemas.openxmlformats.org/drawingml/2006/picture">
+                  <pic:nvPicPr>
+                    <pic:cNvPr id="1407807973" name=""/>
+                    <pic:cNvPicPr/>
+                  </pic:nvPicPr>
+                  <pic:blipFill>
+                    <a:blip r:embed="rId11"/>
+                    <a:stretch>
+                      <a:fillRect/>
+                    </a:stretch>
+                  </pic:blipFill>
+                  <pic:spPr>
+                    <a:xfrm>
+                      <a:off x="0" y="0"/>
+                      <a:ext cx="3441460" cy="1373078"/>
+                    </a:xfrm>
+                    <a:prstGeom prst="rect">
+                      <a:avLst/>
+                    </a:prstGeom>
+                  </pic:spPr>
+                </pic:pic>
+              </a:graphicData>
+            </a:graphic>
+          </wp:inline>
+        </w:drawing>
+      </w:r>
+    </w:p>
+    <w:p>
+      <w:pPr>
+        <w:ind w:firstLine="0"/>
+        <w:jc w:val="center"/>
+      </w:pPr>
+      <w:r>
+        <w:t>Рисунок 3.3.</w:t>
+      </w:r>
+      <w:r>
+        <w:t>2</w:t>
+      </w:r>
+      <w:r>
+        <w:t xml:space="preserve"> – Поиск углом в </w:t>
+      </w:r>
+      <w:proofErr w:type="spellStart"/>
+      <w:r>
+        <w:rPr>
+          <w:lang w:val="en-US"/>
+        </w:rPr>
+        <w:t>medium</w:t>
+      </w:r>
+      <w:r>
+        <w:rPr>
+          <w:lang w:val="en-US"/>
+        </w:rPr>
+        <w:t>Corners</w:t>
+      </w:r>
+      <w:proofErr w:type="spellEnd"/>
+    </w:p>
+    <w:p>
+      <w:pPr>
+        <w:ind w:firstLine="0"/>
+        <w:jc w:val="center"/>
+      </w:pPr>
+    </w:p>
+    <w:p>
+      <w:r>
+        <w:t xml:space="preserve">Также реализация агента, выполняющего поиск углов, прошла все тесты автооценивателя </w:t>
+      </w:r>
+      <w:r>
+        <w:t>(рисунок 3.3.3).</w:t>
+      </w:r>
     </w:p>
     <w:p/>
+    <w:p>
+      <w:pPr>
+        <w:ind w:firstLine="0"/>
+        <w:jc w:val="center"/>
+      </w:pPr>
+      <w:r>
+        <w:rPr>
+          <w:noProof/>
+        </w:rPr>
+        <w:drawing>
+          <wp:inline distT="0" distB="0" distL="0" distR="0" wp14:anchorId="23F25C84" wp14:editId="393C8363">
+            <wp:extent cx="4457700" cy="1212714"/>
+            <wp:effectExtent l="0" t="0" r="0" b="0"/>
+            <wp:docPr id="1331623928" name="Рисунок 1"/>
+            <wp:cNvGraphicFramePr>
+              <a:graphicFrameLocks xmlns:a="http://schemas.openxmlformats.org/drawingml/2006/main" noChangeAspect="1"/>
+            </wp:cNvGraphicFramePr>
+            <a:graphic xmlns:a="http://schemas.openxmlformats.org/drawingml/2006/main">
+              <a:graphicData uri="http://schemas.openxmlformats.org/drawingml/2006/picture">
+                <pic:pic xmlns:pic="http://schemas.openxmlformats.org/drawingml/2006/picture">
+                  <pic:nvPicPr>
+                    <pic:cNvPr id="1331623928" name=""/>
+                    <pic:cNvPicPr/>
+                  </pic:nvPicPr>
+                  <pic:blipFill>
+                    <a:blip r:embed="rId12"/>
+                    <a:stretch>
+                      <a:fillRect/>
+                    </a:stretch>
+                  </pic:blipFill>
+                  <pic:spPr>
+                    <a:xfrm>
+                      <a:off x="0" y="0"/>
+                      <a:ext cx="4470339" cy="1216152"/>
+                    </a:xfrm>
+                    <a:prstGeom prst="rect">
+                      <a:avLst/>
+                    </a:prstGeom>
+                  </pic:spPr>
+                </pic:pic>
+              </a:graphicData>
+            </a:graphic>
+          </wp:inline>
+        </w:drawing>
+      </w:r>
+    </w:p>
+    <w:p>
+      <w:pPr>
+        <w:ind w:firstLine="0"/>
+        <w:jc w:val="center"/>
+      </w:pPr>
+      <w:r>
+        <w:lastRenderedPageBreak/>
+        <w:t xml:space="preserve">Рисунок 3.3.3 - </w:t>
+      </w:r>
+      <w:r>
+        <w:t xml:space="preserve">Автооцениватель для </w:t>
+      </w:r>
+      <w:r>
+        <w:t>задачи поиска углов</w:t>
+      </w:r>
+    </w:p>
+    <w:p/>
+    <w:p/>
+    <w:p>
+      <w:pPr>
+        <w:pStyle w:val="2"/>
+        <w:numPr>
+          <w:ilvl w:val="1"/>
+          <w:numId w:val="20"/>
+        </w:numPr>
+      </w:pPr>
+      <w:r>
+        <w:t>.</w:t>
+      </w:r>
+    </w:p>
+    <w:p/>
+    <w:p>
+      <w:pPr>
+        <w:pStyle w:val="2"/>
+        <w:numPr>
+          <w:ilvl w:val="1"/>
+          <w:numId w:val="20"/>
+        </w:numPr>
+      </w:pPr>
+      <w:r>
+        <w:t>.</w:t>
+      </w:r>
+    </w:p>
+    <w:p/>
+    <w:p>
+      <w:pPr>
+        <w:pStyle w:val="2"/>
+        <w:numPr>
+          <w:ilvl w:val="1"/>
+          <w:numId w:val="20"/>
+        </w:numPr>
+      </w:pPr>
+      <w:r>
+        <w:t>.</w:t>
+      </w:r>
+    </w:p>
     <w:p/>
     <w:p/>
     <w:p/>
@@ -2035,8 +3739,8 @@
       </w:r>
     </w:p>
     <w:sectPr>
-      <w:headerReference w:type="default" r:id="rId10"/>
-      <w:headerReference w:type="first" r:id="rId11"/>
+      <w:headerReference w:type="default" r:id="rId13"/>
+      <w:headerReference w:type="first" r:id="rId14"/>
       <w:pgSz w:w="11906" w:h="16838"/>
       <w:pgMar w:top="851" w:right="567" w:bottom="851" w:left="1418" w:header="680" w:footer="680" w:gutter="0"/>
       <w:cols w:space="708"/>

</xml_diff>

<commit_message>
working not hard enough
</commit_message>
<xml_diff>
--- a/7 семестр/МиСИИ/ЛР 3/МиСИИ ЛР 3.docx
+++ b/7 семестр/МиСИИ/ЛР 3/МиСИИ ЛР 3.docx
@@ -554,6 +554,61 @@
           <w:numId w:val="20"/>
         </w:numPr>
       </w:pPr>
+      <w:r>
+        <w:t>Реализ</w:t>
+      </w:r>
+      <w:r>
+        <w:t>овать</w:t>
+      </w:r>
+      <w:r>
+        <w:t xml:space="preserve"> нетривиальную монотонную эвристику для задачи поиска углов в методе </w:t>
+      </w:r>
+      <w:proofErr w:type="spellStart"/>
+      <w:r>
+        <w:t>cornersHeuristic</w:t>
+      </w:r>
+      <w:proofErr w:type="spellEnd"/>
+      <w:r>
+        <w:t xml:space="preserve"> класса </w:t>
+      </w:r>
+      <w:proofErr w:type="spellStart"/>
+      <w:r>
+        <w:t>CornersProblem</w:t>
+      </w:r>
+      <w:proofErr w:type="spellEnd"/>
+      <w:r>
+        <w:t>;</w:t>
+      </w:r>
+    </w:p>
+    <w:p>
+      <w:pPr>
+        <w:pStyle w:val="aa"/>
+        <w:numPr>
+          <w:ilvl w:val="1"/>
+          <w:numId w:val="20"/>
+        </w:numPr>
+      </w:pPr>
+      <w:r>
+        <w:rPr>
+          <w:lang w:val="en-US"/>
+        </w:rPr>
+        <w:t>.</w:t>
+      </w:r>
+    </w:p>
+    <w:p>
+      <w:pPr>
+        <w:pStyle w:val="aa"/>
+        <w:numPr>
+          <w:ilvl w:val="1"/>
+          <w:numId w:val="20"/>
+        </w:numPr>
+      </w:pPr>
+      <w:r>
+        <w:rPr>
+          <w:lang w:val="en-US"/>
+        </w:rPr>
+        <w:t>.</w:t>
+      </w:r>
     </w:p>
     <w:p>
       <w:pPr>
@@ -606,7 +661,11 @@
         <w:t xml:space="preserve"> были изучены </w:t>
       </w:r>
       <w:r>
-        <w:t>методы информированного поиска решений задач в пространстве состояний.</w:t>
+        <w:t xml:space="preserve">методы информированного поиска решений задач в пространстве </w:t>
+      </w:r>
+      <w:r>
+        <w:lastRenderedPageBreak/>
+        <w:t>состояний.</w:t>
       </w:r>
       <w:r>
         <w:t xml:space="preserve"> Также была осмотрена эвристическая функция, вычисляющая </w:t>
@@ -631,7 +690,6 @@
     </w:p>
     <w:p>
       <w:r>
-        <w:lastRenderedPageBreak/>
         <w:t>Манхэттенское расстояние</w:t>
       </w:r>
       <w:r>
@@ -740,13 +798,43 @@
         </w:rPr>
       </w:pPr>
       <w:r>
-        <w:t>Листинг 3.</w:t>
-      </w:r>
-      <w:r>
+        <w:t>Листинг</w:t>
+      </w:r>
+      <w:r>
+        <w:rPr>
+          <w:lang w:val="en-US"/>
+        </w:rPr>
+        <w:t xml:space="preserve"> 3.</w:t>
+      </w:r>
+      <w:r>
+        <w:rPr>
+          <w:lang w:val="en-US"/>
+        </w:rPr>
         <w:t>2.</w:t>
       </w:r>
       <w:r>
-        <w:t xml:space="preserve">1 – Реализация алгоритма </w:t>
+        <w:rPr>
+          <w:lang w:val="en-US"/>
+        </w:rPr>
+        <w:t xml:space="preserve">1 – </w:t>
+      </w:r>
+      <w:r>
+        <w:t>Реализация</w:t>
+      </w:r>
+      <w:r>
+        <w:rPr>
+          <w:lang w:val="en-US"/>
+        </w:rPr>
+        <w:t xml:space="preserve"> </w:t>
+      </w:r>
+      <w:r>
+        <w:t>алгоритма</w:t>
+      </w:r>
+      <w:r>
+        <w:rPr>
+          <w:lang w:val="en-US"/>
+        </w:rPr>
+        <w:t xml:space="preserve"> </w:t>
       </w:r>
       <w:r>
         <w:rPr>
@@ -770,6 +858,7 @@
         <w:t xml:space="preserve">def </w:t>
       </w:r>
       <w:proofErr w:type="spellStart"/>
+      <w:proofErr w:type="gramStart"/>
       <w:r>
         <w:rPr>
           <w:b/>
@@ -783,7 +872,14 @@
         <w:rPr>
           <w:lang w:val="en-US"/>
         </w:rPr>
-        <w:t xml:space="preserve">(problem, </w:t>
+        <w:t>(</w:t>
+      </w:r>
+      <w:proofErr w:type="gramEnd"/>
+      <w:r>
+        <w:rPr>
+          <w:lang w:val="en-US"/>
+        </w:rPr>
+        <w:t xml:space="preserve">problem, </w:t>
       </w:r>
       <w:r>
         <w:rPr>
@@ -842,6 +938,9 @@
       <w:pPr>
         <w:pStyle w:val="af"/>
         <w:jc w:val="left"/>
+        <w:rPr>
+          <w:lang w:val="en-US"/>
+        </w:rPr>
       </w:pPr>
       <w:r>
         <w:t xml:space="preserve">    """</w:t>
@@ -852,30 +951,6 @@
         <w:pStyle w:val="af"/>
         <w:jc w:val="left"/>
       </w:pPr>
-    </w:p>
-    <w:p>
-      <w:pPr>
-        <w:pStyle w:val="af"/>
-        <w:jc w:val="left"/>
-      </w:pPr>
-      <w:r>
-        <w:t xml:space="preserve">    "*** ВСТАВЬТЕ ВАШ КОД СЮДА ***"</w:t>
-      </w:r>
-    </w:p>
-    <w:p>
-      <w:pPr>
-        <w:pStyle w:val="af"/>
-        <w:jc w:val="left"/>
-      </w:pPr>
-    </w:p>
-    <w:p>
-      <w:pPr>
-        <w:pStyle w:val="af"/>
-        <w:jc w:val="left"/>
-        <w:rPr>
-          <w:lang w:val="en-US"/>
-        </w:rPr>
-      </w:pPr>
       <w:r>
         <w:t xml:space="preserve">    </w:t>
       </w:r>
@@ -886,12 +961,9 @@
         <w:t>OPEN</w:t>
       </w:r>
       <w:r>
-        <w:rPr>
-          <w:lang w:val="en-US"/>
-        </w:rPr>
         <w:t xml:space="preserve"> = </w:t>
       </w:r>
-      <w:proofErr w:type="spellStart"/>
+      <w:proofErr w:type="gramStart"/>
       <w:r>
         <w:rPr>
           <w:lang w:val="en-US"/>
@@ -899,11 +971,9 @@
         <w:t>util</w:t>
       </w:r>
       <w:r>
-        <w:rPr>
-          <w:lang w:val="en-US"/>
-        </w:rPr>
         <w:t>.</w:t>
       </w:r>
+      <w:proofErr w:type="spellStart"/>
       <w:r>
         <w:rPr>
           <w:b/>
@@ -913,10 +983,8 @@
         <w:t>PriorityQueue</w:t>
       </w:r>
       <w:proofErr w:type="spellEnd"/>
-      <w:r>
-        <w:rPr>
-          <w:lang w:val="en-US"/>
-        </w:rPr>
+      <w:proofErr w:type="gramEnd"/>
+      <w:r>
         <w:t>()</w:t>
       </w:r>
     </w:p>
@@ -929,16 +997,27 @@
         </w:rPr>
       </w:pPr>
       <w:r>
-        <w:rPr>
-          <w:lang w:val="en-US"/>
-        </w:rPr>
         <w:t xml:space="preserve">    </w:t>
       </w:r>
       <w:r>
         <w:rPr>
           <w:lang w:val="en-US"/>
         </w:rPr>
-        <w:t>CLOSED = set()</w:t>
+        <w:t xml:space="preserve">CLOSED = </w:t>
+      </w:r>
+      <w:proofErr w:type="gramStart"/>
+      <w:r>
+        <w:rPr>
+          <w:lang w:val="en-US"/>
+        </w:rPr>
+        <w:t>set(</w:t>
+      </w:r>
+      <w:proofErr w:type="gramEnd"/>
+      <w:r>
+        <w:rPr>
+          <w:lang w:val="en-US"/>
+        </w:rPr>
+        <w:t>)</w:t>
       </w:r>
     </w:p>
     <w:p>
@@ -1016,6 +1095,7 @@
         <w:t xml:space="preserve">    start = (</w:t>
       </w:r>
       <w:proofErr w:type="spellStart"/>
+      <w:proofErr w:type="gramStart"/>
       <w:r>
         <w:rPr>
           <w:lang w:val="en-US"/>
@@ -1023,6 +1103,7 @@
         <w:t>problem.getStartState</w:t>
       </w:r>
       <w:proofErr w:type="spellEnd"/>
+      <w:proofErr w:type="gramEnd"/>
       <w:r>
         <w:rPr>
           <w:lang w:val="en-US"/>
@@ -1042,9 +1123,24 @@
         <w:rPr>
           <w:lang w:val="en-US"/>
         </w:rPr>
-        <w:t xml:space="preserve">    #print("Start:", </w:t>
-      </w:r>
-      <w:proofErr w:type="spellStart"/>
+        <w:t xml:space="preserve">    #</w:t>
+      </w:r>
+      <w:proofErr w:type="gramStart"/>
+      <w:r>
+        <w:rPr>
+          <w:lang w:val="en-US"/>
+        </w:rPr>
+        <w:t>print(</w:t>
+      </w:r>
+      <w:proofErr w:type="gramEnd"/>
+      <w:r>
+        <w:rPr>
+          <w:lang w:val="en-US"/>
+        </w:rPr>
+        <w:t xml:space="preserve">"Start:", </w:t>
+      </w:r>
+      <w:proofErr w:type="spellStart"/>
+      <w:proofErr w:type="gramStart"/>
       <w:r>
         <w:rPr>
           <w:lang w:val="en-US"/>
@@ -1052,6 +1148,7 @@
         <w:t>problem.getStartState</w:t>
       </w:r>
       <w:proofErr w:type="spellEnd"/>
+      <w:proofErr w:type="gramEnd"/>
       <w:r>
         <w:rPr>
           <w:lang w:val="en-US"/>
@@ -1072,6 +1169,9 @@
       <w:pPr>
         <w:pStyle w:val="af"/>
         <w:jc w:val="left"/>
+        <w:rPr>
+          <w:lang w:val="en-US"/>
+        </w:rPr>
       </w:pPr>
       <w:r>
         <w:rPr>
@@ -1080,7 +1180,55 @@
         <w:t xml:space="preserve">    </w:t>
       </w:r>
       <w:r>
-        <w:t xml:space="preserve"># поместить стартовую вершину в список </w:t>
+        <w:rPr>
+          <w:lang w:val="en-US"/>
+        </w:rPr>
+        <w:t xml:space="preserve"># </w:t>
+      </w:r>
+      <w:r>
+        <w:t>поместить</w:t>
+      </w:r>
+      <w:r>
+        <w:rPr>
+          <w:lang w:val="en-US"/>
+        </w:rPr>
+        <w:t xml:space="preserve"> </w:t>
+      </w:r>
+      <w:r>
+        <w:t>стартовую</w:t>
+      </w:r>
+      <w:r>
+        <w:rPr>
+          <w:lang w:val="en-US"/>
+        </w:rPr>
+        <w:t xml:space="preserve"> </w:t>
+      </w:r>
+      <w:r>
+        <w:t>вершину</w:t>
+      </w:r>
+      <w:r>
+        <w:rPr>
+          <w:lang w:val="en-US"/>
+        </w:rPr>
+        <w:t xml:space="preserve"> </w:t>
+      </w:r>
+      <w:r>
+        <w:t>в</w:t>
+      </w:r>
+      <w:r>
+        <w:rPr>
+          <w:lang w:val="en-US"/>
+        </w:rPr>
+        <w:t xml:space="preserve"> </w:t>
+      </w:r>
+      <w:r>
+        <w:t>список</w:t>
+      </w:r>
+      <w:r>
+        <w:rPr>
+          <w:lang w:val="en-US"/>
+        </w:rPr>
+        <w:t xml:space="preserve"> </w:t>
       </w:r>
       <w:r>
         <w:rPr>
@@ -1098,6 +1246,9 @@
         </w:rPr>
       </w:pPr>
       <w:r>
+        <w:rPr>
+          <w:lang w:val="en-US"/>
+        </w:rPr>
         <w:t xml:space="preserve">    </w:t>
       </w:r>
       <w:proofErr w:type="spellStart"/>
@@ -1168,6 +1319,7 @@
         <w:t xml:space="preserve">        node, path, cost = </w:t>
       </w:r>
       <w:proofErr w:type="spellStart"/>
+      <w:proofErr w:type="gramStart"/>
       <w:r>
         <w:rPr>
           <w:lang w:val="en-US"/>
@@ -1179,7 +1331,14 @@
         <w:rPr>
           <w:lang w:val="en-US"/>
         </w:rPr>
-        <w:t>()</w:t>
+        <w:t>(</w:t>
+      </w:r>
+      <w:proofErr w:type="gramEnd"/>
+      <w:r>
+        <w:rPr>
+          <w:lang w:val="en-US"/>
+        </w:rPr>
+        <w:t>)</w:t>
       </w:r>
     </w:p>
     <w:p>
@@ -1206,6 +1365,7 @@
         <w:t xml:space="preserve">        if </w:t>
       </w:r>
       <w:proofErr w:type="spellStart"/>
+      <w:proofErr w:type="gramStart"/>
       <w:r>
         <w:rPr>
           <w:lang w:val="en-US"/>
@@ -1213,6 +1373,7 @@
         <w:t>problem.isGoalState</w:t>
       </w:r>
       <w:proofErr w:type="spellEnd"/>
+      <w:proofErr w:type="gramEnd"/>
       <w:r>
         <w:rPr>
           <w:lang w:val="en-US"/>
@@ -1232,7 +1393,21 @@
         <w:rPr>
           <w:lang w:val="en-US"/>
         </w:rPr>
-        <w:t xml:space="preserve">            # print("Path:", path)</w:t>
+        <w:t xml:space="preserve">            # </w:t>
+      </w:r>
+      <w:proofErr w:type="gramStart"/>
+      <w:r>
+        <w:rPr>
+          <w:lang w:val="en-US"/>
+        </w:rPr>
+        <w:t>print(</w:t>
+      </w:r>
+      <w:proofErr w:type="gramEnd"/>
+      <w:r>
+        <w:rPr>
+          <w:lang w:val="en-US"/>
+        </w:rPr>
+        <w:t>"Path:", path)</w:t>
       </w:r>
     </w:p>
     <w:p>
@@ -1327,6 +1502,7 @@
         <w:t xml:space="preserve">            successors = </w:t>
       </w:r>
       <w:proofErr w:type="spellStart"/>
+      <w:proofErr w:type="gramStart"/>
       <w:r>
         <w:rPr>
           <w:lang w:val="en-US"/>
@@ -1334,6 +1510,7 @@
         <w:t>problem.getSuccessors</w:t>
       </w:r>
       <w:proofErr w:type="spellEnd"/>
+      <w:proofErr w:type="gramEnd"/>
       <w:r>
         <w:rPr>
           <w:lang w:val="en-US"/>
@@ -1353,7 +1530,21 @@
         <w:rPr>
           <w:lang w:val="en-US"/>
         </w:rPr>
-        <w:t xml:space="preserve">            #print("Successors:", successors, " for node ", node)</w:t>
+        <w:t xml:space="preserve">            #</w:t>
+      </w:r>
+      <w:proofErr w:type="gramStart"/>
+      <w:r>
+        <w:rPr>
+          <w:lang w:val="en-US"/>
+        </w:rPr>
+        <w:t>print(</w:t>
+      </w:r>
+      <w:proofErr w:type="gramEnd"/>
+      <w:r>
+        <w:rPr>
+          <w:lang w:val="en-US"/>
+        </w:rPr>
+        <w:t>"Successors:", successors, " for node ", node)</w:t>
       </w:r>
     </w:p>
     <w:p>
@@ -1643,24 +1834,34 @@
           <w:bCs/>
           <w:lang w:val="en-US"/>
         </w:rPr>
-        <w:t>+ heuristic(</w:t>
-      </w:r>
-      <w:proofErr w:type="spellStart"/>
+        <w:t xml:space="preserve">+ </w:t>
+      </w:r>
+      <w:proofErr w:type="gramStart"/>
       <w:r>
         <w:rPr>
           <w:b/>
           <w:bCs/>
           <w:lang w:val="en-US"/>
         </w:rPr>
-        <w:t>child_node</w:t>
-      </w:r>
-      <w:proofErr w:type="spellEnd"/>
+        <w:t>heuristic(</w:t>
+      </w:r>
+      <w:proofErr w:type="spellStart"/>
+      <w:proofErr w:type="gramEnd"/>
       <w:r>
         <w:rPr>
           <w:b/>
           <w:bCs/>
           <w:lang w:val="en-US"/>
         </w:rPr>
+        <w:t>child_node</w:t>
+      </w:r>
+      <w:proofErr w:type="spellEnd"/>
+      <w:r>
+        <w:rPr>
+          <w:b/>
+          <w:bCs/>
+          <w:lang w:val="en-US"/>
+        </w:rPr>
         <w:t>, problem)</w:t>
       </w:r>
       <w:r>
@@ -1688,10 +1889,22 @@
         <w:rPr>
           <w:lang w:val="en-US"/>
         </w:rPr>
-        <w:t xml:space="preserve">    return</w:t>
-      </w:r>
-      <w:r>
-        <w:t>[]</w:t>
+        <w:lastRenderedPageBreak/>
+        <w:t xml:space="preserve">    </w:t>
+      </w:r>
+      <w:proofErr w:type="gramStart"/>
+      <w:r>
+        <w:rPr>
+          <w:lang w:val="en-US"/>
+        </w:rPr>
+        <w:t>return</w:t>
+      </w:r>
+      <w:r>
+        <w:t>[</w:t>
+      </w:r>
+      <w:proofErr w:type="gramEnd"/>
+      <w:r>
+        <w:t>]</w:t>
       </w:r>
     </w:p>
     <w:p/>
@@ -1975,23 +2188,61 @@
     </w:p>
     <w:p/>
     <w:p>
-      <w:r>
-        <w:t>Листинг 3.3.1</w:t>
-      </w:r>
-      <w:r>
+      <w:pPr>
+        <w:rPr>
+          <w:lang w:val="en-US"/>
+        </w:rPr>
+      </w:pPr>
+      <w:r>
+        <w:t>Листинг</w:t>
+      </w:r>
+      <w:r>
+        <w:rPr>
+          <w:lang w:val="en-US"/>
+        </w:rPr>
+        <w:t xml:space="preserve"> 3.3.1</w:t>
+      </w:r>
+      <w:r>
+        <w:rPr>
+          <w:lang w:val="en-US"/>
+        </w:rPr>
         <w:t xml:space="preserve"> </w:t>
       </w:r>
       <w:r>
+        <w:rPr>
+          <w:lang w:val="en-US"/>
+        </w:rPr>
         <w:t>–</w:t>
       </w:r>
       <w:r>
+        <w:rPr>
+          <w:lang w:val="en-US"/>
+        </w:rPr>
         <w:t xml:space="preserve"> </w:t>
       </w:r>
       <w:r>
-        <w:t xml:space="preserve">Конструктор класса </w:t>
-      </w:r>
-      <w:proofErr w:type="spellStart"/>
-      <w:r>
+        <w:t>Конструктор</w:t>
+      </w:r>
+      <w:r>
+        <w:rPr>
+          <w:lang w:val="en-US"/>
+        </w:rPr>
+        <w:t xml:space="preserve"> </w:t>
+      </w:r>
+      <w:r>
+        <w:t>класса</w:t>
+      </w:r>
+      <w:r>
+        <w:rPr>
+          <w:lang w:val="en-US"/>
+        </w:rPr>
+        <w:t xml:space="preserve"> </w:t>
+      </w:r>
+      <w:proofErr w:type="spellStart"/>
+      <w:r>
+        <w:rPr>
+          <w:lang w:val="en-US"/>
+        </w:rPr>
         <w:t>CornersProblem</w:t>
       </w:r>
       <w:proofErr w:type="spellEnd"/>
@@ -1999,296 +2250,375 @@
     <w:p>
       <w:pPr>
         <w:pStyle w:val="af"/>
-      </w:pPr>
-      <w:proofErr w:type="spellStart"/>
-      <w:r>
-        <w:t>def</w:t>
-      </w:r>
-      <w:proofErr w:type="spellEnd"/>
-      <w:r>
-        <w:t xml:space="preserve"> __</w:t>
-      </w:r>
-      <w:proofErr w:type="spellStart"/>
-      <w:r>
+        <w:rPr>
+          <w:lang w:val="en-US"/>
+        </w:rPr>
+      </w:pPr>
+      <w:r>
+        <w:rPr>
+          <w:lang w:val="en-US"/>
+        </w:rPr>
+        <w:t>def __</w:t>
+      </w:r>
+      <w:proofErr w:type="spellStart"/>
+      <w:r>
+        <w:rPr>
+          <w:lang w:val="en-US"/>
+        </w:rPr>
         <w:t>init</w:t>
       </w:r>
       <w:proofErr w:type="spellEnd"/>
       <w:r>
-        <w:t>__(</w:t>
-      </w:r>
-      <w:proofErr w:type="spellStart"/>
+        <w:rPr>
+          <w:lang w:val="en-US"/>
+        </w:rPr>
+        <w:t>_</w:t>
+      </w:r>
+      <w:proofErr w:type="gramStart"/>
+      <w:r>
+        <w:rPr>
+          <w:lang w:val="en-US"/>
+        </w:rPr>
+        <w:t>_(</w:t>
+      </w:r>
+      <w:proofErr w:type="gramEnd"/>
+      <w:r>
+        <w:rPr>
+          <w:lang w:val="en-US"/>
+        </w:rPr>
+        <w:t xml:space="preserve">self, </w:t>
+      </w:r>
+      <w:proofErr w:type="spellStart"/>
+      <w:r>
+        <w:rPr>
+          <w:lang w:val="en-US"/>
+        </w:rPr>
+        <w:t>startingGameState</w:t>
+      </w:r>
+      <w:proofErr w:type="spellEnd"/>
+      <w:r>
+        <w:rPr>
+          <w:lang w:val="en-US"/>
+        </w:rPr>
+        <w:t>):</w:t>
+      </w:r>
+    </w:p>
+    <w:p>
+      <w:pPr>
+        <w:pStyle w:val="af"/>
+        <w:ind w:left="707"/>
+      </w:pPr>
+      <w:r>
+        <w:t>"""</w:t>
+      </w:r>
+    </w:p>
+    <w:p>
+      <w:pPr>
+        <w:pStyle w:val="af"/>
+        <w:ind w:left="707"/>
+      </w:pPr>
+      <w:r>
+        <w:t xml:space="preserve">Хранит стены, исходную позицию </w:t>
+      </w:r>
+      <w:proofErr w:type="spellStart"/>
+      <w:r>
+        <w:t>Пакмана</w:t>
+      </w:r>
+      <w:proofErr w:type="spellEnd"/>
+      <w:r>
+        <w:t xml:space="preserve"> и углы.</w:t>
+      </w:r>
+    </w:p>
+    <w:p>
+      <w:pPr>
+        <w:pStyle w:val="af"/>
+        <w:ind w:left="707"/>
+        <w:rPr>
+          <w:lang w:val="en-US"/>
+        </w:rPr>
+      </w:pPr>
+      <w:r>
+        <w:rPr>
+          <w:lang w:val="en-US"/>
+        </w:rPr>
+        <w:t>"""</w:t>
+      </w:r>
+    </w:p>
+    <w:p>
+      <w:pPr>
+        <w:pStyle w:val="af"/>
+        <w:ind w:left="707"/>
+        <w:rPr>
+          <w:lang w:val="en-US"/>
+        </w:rPr>
+      </w:pPr>
+      <w:proofErr w:type="spellStart"/>
+      <w:proofErr w:type="gramStart"/>
+      <w:r>
+        <w:rPr>
+          <w:lang w:val="en-US"/>
+        </w:rPr>
+        <w:t>self.walls</w:t>
+      </w:r>
+      <w:proofErr w:type="spellEnd"/>
+      <w:proofErr w:type="gramEnd"/>
+      <w:r>
+        <w:rPr>
+          <w:lang w:val="en-US"/>
+        </w:rPr>
+        <w:t xml:space="preserve"> = </w:t>
+      </w:r>
+      <w:proofErr w:type="spellStart"/>
+      <w:r>
+        <w:rPr>
+          <w:lang w:val="en-US"/>
+        </w:rPr>
+        <w:t>startingGameState.getWalls</w:t>
+      </w:r>
+      <w:proofErr w:type="spellEnd"/>
+      <w:r>
+        <w:rPr>
+          <w:lang w:val="en-US"/>
+        </w:rPr>
+        <w:t>()</w:t>
+      </w:r>
+    </w:p>
+    <w:p>
+      <w:pPr>
+        <w:pStyle w:val="af"/>
+        <w:ind w:left="707"/>
+        <w:rPr>
+          <w:lang w:val="en-US"/>
+        </w:rPr>
+      </w:pPr>
+      <w:proofErr w:type="spellStart"/>
+      <w:proofErr w:type="gramStart"/>
+      <w:r>
+        <w:rPr>
+          <w:lang w:val="en-US"/>
+        </w:rPr>
+        <w:t>self.startingPosition</w:t>
+      </w:r>
+      <w:proofErr w:type="spellEnd"/>
+      <w:proofErr w:type="gramEnd"/>
+      <w:r>
+        <w:rPr>
+          <w:lang w:val="en-US"/>
+        </w:rPr>
+        <w:t xml:space="preserve"> = </w:t>
+      </w:r>
+      <w:proofErr w:type="spellStart"/>
+      <w:r>
+        <w:rPr>
+          <w:lang w:val="en-US"/>
+        </w:rPr>
+        <w:t>startingGameState.getPacmanPosition</w:t>
+      </w:r>
+      <w:proofErr w:type="spellEnd"/>
+      <w:r>
+        <w:rPr>
+          <w:lang w:val="en-US"/>
+        </w:rPr>
+        <w:t>()</w:t>
+      </w:r>
+    </w:p>
+    <w:p>
+      <w:pPr>
+        <w:pStyle w:val="af"/>
+        <w:ind w:left="707"/>
+        <w:rPr>
+          <w:lang w:val="en-US"/>
+        </w:rPr>
+      </w:pPr>
+      <w:r>
+        <w:rPr>
+          <w:lang w:val="en-US"/>
+        </w:rPr>
+        <w:t xml:space="preserve">top, right = </w:t>
+      </w:r>
+      <w:proofErr w:type="gramStart"/>
+      <w:r>
+        <w:rPr>
+          <w:lang w:val="en-US"/>
+        </w:rPr>
+        <w:t>self.walls</w:t>
+      </w:r>
+      <w:proofErr w:type="gramEnd"/>
+      <w:r>
+        <w:rPr>
+          <w:lang w:val="en-US"/>
+        </w:rPr>
+        <w:t xml:space="preserve">.height-2, </w:t>
+      </w:r>
+      <w:proofErr w:type="gramStart"/>
+      <w:r>
+        <w:rPr>
+          <w:lang w:val="en-US"/>
+        </w:rPr>
+        <w:t>self.walls</w:t>
+      </w:r>
+      <w:proofErr w:type="gramEnd"/>
+      <w:r>
+        <w:rPr>
+          <w:lang w:val="en-US"/>
+        </w:rPr>
+        <w:t>.width-2</w:t>
+      </w:r>
+    </w:p>
+    <w:p>
+      <w:pPr>
+        <w:pStyle w:val="af"/>
+        <w:rPr>
+          <w:lang w:val="en-US"/>
+        </w:rPr>
+      </w:pPr>
+    </w:p>
+    <w:p>
+      <w:pPr>
+        <w:pStyle w:val="af"/>
+        <w:ind w:left="707"/>
+        <w:rPr>
+          <w:lang w:val="en-US"/>
+        </w:rPr>
+      </w:pPr>
+      <w:proofErr w:type="spellStart"/>
+      <w:proofErr w:type="gramStart"/>
+      <w:r>
+        <w:rPr>
+          <w:lang w:val="en-US"/>
+        </w:rPr>
+        <w:t>self.corners</w:t>
+      </w:r>
+      <w:proofErr w:type="spellEnd"/>
+      <w:proofErr w:type="gramEnd"/>
+      <w:r>
+        <w:rPr>
+          <w:lang w:val="en-US"/>
+        </w:rPr>
+        <w:t xml:space="preserve"> = ((1,1), (</w:t>
+      </w:r>
+      <w:proofErr w:type="gramStart"/>
+      <w:r>
+        <w:rPr>
+          <w:lang w:val="en-US"/>
+        </w:rPr>
+        <w:t>1,top</w:t>
+      </w:r>
+      <w:proofErr w:type="gramEnd"/>
+      <w:r>
+        <w:rPr>
+          <w:lang w:val="en-US"/>
+        </w:rPr>
+        <w:t>), (right, 1), (right, top))</w:t>
+      </w:r>
+    </w:p>
+    <w:p>
+      <w:pPr>
+        <w:pStyle w:val="af"/>
+        <w:ind w:left="707"/>
+        <w:rPr>
+          <w:lang w:val="en-US"/>
+        </w:rPr>
+      </w:pPr>
+      <w:r>
+        <w:rPr>
+          <w:lang w:val="en-US"/>
+        </w:rPr>
+        <w:t xml:space="preserve">for corner in </w:t>
+      </w:r>
+      <w:proofErr w:type="spellStart"/>
+      <w:proofErr w:type="gramStart"/>
+      <w:r>
+        <w:rPr>
+          <w:lang w:val="en-US"/>
+        </w:rPr>
+        <w:t>self.corners</w:t>
+      </w:r>
+      <w:proofErr w:type="spellEnd"/>
+      <w:proofErr w:type="gramEnd"/>
+      <w:r>
+        <w:rPr>
+          <w:lang w:val="en-US"/>
+        </w:rPr>
+        <w:t>:</w:t>
+      </w:r>
+    </w:p>
+    <w:p>
+      <w:pPr>
+        <w:pStyle w:val="af"/>
+        <w:ind w:left="1415"/>
+        <w:rPr>
+          <w:lang w:val="en-US"/>
+        </w:rPr>
+      </w:pPr>
+      <w:r>
+        <w:rPr>
+          <w:lang w:val="en-US"/>
+        </w:rPr>
+        <w:t xml:space="preserve">if not </w:t>
+      </w:r>
+      <w:proofErr w:type="spellStart"/>
+      <w:r>
+        <w:rPr>
+          <w:lang w:val="en-US"/>
+        </w:rPr>
+        <w:t>startingGameState.hasFood</w:t>
+      </w:r>
+      <w:proofErr w:type="spellEnd"/>
+      <w:r>
+        <w:rPr>
+          <w:lang w:val="en-US"/>
+        </w:rPr>
+        <w:t>(*corner):</w:t>
+      </w:r>
+    </w:p>
+    <w:p>
+      <w:pPr>
+        <w:pStyle w:val="af"/>
+        <w:ind w:left="2123"/>
+        <w:rPr>
+          <w:lang w:val="en-US"/>
+        </w:rPr>
+      </w:pPr>
+      <w:proofErr w:type="gramStart"/>
+      <w:r>
+        <w:rPr>
+          <w:lang w:val="en-US"/>
+        </w:rPr>
+        <w:t>print(</w:t>
+      </w:r>
+      <w:proofErr w:type="gramEnd"/>
+      <w:r>
+        <w:rPr>
+          <w:lang w:val="en-US"/>
+        </w:rPr>
+        <w:t>'Warning: no food in corner ' + str(corner))</w:t>
+      </w:r>
+    </w:p>
+    <w:p>
+      <w:pPr>
+        <w:pStyle w:val="af"/>
+        <w:rPr>
+          <w:lang w:val="en-US"/>
+        </w:rPr>
+      </w:pPr>
+    </w:p>
+    <w:p>
+      <w:pPr>
+        <w:pStyle w:val="af"/>
+        <w:ind w:left="707"/>
+      </w:pPr>
+      <w:proofErr w:type="spellStart"/>
+      <w:proofErr w:type="gramStart"/>
       <w:r>
         <w:t>self</w:t>
       </w:r>
       <w:proofErr w:type="spellEnd"/>
       <w:r>
-        <w:t xml:space="preserve">, </w:t>
-      </w:r>
-      <w:proofErr w:type="spellStart"/>
-      <w:r>
-        <w:t>startingGameState</w:t>
-      </w:r>
-      <w:proofErr w:type="spellEnd"/>
-      <w:r>
-        <w:t>):</w:t>
-      </w:r>
-    </w:p>
-    <w:p>
-      <w:pPr>
-        <w:pStyle w:val="af"/>
-        <w:ind w:left="707"/>
-      </w:pPr>
-      <w:r>
-        <w:t>"""</w:t>
-      </w:r>
-    </w:p>
-    <w:p>
-      <w:pPr>
-        <w:pStyle w:val="af"/>
-        <w:ind w:left="707"/>
-      </w:pPr>
-      <w:r>
-        <w:t xml:space="preserve">Хранит стены, исходную позицию </w:t>
-      </w:r>
-      <w:proofErr w:type="spellStart"/>
-      <w:r>
-        <w:t>Пакмана</w:t>
-      </w:r>
-      <w:proofErr w:type="spellEnd"/>
-      <w:r>
-        <w:t xml:space="preserve"> и углы.</w:t>
-      </w:r>
-    </w:p>
-    <w:p>
-      <w:pPr>
-        <w:pStyle w:val="af"/>
-        <w:ind w:left="707"/>
-        <w:rPr>
-          <w:lang w:val="en-US"/>
-        </w:rPr>
-      </w:pPr>
-      <w:r>
-        <w:rPr>
-          <w:lang w:val="en-US"/>
-        </w:rPr>
-        <w:t>"""</w:t>
-      </w:r>
-    </w:p>
-    <w:p>
-      <w:pPr>
-        <w:pStyle w:val="af"/>
-        <w:ind w:left="707"/>
-        <w:rPr>
-          <w:lang w:val="en-US"/>
-        </w:rPr>
-      </w:pPr>
-      <w:proofErr w:type="spellStart"/>
-      <w:r>
-        <w:rPr>
-          <w:lang w:val="en-US"/>
-        </w:rPr>
-        <w:t>self.walls</w:t>
-      </w:r>
-      <w:proofErr w:type="spellEnd"/>
-      <w:r>
-        <w:rPr>
-          <w:lang w:val="en-US"/>
-        </w:rPr>
-        <w:t xml:space="preserve"> = </w:t>
-      </w:r>
-      <w:proofErr w:type="spellStart"/>
-      <w:r>
-        <w:rPr>
-          <w:lang w:val="en-US"/>
-        </w:rPr>
-        <w:t>startingGameState.getWalls</w:t>
-      </w:r>
-      <w:proofErr w:type="spellEnd"/>
-      <w:r>
-        <w:rPr>
-          <w:lang w:val="en-US"/>
-        </w:rPr>
-        <w:t>()</w:t>
-      </w:r>
-    </w:p>
-    <w:p>
-      <w:pPr>
-        <w:pStyle w:val="af"/>
-        <w:ind w:left="707"/>
-        <w:rPr>
-          <w:lang w:val="en-US"/>
-        </w:rPr>
-      </w:pPr>
-      <w:proofErr w:type="spellStart"/>
-      <w:r>
-        <w:rPr>
-          <w:lang w:val="en-US"/>
-        </w:rPr>
-        <w:t>self.startingPosition</w:t>
-      </w:r>
-      <w:proofErr w:type="spellEnd"/>
-      <w:r>
-        <w:rPr>
-          <w:lang w:val="en-US"/>
-        </w:rPr>
-        <w:t xml:space="preserve"> = </w:t>
-      </w:r>
-      <w:proofErr w:type="spellStart"/>
-      <w:r>
-        <w:rPr>
-          <w:lang w:val="en-US"/>
-        </w:rPr>
-        <w:t>startingGameState.getPacmanPosition</w:t>
-      </w:r>
-      <w:proofErr w:type="spellEnd"/>
-      <w:r>
-        <w:rPr>
-          <w:lang w:val="en-US"/>
-        </w:rPr>
-        <w:t>()</w:t>
-      </w:r>
-    </w:p>
-    <w:p>
-      <w:pPr>
-        <w:pStyle w:val="af"/>
-        <w:ind w:left="707"/>
-        <w:rPr>
-          <w:lang w:val="en-US"/>
-        </w:rPr>
-      </w:pPr>
-      <w:r>
-        <w:rPr>
-          <w:lang w:val="en-US"/>
-        </w:rPr>
-        <w:t>top, right = self.walls.height-2, self.walls.width-2</w:t>
-      </w:r>
-    </w:p>
-    <w:p>
-      <w:pPr>
-        <w:pStyle w:val="af"/>
-        <w:rPr>
-          <w:lang w:val="en-US"/>
-        </w:rPr>
-      </w:pPr>
-    </w:p>
-    <w:p>
-      <w:pPr>
-        <w:pStyle w:val="af"/>
-        <w:ind w:left="707"/>
-        <w:rPr>
-          <w:lang w:val="en-US"/>
-        </w:rPr>
-      </w:pPr>
-      <w:proofErr w:type="spellStart"/>
-      <w:r>
-        <w:rPr>
-          <w:lang w:val="en-US"/>
-        </w:rPr>
-        <w:t>self.corners</w:t>
-      </w:r>
-      <w:proofErr w:type="spellEnd"/>
-      <w:r>
-        <w:rPr>
-          <w:lang w:val="en-US"/>
-        </w:rPr>
-        <w:t xml:space="preserve"> = ((1,1), (1,top), (right, 1), (right, top))</w:t>
-      </w:r>
-    </w:p>
-    <w:p>
-      <w:pPr>
-        <w:pStyle w:val="af"/>
-        <w:ind w:left="707"/>
-        <w:rPr>
-          <w:lang w:val="en-US"/>
-        </w:rPr>
-      </w:pPr>
-      <w:r>
-        <w:rPr>
-          <w:lang w:val="en-US"/>
-        </w:rPr>
-        <w:t xml:space="preserve">for corner in </w:t>
-      </w:r>
-      <w:proofErr w:type="spellStart"/>
-      <w:r>
-        <w:rPr>
-          <w:lang w:val="en-US"/>
-        </w:rPr>
-        <w:t>self.corners</w:t>
-      </w:r>
-      <w:proofErr w:type="spellEnd"/>
-      <w:r>
-        <w:rPr>
-          <w:lang w:val="en-US"/>
-        </w:rPr>
-        <w:t>:</w:t>
-      </w:r>
-    </w:p>
-    <w:p>
-      <w:pPr>
-        <w:pStyle w:val="af"/>
-        <w:ind w:left="1415"/>
-        <w:rPr>
-          <w:lang w:val="en-US"/>
-        </w:rPr>
-      </w:pPr>
-      <w:r>
-        <w:rPr>
-          <w:lang w:val="en-US"/>
-        </w:rPr>
-        <w:t xml:space="preserve">if not </w:t>
-      </w:r>
-      <w:proofErr w:type="spellStart"/>
-      <w:r>
-        <w:rPr>
-          <w:lang w:val="en-US"/>
-        </w:rPr>
-        <w:t>startingGameState.hasFood</w:t>
-      </w:r>
-      <w:proofErr w:type="spellEnd"/>
-      <w:r>
-        <w:rPr>
-          <w:lang w:val="en-US"/>
-        </w:rPr>
-        <w:t>(*corner):</w:t>
-      </w:r>
-    </w:p>
-    <w:p>
-      <w:pPr>
-        <w:pStyle w:val="af"/>
-        <w:ind w:left="2123"/>
-        <w:rPr>
-          <w:lang w:val="en-US"/>
-        </w:rPr>
-      </w:pPr>
-      <w:r>
-        <w:rPr>
-          <w:lang w:val="en-US"/>
-        </w:rPr>
-        <w:t>print('Warning: no food in corner ' + str(corner))</w:t>
-      </w:r>
-    </w:p>
-    <w:p>
-      <w:pPr>
-        <w:pStyle w:val="af"/>
-        <w:rPr>
-          <w:lang w:val="en-US"/>
-        </w:rPr>
-      </w:pPr>
-    </w:p>
-    <w:p>
-      <w:pPr>
-        <w:pStyle w:val="af"/>
-        <w:ind w:left="707"/>
-      </w:pPr>
-      <w:proofErr w:type="spellStart"/>
-      <w:r>
-        <w:t>self</w:t>
-      </w:r>
-      <w:proofErr w:type="spellEnd"/>
-      <w:r>
         <w:t>._</w:t>
       </w:r>
       <w:proofErr w:type="spellStart"/>
+      <w:proofErr w:type="gramEnd"/>
       <w:r>
         <w:t>expanded</w:t>
       </w:r>
@@ -2309,21 +2639,26 @@
         <w:rPr>
           <w:b/>
           <w:bCs/>
-        </w:rPr>
-      </w:pPr>
-      <w:proofErr w:type="spellStart"/>
+          <w:lang w:val="en-US"/>
+        </w:rPr>
+      </w:pPr>
+      <w:proofErr w:type="spellStart"/>
+      <w:proofErr w:type="gramStart"/>
       <w:r>
         <w:rPr>
           <w:b/>
           <w:bCs/>
+          <w:lang w:val="en-US"/>
         </w:rPr>
         <w:t>self.startingGameState</w:t>
       </w:r>
       <w:proofErr w:type="spellEnd"/>
+      <w:proofErr w:type="gramEnd"/>
       <w:r>
         <w:rPr>
           <w:b/>
           <w:bCs/>
+          <w:lang w:val="en-US"/>
         </w:rPr>
         <w:t xml:space="preserve"> = </w:t>
       </w:r>
@@ -2332,32 +2667,82 @@
         <w:rPr>
           <w:b/>
           <w:bCs/>
+          <w:lang w:val="en-US"/>
         </w:rPr>
         <w:t>startingGameState</w:t>
       </w:r>
       <w:proofErr w:type="spellEnd"/>
     </w:p>
-    <w:p/>
-    <w:p>
-      <w:r>
-        <w:t xml:space="preserve">Листинг 3.3.2 </w:t>
+    <w:p>
+      <w:pPr>
+        <w:rPr>
+          <w:lang w:val="en-US"/>
+        </w:rPr>
+      </w:pPr>
+    </w:p>
+    <w:p>
+      <w:pPr>
+        <w:rPr>
+          <w:lang w:val="en-US"/>
+        </w:rPr>
+      </w:pPr>
+      <w:r>
+        <w:t>Листинг</w:t>
+      </w:r>
+      <w:r>
+        <w:rPr>
+          <w:lang w:val="en-US"/>
+        </w:rPr>
+        <w:t xml:space="preserve"> 3.3.2 </w:t>
       </w:r>
       <w:r>
         <w:sym w:font="Symbol" w:char="F02D"/>
       </w:r>
       <w:r>
+        <w:rPr>
+          <w:lang w:val="en-US"/>
+        </w:rPr>
         <w:t xml:space="preserve"> </w:t>
       </w:r>
       <w:r>
-        <w:t xml:space="preserve">Код функции </w:t>
-      </w:r>
-      <w:proofErr w:type="spellStart"/>
-      <w:r>
+        <w:t>Код</w:t>
+      </w:r>
+      <w:r>
+        <w:rPr>
+          <w:lang w:val="en-US"/>
+        </w:rPr>
+        <w:t xml:space="preserve"> </w:t>
+      </w:r>
+      <w:r>
+        <w:t>функции</w:t>
+      </w:r>
+      <w:r>
+        <w:rPr>
+          <w:lang w:val="en-US"/>
+        </w:rPr>
+        <w:t xml:space="preserve"> </w:t>
+      </w:r>
+      <w:proofErr w:type="spellStart"/>
+      <w:proofErr w:type="gramStart"/>
+      <w:r>
+        <w:rPr>
+          <w:lang w:val="en-US"/>
+        </w:rPr>
         <w:t>getStartState</w:t>
       </w:r>
       <w:proofErr w:type="spellEnd"/>
       <w:r>
-        <w:t>()</w:t>
+        <w:rPr>
+          <w:lang w:val="en-US"/>
+        </w:rPr>
+        <w:t>(</w:t>
+      </w:r>
+      <w:proofErr w:type="gramEnd"/>
+      <w:r>
+        <w:rPr>
+          <w:lang w:val="en-US"/>
+        </w:rPr>
+        <w:t>)</w:t>
       </w:r>
     </w:p>
     <w:p>
@@ -2428,6 +2813,9 @@
       <w:pPr>
         <w:pStyle w:val="af"/>
         <w:ind w:left="707"/>
+        <w:rPr>
+          <w:lang w:val="en-US"/>
+        </w:rPr>
       </w:pPr>
       <w:r>
         <w:rPr>
@@ -2453,6 +2841,7 @@
         <w:t xml:space="preserve">return </w:t>
       </w:r>
       <w:proofErr w:type="spellStart"/>
+      <w:proofErr w:type="gramStart"/>
       <w:r>
         <w:rPr>
           <w:b/>
@@ -2462,28 +2851,78 @@
         <w:t>self.startingPosition</w:t>
       </w:r>
       <w:proofErr w:type="spellEnd"/>
-    </w:p>
-    <w:p/>
-    <w:p>
-      <w:r>
-        <w:t xml:space="preserve">Листинг 3.3.3 </w:t>
+      <w:proofErr w:type="gramEnd"/>
+    </w:p>
+    <w:p>
+      <w:pPr>
+        <w:rPr>
+          <w:lang w:val="en-US"/>
+        </w:rPr>
+      </w:pPr>
+    </w:p>
+    <w:p>
+      <w:pPr>
+        <w:rPr>
+          <w:lang w:val="en-US"/>
+        </w:rPr>
+      </w:pPr>
+      <w:r>
+        <w:t>Листинг</w:t>
+      </w:r>
+      <w:r>
+        <w:rPr>
+          <w:lang w:val="en-US"/>
+        </w:rPr>
+        <w:t xml:space="preserve"> 3.3.3 </w:t>
       </w:r>
       <w:r>
         <w:sym w:font="Symbol" w:char="F02D"/>
       </w:r>
       <w:r>
+        <w:rPr>
+          <w:lang w:val="en-US"/>
+        </w:rPr>
         <w:t xml:space="preserve"> </w:t>
       </w:r>
       <w:r>
-        <w:t xml:space="preserve">Код функции </w:t>
-      </w:r>
-      <w:proofErr w:type="spellStart"/>
-      <w:r>
+        <w:t>Код</w:t>
+      </w:r>
+      <w:r>
+        <w:rPr>
+          <w:lang w:val="en-US"/>
+        </w:rPr>
+        <w:t xml:space="preserve"> </w:t>
+      </w:r>
+      <w:r>
+        <w:t>функции</w:t>
+      </w:r>
+      <w:r>
+        <w:rPr>
+          <w:lang w:val="en-US"/>
+        </w:rPr>
+        <w:t xml:space="preserve"> </w:t>
+      </w:r>
+      <w:proofErr w:type="spellStart"/>
+      <w:proofErr w:type="gramStart"/>
+      <w:r>
+        <w:rPr>
+          <w:lang w:val="en-US"/>
+        </w:rPr>
         <w:t>isGoalState</w:t>
       </w:r>
       <w:proofErr w:type="spellEnd"/>
       <w:r>
-        <w:t>()</w:t>
+        <w:rPr>
+          <w:lang w:val="en-US"/>
+        </w:rPr>
+        <w:t>(</w:t>
+      </w:r>
+      <w:proofErr w:type="gramEnd"/>
+      <w:r>
+        <w:rPr>
+          <w:lang w:val="en-US"/>
+        </w:rPr>
+        <w:t>)</w:t>
       </w:r>
     </w:p>
     <w:p>
@@ -2499,6 +2938,7 @@
         <w:t xml:space="preserve"> </w:t>
       </w:r>
       <w:proofErr w:type="spellStart"/>
+      <w:proofErr w:type="gramStart"/>
       <w:r>
         <w:t>isGoalState</w:t>
       </w:r>
@@ -2507,6 +2947,7 @@
         <w:t>(</w:t>
       </w:r>
       <w:proofErr w:type="spellStart"/>
+      <w:proofErr w:type="gramEnd"/>
       <w:r>
         <w:t>self</w:t>
       </w:r>
@@ -2545,6 +2986,9 @@
       <w:pPr>
         <w:pStyle w:val="af"/>
         <w:ind w:left="707"/>
+        <w:rPr>
+          <w:lang w:val="en-US"/>
+        </w:rPr>
       </w:pPr>
       <w:r>
         <w:rPr>
@@ -2583,25 +3027,25 @@
           <w:bCs/>
           <w:lang w:val="en-US"/>
         </w:rPr>
-        <w:t xml:space="preserve">(state[1]) == </w:t>
-      </w:r>
-      <w:proofErr w:type="spellStart"/>
+        <w:t>(</w:t>
+      </w:r>
+      <w:proofErr w:type="gramStart"/>
       <w:r>
         <w:rPr>
           <w:b/>
           <w:bCs/>
           <w:lang w:val="en-US"/>
         </w:rPr>
-        <w:t>len</w:t>
-      </w:r>
-      <w:proofErr w:type="spellEnd"/>
+        <w:t>state[</w:t>
+      </w:r>
+      <w:proofErr w:type="gramEnd"/>
       <w:r>
         <w:rPr>
           <w:b/>
           <w:bCs/>
           <w:lang w:val="en-US"/>
         </w:rPr>
-        <w:t>(</w:t>
+        <w:t xml:space="preserve">1]) == </w:t>
       </w:r>
       <w:proofErr w:type="spellStart"/>
       <w:r>
@@ -2610,7 +3054,7 @@
           <w:bCs/>
           <w:lang w:val="en-US"/>
         </w:rPr>
-        <w:t>self.corners</w:t>
+        <w:t>len</w:t>
       </w:r>
       <w:proofErr w:type="spellEnd"/>
       <w:r>
@@ -2619,735 +3063,936 @@
           <w:bCs/>
           <w:lang w:val="en-US"/>
         </w:rPr>
-        <w:t>)</w:t>
-      </w:r>
-    </w:p>
-    <w:p/>
-    <w:p>
-      <w:r>
-        <w:t xml:space="preserve">Листинг 3.3.4 </w:t>
-      </w:r>
-      <w:r>
-        <w:sym w:font="Symbol" w:char="F02D"/>
-      </w:r>
-      <w:r>
-        <w:t xml:space="preserve"> </w:t>
-      </w:r>
-      <w:r>
-        <w:t xml:space="preserve">Код функции </w:t>
-      </w:r>
-      <w:proofErr w:type="spellStart"/>
-      <w:r>
-        <w:t>getSuccessors</w:t>
-      </w:r>
-      <w:proofErr w:type="spellEnd"/>
-      <w:r>
-        <w:t>()</w:t>
-      </w:r>
-    </w:p>
-    <w:p>
-      <w:pPr>
-        <w:pStyle w:val="af"/>
-      </w:pPr>
-      <w:r>
-        <w:rPr>
-          <w:lang w:val="en-US"/>
-        </w:rPr>
-        <w:t>def</w:t>
-      </w:r>
-      <w:r>
-        <w:t xml:space="preserve"> </w:t>
-      </w:r>
-      <w:proofErr w:type="spellStart"/>
-      <w:r>
-        <w:rPr>
-          <w:lang w:val="en-US"/>
-        </w:rPr>
-        <w:t>getSuccessors</w:t>
-      </w:r>
-      <w:proofErr w:type="spellEnd"/>
-      <w:r>
         <w:t>(</w:t>
       </w:r>
-      <w:r>
-        <w:rPr>
-          <w:lang w:val="en-US"/>
-        </w:rPr>
-        <w:t>self</w:t>
-      </w:r>
-      <w:r>
-        <w:t xml:space="preserve">, </w:t>
-      </w:r>
-      <w:r>
-        <w:rPr>
-          <w:lang w:val="en-US"/>
-        </w:rPr>
-        <w:t>state</w:t>
-      </w:r>
-      <w:r>
-        <w:t>):</w:t>
-      </w:r>
-    </w:p>
-    <w:p>
-      <w:pPr>
-        <w:pStyle w:val="af"/>
-        <w:rPr>
-          <w:lang w:val="en-US"/>
-        </w:rPr>
-      </w:pPr>
-      <w:r>
-        <w:rPr>
-          <w:lang w:val="en-US"/>
-        </w:rPr>
-        <w:t xml:space="preserve">    successors = []</w:t>
-      </w:r>
-    </w:p>
-    <w:p>
-      <w:pPr>
-        <w:pStyle w:val="af"/>
-        <w:rPr>
-          <w:lang w:val="en-US"/>
-        </w:rPr>
-      </w:pPr>
-      <w:r>
-        <w:rPr>
-          <w:lang w:val="en-US"/>
-        </w:rPr>
-        <w:t xml:space="preserve">    for action in [</w:t>
-      </w:r>
-      <w:proofErr w:type="spellStart"/>
-      <w:r>
-        <w:rPr>
-          <w:lang w:val="en-US"/>
-        </w:rPr>
-        <w:t>Directions.NORTH</w:t>
-      </w:r>
-      <w:proofErr w:type="spellEnd"/>
-      <w:r>
-        <w:rPr>
-          <w:lang w:val="en-US"/>
-        </w:rPr>
-        <w:t xml:space="preserve">, </w:t>
-      </w:r>
-      <w:proofErr w:type="spellStart"/>
-      <w:r>
-        <w:rPr>
-          <w:lang w:val="en-US"/>
-        </w:rPr>
-        <w:t>Directions.SOUTH</w:t>
-      </w:r>
-      <w:proofErr w:type="spellEnd"/>
-      <w:r>
-        <w:rPr>
-          <w:lang w:val="en-US"/>
-        </w:rPr>
-        <w:t xml:space="preserve">, </w:t>
-      </w:r>
-      <w:proofErr w:type="spellStart"/>
-      <w:r>
-        <w:rPr>
-          <w:lang w:val="en-US"/>
-        </w:rPr>
-        <w:t>Directions.EAST</w:t>
-      </w:r>
-      <w:proofErr w:type="spellEnd"/>
-      <w:r>
-        <w:rPr>
-          <w:lang w:val="en-US"/>
-        </w:rPr>
-        <w:t xml:space="preserve">, </w:t>
-      </w:r>
-      <w:proofErr w:type="spellStart"/>
-      <w:r>
-        <w:rPr>
-          <w:lang w:val="en-US"/>
-        </w:rPr>
-        <w:t>Directions.WEST</w:t>
-      </w:r>
-      <w:proofErr w:type="spellEnd"/>
-      <w:r>
-        <w:rPr>
-          <w:lang w:val="en-US"/>
-        </w:rPr>
-        <w:t>]:</w:t>
-      </w:r>
-    </w:p>
-    <w:p>
-      <w:pPr>
-        <w:pStyle w:val="af"/>
-        <w:rPr>
-          <w:lang w:val="en-US"/>
-        </w:rPr>
-      </w:pPr>
-      <w:r>
-        <w:rPr>
-          <w:lang w:val="en-US"/>
-        </w:rPr>
-        <w:t xml:space="preserve">        x, y = state[0]</w:t>
-      </w:r>
-    </w:p>
-    <w:p>
-      <w:pPr>
-        <w:pStyle w:val="af"/>
-        <w:rPr>
-          <w:lang w:val="en-US"/>
-        </w:rPr>
-      </w:pPr>
-      <w:r>
-        <w:rPr>
-          <w:lang w:val="en-US"/>
-        </w:rPr>
-        <w:t xml:space="preserve">        dx, </w:t>
-      </w:r>
-      <w:proofErr w:type="spellStart"/>
-      <w:r>
-        <w:rPr>
-          <w:lang w:val="en-US"/>
-        </w:rPr>
-        <w:t>dy</w:t>
-      </w:r>
-      <w:proofErr w:type="spellEnd"/>
-      <w:r>
-        <w:rPr>
-          <w:lang w:val="en-US"/>
-        </w:rPr>
-        <w:t xml:space="preserve"> = </w:t>
-      </w:r>
-      <w:proofErr w:type="spellStart"/>
-      <w:r>
-        <w:rPr>
-          <w:lang w:val="en-US"/>
-        </w:rPr>
-        <w:t>Actions.directionToVector</w:t>
-      </w:r>
-      <w:proofErr w:type="spellEnd"/>
-      <w:r>
-        <w:rPr>
-          <w:lang w:val="en-US"/>
-        </w:rPr>
-        <w:t>(action)</w:t>
-      </w:r>
-    </w:p>
-    <w:p>
-      <w:pPr>
-        <w:pStyle w:val="af"/>
-        <w:rPr>
-          <w:lang w:val="en-US"/>
-        </w:rPr>
-      </w:pPr>
-      <w:r>
-        <w:rPr>
-          <w:lang w:val="en-US"/>
-        </w:rPr>
-        <w:t xml:space="preserve">        </w:t>
-      </w:r>
-      <w:proofErr w:type="spellStart"/>
-      <w:r>
-        <w:rPr>
-          <w:lang w:val="en-US"/>
-        </w:rPr>
-        <w:t>nextx</w:t>
-      </w:r>
-      <w:proofErr w:type="spellEnd"/>
-      <w:r>
-        <w:rPr>
-          <w:lang w:val="en-US"/>
-        </w:rPr>
-        <w:t xml:space="preserve">, </w:t>
-      </w:r>
-      <w:proofErr w:type="spellStart"/>
-      <w:r>
-        <w:rPr>
-          <w:lang w:val="en-US"/>
-        </w:rPr>
-        <w:t>nexty</w:t>
-      </w:r>
-      <w:proofErr w:type="spellEnd"/>
-      <w:r>
-        <w:rPr>
-          <w:lang w:val="en-US"/>
-        </w:rPr>
-        <w:t xml:space="preserve"> = int(x + dx), int(y + </w:t>
-      </w:r>
-      <w:proofErr w:type="spellStart"/>
-      <w:r>
-        <w:rPr>
-          <w:lang w:val="en-US"/>
-        </w:rPr>
-        <w:t>dy</w:t>
-      </w:r>
-      <w:proofErr w:type="spellEnd"/>
-      <w:r>
-        <w:rPr>
-          <w:lang w:val="en-US"/>
-        </w:rPr>
-        <w:t>)</w:t>
-      </w:r>
-    </w:p>
-    <w:p>
-      <w:pPr>
-        <w:pStyle w:val="af"/>
-        <w:rPr>
-          <w:lang w:val="en-US"/>
-        </w:rPr>
-      </w:pPr>
-      <w:r>
-        <w:rPr>
-          <w:lang w:val="en-US"/>
-        </w:rPr>
-        <w:t xml:space="preserve">        </w:t>
-      </w:r>
-      <w:proofErr w:type="spellStart"/>
-      <w:r>
-        <w:rPr>
-          <w:lang w:val="en-US"/>
-        </w:rPr>
-        <w:t>hitsWall</w:t>
-      </w:r>
-      <w:proofErr w:type="spellEnd"/>
-      <w:r>
-        <w:rPr>
-          <w:lang w:val="en-US"/>
-        </w:rPr>
-        <w:t xml:space="preserve"> = </w:t>
-      </w:r>
-      <w:proofErr w:type="spellStart"/>
-      <w:r>
-        <w:rPr>
-          <w:lang w:val="en-US"/>
-        </w:rPr>
-        <w:t>self.walls</w:t>
-      </w:r>
-      <w:proofErr w:type="spellEnd"/>
-      <w:r>
-        <w:rPr>
-          <w:lang w:val="en-US"/>
-        </w:rPr>
-        <w:t>[</w:t>
-      </w:r>
-      <w:proofErr w:type="spellStart"/>
-      <w:r>
-        <w:rPr>
-          <w:lang w:val="en-US"/>
-        </w:rPr>
-        <w:t>nextx</w:t>
-      </w:r>
-      <w:proofErr w:type="spellEnd"/>
-      <w:r>
-        <w:rPr>
-          <w:lang w:val="en-US"/>
-        </w:rPr>
-        <w:t>][</w:t>
-      </w:r>
-      <w:proofErr w:type="spellStart"/>
-      <w:r>
-        <w:rPr>
-          <w:lang w:val="en-US"/>
-        </w:rPr>
-        <w:t>nexty</w:t>
-      </w:r>
-      <w:proofErr w:type="spellEnd"/>
-      <w:r>
-        <w:rPr>
-          <w:lang w:val="en-US"/>
-        </w:rPr>
-        <w:t>]</w:t>
-      </w:r>
-    </w:p>
-    <w:p>
-      <w:pPr>
-        <w:pStyle w:val="af"/>
-        <w:ind w:firstLine="0"/>
-        <w:rPr>
-          <w:lang w:val="en-US"/>
-        </w:rPr>
-      </w:pPr>
-    </w:p>
-    <w:p>
-      <w:pPr>
-        <w:pStyle w:val="af"/>
-      </w:pPr>
-      <w:r>
-        <w:t xml:space="preserve">        # если новое состояние не ведёт в стену</w:t>
-      </w:r>
-    </w:p>
-    <w:p>
-      <w:pPr>
-        <w:pStyle w:val="af"/>
-        <w:rPr>
-          <w:lang w:val="en-US"/>
-        </w:rPr>
-      </w:pPr>
-      <w:r>
-        <w:rPr>
-          <w:lang w:val="en-US"/>
-        </w:rPr>
-        <w:t xml:space="preserve">        if not </w:t>
-      </w:r>
-      <w:proofErr w:type="spellStart"/>
-      <w:r>
-        <w:rPr>
-          <w:lang w:val="en-US"/>
-        </w:rPr>
-        <w:t>hitsWall</w:t>
-      </w:r>
-      <w:proofErr w:type="spellEnd"/>
-      <w:r>
-        <w:rPr>
-          <w:lang w:val="en-US"/>
-        </w:rPr>
-        <w:t>:</w:t>
-      </w:r>
-    </w:p>
-    <w:p>
-      <w:pPr>
-        <w:pStyle w:val="af"/>
-        <w:rPr>
-          <w:lang w:val="en-US"/>
-        </w:rPr>
-      </w:pPr>
-      <w:r>
-        <w:rPr>
-          <w:lang w:val="en-US"/>
-        </w:rPr>
-        <w:t xml:space="preserve">            </w:t>
-      </w:r>
-      <w:proofErr w:type="spellStart"/>
-      <w:r>
-        <w:rPr>
-          <w:lang w:val="en-US"/>
-        </w:rPr>
-        <w:t>next_position</w:t>
-      </w:r>
-      <w:proofErr w:type="spellEnd"/>
-      <w:r>
-        <w:rPr>
-          <w:lang w:val="en-US"/>
-        </w:rPr>
-        <w:t xml:space="preserve"> = (</w:t>
-      </w:r>
-      <w:proofErr w:type="spellStart"/>
-      <w:r>
-        <w:rPr>
-          <w:lang w:val="en-US"/>
-        </w:rPr>
-        <w:t>nextx</w:t>
-      </w:r>
-      <w:proofErr w:type="spellEnd"/>
-      <w:r>
-        <w:rPr>
-          <w:lang w:val="en-US"/>
-        </w:rPr>
-        <w:t xml:space="preserve">, </w:t>
-      </w:r>
-      <w:proofErr w:type="spellStart"/>
-      <w:r>
-        <w:rPr>
-          <w:lang w:val="en-US"/>
-        </w:rPr>
-        <w:t>nexty</w:t>
-      </w:r>
-      <w:proofErr w:type="spellEnd"/>
-      <w:r>
-        <w:rPr>
-          <w:lang w:val="en-US"/>
-        </w:rPr>
-        <w:t>)</w:t>
-      </w:r>
-    </w:p>
-    <w:p>
-      <w:pPr>
-        <w:pStyle w:val="af"/>
-        <w:rPr>
-          <w:lang w:val="en-US"/>
-        </w:rPr>
-      </w:pPr>
-      <w:r>
-        <w:rPr>
-          <w:lang w:val="en-US"/>
-        </w:rPr>
-        <w:t xml:space="preserve">           </w:t>
-      </w:r>
-      <w:r>
-        <w:rPr>
-          <w:lang w:val="en-US"/>
-        </w:rPr>
-        <w:t xml:space="preserve"> </w:t>
-      </w:r>
-      <w:proofErr w:type="spellStart"/>
-      <w:r>
-        <w:rPr>
-          <w:lang w:val="en-US"/>
-        </w:rPr>
-        <w:t>new_state</w:t>
-      </w:r>
-      <w:proofErr w:type="spellEnd"/>
-      <w:r>
-        <w:rPr>
-          <w:lang w:val="en-US"/>
-        </w:rPr>
-        <w:t xml:space="preserve"> = (</w:t>
-      </w:r>
-      <w:proofErr w:type="spellStart"/>
-      <w:r>
-        <w:rPr>
-          <w:lang w:val="en-US"/>
-        </w:rPr>
-        <w:t>next_position</w:t>
-      </w:r>
-      <w:proofErr w:type="spellEnd"/>
-      <w:r>
-        <w:rPr>
-          <w:lang w:val="en-US"/>
-        </w:rPr>
-        <w:t>, state[1])</w:t>
-      </w:r>
-    </w:p>
-    <w:p>
-      <w:pPr>
-        <w:pStyle w:val="af"/>
-        <w:rPr>
-          <w:lang w:val="en-US"/>
-        </w:rPr>
-      </w:pPr>
-    </w:p>
-    <w:p>
-      <w:pPr>
-        <w:pStyle w:val="af"/>
-      </w:pPr>
-      <w:r>
-        <w:lastRenderedPageBreak/>
-        <w:t xml:space="preserve">           # если новое состояние ведёт в угол</w:t>
-      </w:r>
-    </w:p>
-    <w:p>
-      <w:pPr>
-        <w:pStyle w:val="af"/>
-        <w:rPr>
-          <w:lang w:val="en-US"/>
-        </w:rPr>
-      </w:pPr>
-      <w:r>
-        <w:rPr>
-          <w:lang w:val="en-US"/>
-        </w:rPr>
-        <w:t xml:space="preserve">           if next_position in </w:t>
-      </w:r>
-      <w:proofErr w:type="spellStart"/>
-      <w:r>
-        <w:rPr>
-          <w:lang w:val="en-US"/>
-        </w:rPr>
-        <w:t>self.corners</w:t>
-      </w:r>
-      <w:proofErr w:type="spellEnd"/>
-      <w:r>
-        <w:rPr>
-          <w:lang w:val="en-US"/>
-        </w:rPr>
-        <w:t>:</w:t>
-      </w:r>
-    </w:p>
-    <w:p>
-      <w:pPr>
-        <w:pStyle w:val="af"/>
-      </w:pPr>
-      <w:r>
-        <w:t xml:space="preserve">               # если этот угол ещё не посещён</w:t>
-      </w:r>
-    </w:p>
-    <w:p>
-      <w:pPr>
-        <w:pStyle w:val="af"/>
-        <w:rPr>
-          <w:lang w:val="en-US"/>
-        </w:rPr>
-      </w:pPr>
-      <w:r>
-        <w:rPr>
-          <w:lang w:val="en-US"/>
-        </w:rPr>
-        <w:t xml:space="preserve">               if </w:t>
-      </w:r>
-      <w:proofErr w:type="spellStart"/>
-      <w:r>
-        <w:rPr>
-          <w:lang w:val="en-US"/>
-        </w:rPr>
-        <w:t>next_position</w:t>
-      </w:r>
-      <w:proofErr w:type="spellEnd"/>
-      <w:r>
-        <w:rPr>
-          <w:lang w:val="en-US"/>
-        </w:rPr>
-        <w:t xml:space="preserve"> not in state[1]:</w:t>
-      </w:r>
-    </w:p>
-    <w:p>
-      <w:pPr>
-        <w:pStyle w:val="af"/>
-        <w:rPr>
-          <w:lang w:val="en-US"/>
-        </w:rPr>
-      </w:pPr>
-      <w:r>
-        <w:rPr>
-          <w:lang w:val="en-US"/>
-        </w:rPr>
-        <w:t xml:space="preserve">                  </w:t>
-      </w:r>
-      <w:proofErr w:type="spellStart"/>
-      <w:r>
-        <w:rPr>
-          <w:lang w:val="en-US"/>
-        </w:rPr>
-        <w:t>new_state</w:t>
-      </w:r>
-      <w:proofErr w:type="spellEnd"/>
-      <w:r>
-        <w:rPr>
-          <w:lang w:val="en-US"/>
-        </w:rPr>
-        <w:t xml:space="preserve"> = (</w:t>
-      </w:r>
-      <w:proofErr w:type="spellStart"/>
-      <w:r>
-        <w:rPr>
-          <w:lang w:val="en-US"/>
-        </w:rPr>
-        <w:t>next_position</w:t>
-      </w:r>
-      <w:proofErr w:type="spellEnd"/>
-      <w:r>
-        <w:rPr>
-          <w:lang w:val="en-US"/>
-        </w:rPr>
-        <w:t xml:space="preserve">, </w:t>
-      </w:r>
+      <w:proofErr w:type="spellStart"/>
+      <w:proofErr w:type="gramStart"/>
       <w:r>
         <w:rPr>
           <w:b/>
           <w:bCs/>
           <w:lang w:val="en-US"/>
         </w:rPr>
-        <w:t>state[1] + (</w:t>
-      </w:r>
-      <w:proofErr w:type="spellStart"/>
+        <w:t>self.corners</w:t>
+      </w:r>
+      <w:proofErr w:type="spellEnd"/>
+      <w:proofErr w:type="gramEnd"/>
       <w:r>
         <w:rPr>
           <w:b/>
           <w:bCs/>
           <w:lang w:val="en-US"/>
         </w:rPr>
+        <w:t>)</w:t>
+      </w:r>
+    </w:p>
+    <w:p>
+      <w:pPr>
+        <w:rPr>
+          <w:lang w:val="en-US"/>
+        </w:rPr>
+      </w:pPr>
+    </w:p>
+    <w:p>
+      <w:pPr>
+        <w:rPr>
+          <w:lang w:val="en-US"/>
+        </w:rPr>
+      </w:pPr>
+      <w:r>
+        <w:t>Листинг</w:t>
+      </w:r>
+      <w:r>
+        <w:rPr>
+          <w:lang w:val="en-US"/>
+        </w:rPr>
+        <w:t xml:space="preserve"> 3.3.4 </w:t>
+      </w:r>
+      <w:r>
+        <w:sym w:font="Symbol" w:char="F02D"/>
+      </w:r>
+      <w:r>
+        <w:rPr>
+          <w:lang w:val="en-US"/>
+        </w:rPr>
+        <w:t xml:space="preserve"> </w:t>
+      </w:r>
+      <w:r>
+        <w:t>Код</w:t>
+      </w:r>
+      <w:r>
+        <w:rPr>
+          <w:lang w:val="en-US"/>
+        </w:rPr>
+        <w:t xml:space="preserve"> </w:t>
+      </w:r>
+      <w:r>
+        <w:t>функции</w:t>
+      </w:r>
+      <w:r>
+        <w:rPr>
+          <w:lang w:val="en-US"/>
+        </w:rPr>
+        <w:t xml:space="preserve"> </w:t>
+      </w:r>
+      <w:proofErr w:type="spellStart"/>
+      <w:proofErr w:type="gramStart"/>
+      <w:r>
+        <w:rPr>
+          <w:lang w:val="en-US"/>
+        </w:rPr>
+        <w:t>getSuccessors</w:t>
+      </w:r>
+      <w:proofErr w:type="spellEnd"/>
+      <w:r>
+        <w:rPr>
+          <w:lang w:val="en-US"/>
+        </w:rPr>
+        <w:t>(</w:t>
+      </w:r>
+      <w:proofErr w:type="gramEnd"/>
+      <w:r>
+        <w:rPr>
+          <w:lang w:val="en-US"/>
+        </w:rPr>
+        <w:t>)</w:t>
+      </w:r>
+    </w:p>
+    <w:p>
+      <w:pPr>
+        <w:pStyle w:val="af"/>
+        <w:rPr>
+          <w:lang w:val="en-US"/>
+        </w:rPr>
+      </w:pPr>
+      <w:r>
+        <w:rPr>
+          <w:lang w:val="en-US"/>
+        </w:rPr>
+        <w:t>def</w:t>
+      </w:r>
+      <w:r>
+        <w:rPr>
+          <w:lang w:val="en-US"/>
+        </w:rPr>
+        <w:t xml:space="preserve"> </w:t>
+      </w:r>
+      <w:proofErr w:type="spellStart"/>
+      <w:proofErr w:type="gramStart"/>
+      <w:r>
+        <w:rPr>
+          <w:lang w:val="en-US"/>
+        </w:rPr>
+        <w:t>getSuccessors</w:t>
+      </w:r>
+      <w:proofErr w:type="spellEnd"/>
+      <w:r>
+        <w:rPr>
+          <w:lang w:val="en-US"/>
+        </w:rPr>
+        <w:t>(</w:t>
+      </w:r>
+      <w:proofErr w:type="gramEnd"/>
+      <w:r>
+        <w:rPr>
+          <w:lang w:val="en-US"/>
+        </w:rPr>
+        <w:t>self</w:t>
+      </w:r>
+      <w:r>
+        <w:rPr>
+          <w:lang w:val="en-US"/>
+        </w:rPr>
+        <w:t xml:space="preserve">, </w:t>
+      </w:r>
+      <w:r>
+        <w:rPr>
+          <w:lang w:val="en-US"/>
+        </w:rPr>
+        <w:t>state</w:t>
+      </w:r>
+      <w:r>
+        <w:rPr>
+          <w:lang w:val="en-US"/>
+        </w:rPr>
+        <w:t>):</w:t>
+      </w:r>
+    </w:p>
+    <w:p>
+      <w:pPr>
+        <w:pStyle w:val="af"/>
+        <w:rPr>
+          <w:lang w:val="en-US"/>
+        </w:rPr>
+      </w:pPr>
+      <w:r>
+        <w:rPr>
+          <w:lang w:val="en-US"/>
+        </w:rPr>
+        <w:t xml:space="preserve">    successors = []</w:t>
+      </w:r>
+    </w:p>
+    <w:p>
+      <w:pPr>
+        <w:pStyle w:val="af"/>
+        <w:rPr>
+          <w:lang w:val="en-US"/>
+        </w:rPr>
+      </w:pPr>
+      <w:r>
+        <w:rPr>
+          <w:lang w:val="en-US"/>
+        </w:rPr>
+        <w:t xml:space="preserve">    for action in [</w:t>
+      </w:r>
+      <w:proofErr w:type="spellStart"/>
+      <w:r>
+        <w:rPr>
+          <w:lang w:val="en-US"/>
+        </w:rPr>
+        <w:t>Directions.NORTH</w:t>
+      </w:r>
+      <w:proofErr w:type="spellEnd"/>
+      <w:r>
+        <w:rPr>
+          <w:lang w:val="en-US"/>
+        </w:rPr>
+        <w:t xml:space="preserve">, </w:t>
+      </w:r>
+      <w:proofErr w:type="spellStart"/>
+      <w:r>
+        <w:rPr>
+          <w:lang w:val="en-US"/>
+        </w:rPr>
+        <w:t>Directions.SOUTH</w:t>
+      </w:r>
+      <w:proofErr w:type="spellEnd"/>
+      <w:r>
+        <w:rPr>
+          <w:lang w:val="en-US"/>
+        </w:rPr>
+        <w:t xml:space="preserve">, </w:t>
+      </w:r>
+      <w:proofErr w:type="spellStart"/>
+      <w:r>
+        <w:rPr>
+          <w:lang w:val="en-US"/>
+        </w:rPr>
+        <w:t>Directions.EAST</w:t>
+      </w:r>
+      <w:proofErr w:type="spellEnd"/>
+      <w:r>
+        <w:rPr>
+          <w:lang w:val="en-US"/>
+        </w:rPr>
+        <w:t xml:space="preserve">, </w:t>
+      </w:r>
+      <w:proofErr w:type="spellStart"/>
+      <w:r>
+        <w:rPr>
+          <w:lang w:val="en-US"/>
+        </w:rPr>
+        <w:t>Directions.WEST</w:t>
+      </w:r>
+      <w:proofErr w:type="spellEnd"/>
+      <w:r>
+        <w:rPr>
+          <w:lang w:val="en-US"/>
+        </w:rPr>
+        <w:t>]:</w:t>
+      </w:r>
+    </w:p>
+    <w:p>
+      <w:pPr>
+        <w:pStyle w:val="af"/>
+        <w:rPr>
+          <w:lang w:val="en-US"/>
+        </w:rPr>
+      </w:pPr>
+      <w:r>
+        <w:rPr>
+          <w:lang w:val="en-US"/>
+        </w:rPr>
+        <w:t xml:space="preserve">        x, y = </w:t>
+      </w:r>
+      <w:proofErr w:type="gramStart"/>
+      <w:r>
+        <w:rPr>
+          <w:lang w:val="en-US"/>
+        </w:rPr>
+        <w:t>state[</w:t>
+      </w:r>
+      <w:proofErr w:type="gramEnd"/>
+      <w:r>
+        <w:rPr>
+          <w:lang w:val="en-US"/>
+        </w:rPr>
+        <w:t>0]</w:t>
+      </w:r>
+    </w:p>
+    <w:p>
+      <w:pPr>
+        <w:pStyle w:val="af"/>
+        <w:rPr>
+          <w:lang w:val="en-US"/>
+        </w:rPr>
+      </w:pPr>
+      <w:r>
+        <w:rPr>
+          <w:lang w:val="en-US"/>
+        </w:rPr>
+        <w:t xml:space="preserve">        dx, </w:t>
+      </w:r>
+      <w:proofErr w:type="spellStart"/>
+      <w:r>
+        <w:rPr>
+          <w:lang w:val="en-US"/>
+        </w:rPr>
+        <w:t>dy</w:t>
+      </w:r>
+      <w:proofErr w:type="spellEnd"/>
+      <w:r>
+        <w:rPr>
+          <w:lang w:val="en-US"/>
+        </w:rPr>
+        <w:t xml:space="preserve"> = </w:t>
+      </w:r>
+      <w:proofErr w:type="spellStart"/>
+      <w:r>
+        <w:rPr>
+          <w:lang w:val="en-US"/>
+        </w:rPr>
+        <w:t>Actions.directionToVector</w:t>
+      </w:r>
+      <w:proofErr w:type="spellEnd"/>
+      <w:r>
+        <w:rPr>
+          <w:lang w:val="en-US"/>
+        </w:rPr>
+        <w:t>(action)</w:t>
+      </w:r>
+    </w:p>
+    <w:p>
+      <w:pPr>
+        <w:pStyle w:val="af"/>
+        <w:rPr>
+          <w:lang w:val="en-US"/>
+        </w:rPr>
+      </w:pPr>
+      <w:r>
+        <w:rPr>
+          <w:lang w:val="en-US"/>
+        </w:rPr>
+        <w:t xml:space="preserve">        </w:t>
+      </w:r>
+      <w:proofErr w:type="spellStart"/>
+      <w:r>
+        <w:rPr>
+          <w:lang w:val="en-US"/>
+        </w:rPr>
+        <w:t>nextx</w:t>
+      </w:r>
+      <w:proofErr w:type="spellEnd"/>
+      <w:r>
+        <w:rPr>
+          <w:lang w:val="en-US"/>
+        </w:rPr>
+        <w:t xml:space="preserve">, </w:t>
+      </w:r>
+      <w:proofErr w:type="spellStart"/>
+      <w:r>
+        <w:rPr>
+          <w:lang w:val="en-US"/>
+        </w:rPr>
+        <w:t>nexty</w:t>
+      </w:r>
+      <w:proofErr w:type="spellEnd"/>
+      <w:r>
+        <w:rPr>
+          <w:lang w:val="en-US"/>
+        </w:rPr>
+        <w:t xml:space="preserve"> = </w:t>
+      </w:r>
+      <w:proofErr w:type="gramStart"/>
+      <w:r>
+        <w:rPr>
+          <w:lang w:val="en-US"/>
+        </w:rPr>
+        <w:t>int(</w:t>
+      </w:r>
+      <w:proofErr w:type="gramEnd"/>
+      <w:r>
+        <w:rPr>
+          <w:lang w:val="en-US"/>
+        </w:rPr>
+        <w:t xml:space="preserve">x + dx), </w:t>
+      </w:r>
+      <w:proofErr w:type="gramStart"/>
+      <w:r>
+        <w:rPr>
+          <w:lang w:val="en-US"/>
+        </w:rPr>
+        <w:t>int(</w:t>
+      </w:r>
+      <w:proofErr w:type="gramEnd"/>
+      <w:r>
+        <w:rPr>
+          <w:lang w:val="en-US"/>
+        </w:rPr>
+        <w:t xml:space="preserve">y + </w:t>
+      </w:r>
+      <w:proofErr w:type="spellStart"/>
+      <w:r>
+        <w:rPr>
+          <w:lang w:val="en-US"/>
+        </w:rPr>
+        <w:t>dy</w:t>
+      </w:r>
+      <w:proofErr w:type="spellEnd"/>
+      <w:r>
+        <w:rPr>
+          <w:lang w:val="en-US"/>
+        </w:rPr>
+        <w:t>)</w:t>
+      </w:r>
+    </w:p>
+    <w:p>
+      <w:pPr>
+        <w:pStyle w:val="af"/>
+        <w:rPr>
+          <w:lang w:val="en-US"/>
+        </w:rPr>
+      </w:pPr>
+      <w:r>
+        <w:rPr>
+          <w:lang w:val="en-US"/>
+        </w:rPr>
+        <w:t xml:space="preserve">        </w:t>
+      </w:r>
+      <w:proofErr w:type="spellStart"/>
+      <w:r>
+        <w:rPr>
+          <w:lang w:val="en-US"/>
+        </w:rPr>
+        <w:t>hitsWall</w:t>
+      </w:r>
+      <w:proofErr w:type="spellEnd"/>
+      <w:r>
+        <w:rPr>
+          <w:lang w:val="en-US"/>
+        </w:rPr>
+        <w:t xml:space="preserve"> = </w:t>
+      </w:r>
+      <w:proofErr w:type="spellStart"/>
+      <w:proofErr w:type="gramStart"/>
+      <w:r>
+        <w:rPr>
+          <w:lang w:val="en-US"/>
+        </w:rPr>
+        <w:t>self.walls</w:t>
+      </w:r>
+      <w:proofErr w:type="spellEnd"/>
+      <w:proofErr w:type="gramEnd"/>
+      <w:r>
+        <w:rPr>
+          <w:lang w:val="en-US"/>
+        </w:rPr>
+        <w:t>[</w:t>
+      </w:r>
+      <w:proofErr w:type="spellStart"/>
+      <w:r>
+        <w:rPr>
+          <w:lang w:val="en-US"/>
+        </w:rPr>
+        <w:t>nextx</w:t>
+      </w:r>
+      <w:proofErr w:type="spellEnd"/>
+      <w:r>
+        <w:rPr>
+          <w:lang w:val="en-US"/>
+        </w:rPr>
+        <w:t>][</w:t>
+      </w:r>
+      <w:proofErr w:type="spellStart"/>
+      <w:r>
+        <w:rPr>
+          <w:lang w:val="en-US"/>
+        </w:rPr>
+        <w:t>nexty</w:t>
+      </w:r>
+      <w:proofErr w:type="spellEnd"/>
+      <w:r>
+        <w:rPr>
+          <w:lang w:val="en-US"/>
+        </w:rPr>
+        <w:t>]</w:t>
+      </w:r>
+    </w:p>
+    <w:p>
+      <w:pPr>
+        <w:pStyle w:val="af"/>
+        <w:ind w:firstLine="0"/>
+        <w:rPr>
+          <w:lang w:val="en-US"/>
+        </w:rPr>
+      </w:pPr>
+    </w:p>
+    <w:p>
+      <w:pPr>
+        <w:pStyle w:val="af"/>
+      </w:pPr>
+      <w:r>
+        <w:rPr>
+          <w:lang w:val="en-US"/>
+        </w:rPr>
+        <w:t xml:space="preserve">        </w:t>
+      </w:r>
+      <w:r>
+        <w:t># если новое состояние не ведёт в стену</w:t>
+      </w:r>
+    </w:p>
+    <w:p>
+      <w:pPr>
+        <w:pStyle w:val="af"/>
+        <w:rPr>
+          <w:lang w:val="en-US"/>
+        </w:rPr>
+      </w:pPr>
+      <w:r>
+        <w:t xml:space="preserve">        </w:t>
+      </w:r>
+      <w:r>
+        <w:rPr>
+          <w:lang w:val="en-US"/>
+        </w:rPr>
+        <w:t xml:space="preserve">if not </w:t>
+      </w:r>
+      <w:proofErr w:type="spellStart"/>
+      <w:r>
+        <w:rPr>
+          <w:lang w:val="en-US"/>
+        </w:rPr>
+        <w:t>hitsWall</w:t>
+      </w:r>
+      <w:proofErr w:type="spellEnd"/>
+      <w:r>
+        <w:rPr>
+          <w:lang w:val="en-US"/>
+        </w:rPr>
+        <w:t>:</w:t>
+      </w:r>
+    </w:p>
+    <w:p>
+      <w:pPr>
+        <w:pStyle w:val="af"/>
+        <w:rPr>
+          <w:lang w:val="en-US"/>
+        </w:rPr>
+      </w:pPr>
+      <w:r>
+        <w:rPr>
+          <w:lang w:val="en-US"/>
+        </w:rPr>
+        <w:t xml:space="preserve">            </w:t>
+      </w:r>
+      <w:proofErr w:type="spellStart"/>
+      <w:r>
+        <w:rPr>
+          <w:lang w:val="en-US"/>
+        </w:rPr>
         <w:t>next_position</w:t>
       </w:r>
       <w:proofErr w:type="spellEnd"/>
+      <w:r>
+        <w:rPr>
+          <w:lang w:val="en-US"/>
+        </w:rPr>
+        <w:t xml:space="preserve"> = (</w:t>
+      </w:r>
+      <w:proofErr w:type="spellStart"/>
+      <w:r>
+        <w:rPr>
+          <w:lang w:val="en-US"/>
+        </w:rPr>
+        <w:t>nextx</w:t>
+      </w:r>
+      <w:proofErr w:type="spellEnd"/>
+      <w:r>
+        <w:rPr>
+          <w:lang w:val="en-US"/>
+        </w:rPr>
+        <w:t xml:space="preserve">, </w:t>
+      </w:r>
+      <w:proofErr w:type="spellStart"/>
+      <w:r>
+        <w:rPr>
+          <w:lang w:val="en-US"/>
+        </w:rPr>
+        <w:t>nexty</w:t>
+      </w:r>
+      <w:proofErr w:type="spellEnd"/>
+      <w:r>
+        <w:rPr>
+          <w:lang w:val="en-US"/>
+        </w:rPr>
+        <w:t>)</w:t>
+      </w:r>
+    </w:p>
+    <w:p>
+      <w:pPr>
+        <w:pStyle w:val="af"/>
+        <w:rPr>
+          <w:lang w:val="en-US"/>
+        </w:rPr>
+      </w:pPr>
+      <w:r>
+        <w:rPr>
+          <w:lang w:val="en-US"/>
+        </w:rPr>
+        <w:t xml:space="preserve">            </w:t>
+      </w:r>
+      <w:proofErr w:type="spellStart"/>
+      <w:r>
+        <w:rPr>
+          <w:lang w:val="en-US"/>
+        </w:rPr>
+        <w:t>new_state</w:t>
+      </w:r>
+      <w:proofErr w:type="spellEnd"/>
+      <w:r>
+        <w:rPr>
+          <w:lang w:val="en-US"/>
+        </w:rPr>
+        <w:t xml:space="preserve"> = (</w:t>
+      </w:r>
+      <w:proofErr w:type="spellStart"/>
+      <w:r>
+        <w:rPr>
+          <w:lang w:val="en-US"/>
+        </w:rPr>
+        <w:t>next_position</w:t>
+      </w:r>
+      <w:proofErr w:type="spellEnd"/>
+      <w:r>
+        <w:rPr>
+          <w:lang w:val="en-US"/>
+        </w:rPr>
+        <w:t xml:space="preserve">, </w:t>
+      </w:r>
+      <w:proofErr w:type="gramStart"/>
+      <w:r>
+        <w:rPr>
+          <w:lang w:val="en-US"/>
+        </w:rPr>
+        <w:t>state[</w:t>
+      </w:r>
+      <w:proofErr w:type="gramEnd"/>
+      <w:r>
+        <w:rPr>
+          <w:lang w:val="en-US"/>
+        </w:rPr>
+        <w:t>1])</w:t>
+      </w:r>
+    </w:p>
+    <w:p>
+      <w:pPr>
+        <w:pStyle w:val="af"/>
+        <w:rPr>
+          <w:lang w:val="en-US"/>
+        </w:rPr>
+      </w:pPr>
+    </w:p>
+    <w:p>
+      <w:pPr>
+        <w:pStyle w:val="af"/>
+      </w:pPr>
+      <w:r>
+        <w:rPr>
+          <w:lang w:val="en-US"/>
+        </w:rPr>
+        <w:lastRenderedPageBreak/>
+        <w:t xml:space="preserve">           </w:t>
+      </w:r>
+      <w:r>
+        <w:t># если новое состояние ведёт в угол</w:t>
+      </w:r>
+    </w:p>
+    <w:p>
+      <w:pPr>
+        <w:pStyle w:val="af"/>
+        <w:rPr>
+          <w:lang w:val="en-US"/>
+        </w:rPr>
+      </w:pPr>
+      <w:r>
+        <w:t xml:space="preserve">           </w:t>
+      </w:r>
+      <w:r>
+        <w:rPr>
+          <w:lang w:val="en-US"/>
+        </w:rPr>
+        <w:t xml:space="preserve">if next_position in </w:t>
+      </w:r>
+      <w:proofErr w:type="spellStart"/>
+      <w:proofErr w:type="gramStart"/>
+      <w:r>
+        <w:rPr>
+          <w:lang w:val="en-US"/>
+        </w:rPr>
+        <w:t>self.corners</w:t>
+      </w:r>
+      <w:proofErr w:type="spellEnd"/>
+      <w:proofErr w:type="gramEnd"/>
+      <w:r>
+        <w:rPr>
+          <w:lang w:val="en-US"/>
+        </w:rPr>
+        <w:t>:</w:t>
+      </w:r>
+    </w:p>
+    <w:p>
+      <w:pPr>
+        <w:pStyle w:val="af"/>
+      </w:pPr>
+      <w:r>
+        <w:rPr>
+          <w:lang w:val="en-US"/>
+        </w:rPr>
+        <w:t xml:space="preserve">               </w:t>
+      </w:r>
+      <w:r>
+        <w:t># если этот угол ещё не посещён</w:t>
+      </w:r>
+    </w:p>
+    <w:p>
+      <w:pPr>
+        <w:pStyle w:val="af"/>
+        <w:rPr>
+          <w:lang w:val="en-US"/>
+        </w:rPr>
+      </w:pPr>
+      <w:r>
+        <w:t xml:space="preserve">               </w:t>
+      </w:r>
+      <w:r>
+        <w:rPr>
+          <w:lang w:val="en-US"/>
+        </w:rPr>
+        <w:t xml:space="preserve">if </w:t>
+      </w:r>
+      <w:proofErr w:type="spellStart"/>
+      <w:r>
+        <w:rPr>
+          <w:lang w:val="en-US"/>
+        </w:rPr>
+        <w:t>next_position</w:t>
+      </w:r>
+      <w:proofErr w:type="spellEnd"/>
+      <w:r>
+        <w:rPr>
+          <w:lang w:val="en-US"/>
+        </w:rPr>
+        <w:t xml:space="preserve"> not in </w:t>
+      </w:r>
+      <w:proofErr w:type="gramStart"/>
+      <w:r>
+        <w:rPr>
+          <w:lang w:val="en-US"/>
+        </w:rPr>
+        <w:t>state[</w:t>
+      </w:r>
+      <w:proofErr w:type="gramEnd"/>
+      <w:r>
+        <w:rPr>
+          <w:lang w:val="en-US"/>
+        </w:rPr>
+        <w:t>1]:</w:t>
+      </w:r>
+    </w:p>
+    <w:p>
+      <w:pPr>
+        <w:pStyle w:val="af"/>
+        <w:rPr>
+          <w:lang w:val="en-US"/>
+        </w:rPr>
+      </w:pPr>
+      <w:r>
+        <w:rPr>
+          <w:lang w:val="en-US"/>
+        </w:rPr>
+        <w:t xml:space="preserve">                  </w:t>
+      </w:r>
+      <w:proofErr w:type="spellStart"/>
+      <w:r>
+        <w:rPr>
+          <w:lang w:val="en-US"/>
+        </w:rPr>
+        <w:t>new_state</w:t>
+      </w:r>
+      <w:proofErr w:type="spellEnd"/>
+      <w:r>
+        <w:rPr>
+          <w:lang w:val="en-US"/>
+        </w:rPr>
+        <w:t xml:space="preserve"> = (</w:t>
+      </w:r>
+      <w:proofErr w:type="spellStart"/>
+      <w:r>
+        <w:rPr>
+          <w:lang w:val="en-US"/>
+        </w:rPr>
+        <w:t>next_position</w:t>
+      </w:r>
+      <w:proofErr w:type="spellEnd"/>
+      <w:r>
+        <w:rPr>
+          <w:lang w:val="en-US"/>
+        </w:rPr>
+        <w:t xml:space="preserve">, </w:t>
+      </w:r>
+      <w:proofErr w:type="gramStart"/>
       <w:r>
         <w:rPr>
           <w:b/>
           <w:bCs/>
           <w:lang w:val="en-US"/>
         </w:rPr>
-        <w:t>, )</w:t>
-      </w:r>
-      <w:r>
-        <w:rPr>
-          <w:lang w:val="en-US"/>
-        </w:rPr>
-        <w:t>)</w:t>
-      </w:r>
-    </w:p>
-    <w:p>
-      <w:pPr>
-        <w:pStyle w:val="af"/>
-        <w:rPr>
-          <w:lang w:val="en-US"/>
-        </w:rPr>
-      </w:pPr>
-    </w:p>
-    <w:p>
-      <w:pPr>
-        <w:pStyle w:val="af"/>
-      </w:pPr>
-      <w:r>
-        <w:t xml:space="preserve">           # добавить это состояние в преемники</w:t>
-      </w:r>
-    </w:p>
-    <w:p>
-      <w:pPr>
-        <w:pStyle w:val="af"/>
-      </w:pPr>
-      <w:r>
-        <w:t xml:space="preserve">           </w:t>
-      </w:r>
-      <w:r>
-        <w:rPr>
-          <w:lang w:val="en-US"/>
-        </w:rPr>
-        <w:t>successors</w:t>
-      </w:r>
-      <w:r>
-        <w:t>.</w:t>
-      </w:r>
-      <w:r>
-        <w:rPr>
-          <w:lang w:val="en-US"/>
-        </w:rPr>
-        <w:t>append</w:t>
-      </w:r>
-      <w:r>
-        <w:t>(</w:t>
-      </w:r>
+        <w:t>state[</w:t>
+      </w:r>
+      <w:proofErr w:type="gramEnd"/>
       <w:r>
         <w:rPr>
           <w:b/>
           <w:bCs/>
-        </w:rPr>
-        <w:t>(</w:t>
-      </w:r>
+          <w:lang w:val="en-US"/>
+        </w:rPr>
+        <w:t>1] + (</w:t>
+      </w:r>
+      <w:proofErr w:type="spellStart"/>
       <w:r>
         <w:rPr>
           <w:b/>
           <w:bCs/>
           <w:lang w:val="en-US"/>
         </w:rPr>
-        <w:t>new</w:t>
-      </w:r>
+        <w:t>next_position</w:t>
+      </w:r>
+      <w:proofErr w:type="spellEnd"/>
+      <w:proofErr w:type="gramStart"/>
       <w:r>
         <w:rPr>
           <w:b/>
           <w:bCs/>
-        </w:rPr>
-        <w:t>_</w:t>
+          <w:lang w:val="en-US"/>
+        </w:rPr>
+        <w:t>, )</w:t>
+      </w:r>
+      <w:proofErr w:type="gramEnd"/>
+      <w:r>
+        <w:rPr>
+          <w:lang w:val="en-US"/>
+        </w:rPr>
+        <w:t>)</w:t>
+      </w:r>
+    </w:p>
+    <w:p>
+      <w:pPr>
+        <w:pStyle w:val="af"/>
+        <w:rPr>
+          <w:lang w:val="en-US"/>
+        </w:rPr>
+      </w:pPr>
+    </w:p>
+    <w:p>
+      <w:pPr>
+        <w:pStyle w:val="af"/>
+      </w:pPr>
+      <w:r>
+        <w:rPr>
+          <w:lang w:val="en-US"/>
+        </w:rPr>
+        <w:t xml:space="preserve">           </w:t>
+      </w:r>
+      <w:r>
+        <w:t># добавить это состояние в преемники</w:t>
+      </w:r>
+    </w:p>
+    <w:p>
+      <w:pPr>
+        <w:pStyle w:val="af"/>
+      </w:pPr>
+      <w:r>
+        <w:t xml:space="preserve">           </w:t>
+      </w:r>
+      <w:proofErr w:type="gramStart"/>
+      <w:r>
+        <w:rPr>
+          <w:lang w:val="en-US"/>
+        </w:rPr>
+        <w:t>successors</w:t>
+      </w:r>
+      <w:r>
+        <w:t>.</w:t>
+      </w:r>
+      <w:r>
+        <w:rPr>
+          <w:lang w:val="en-US"/>
+        </w:rPr>
+        <w:t>append</w:t>
+      </w:r>
+      <w:proofErr w:type="gramEnd"/>
+      <w:r>
+        <w:t>(</w:t>
       </w:r>
       <w:r>
         <w:rPr>
           <w:b/>
           <w:bCs/>
-          <w:lang w:val="en-US"/>
-        </w:rPr>
-        <w:t>state</w:t>
+        </w:rPr>
+        <w:t>(</w:t>
       </w:r>
       <w:r>
         <w:rPr>
           <w:b/>
           <w:bCs/>
-        </w:rPr>
-        <w:t xml:space="preserve">, </w:t>
+          <w:lang w:val="en-US"/>
+        </w:rPr>
+        <w:t>new</w:t>
       </w:r>
       <w:r>
         <w:rPr>
           <w:b/>
           <w:bCs/>
-          <w:lang w:val="en-US"/>
-        </w:rPr>
-        <w:t>action</w:t>
+        </w:rPr>
+        <w:t>_</w:t>
       </w:r>
       <w:r>
         <w:rPr>
           <w:b/>
           <w:bCs/>
+          <w:lang w:val="en-US"/>
+        </w:rPr>
+        <w:t>state</w:t>
+      </w:r>
+      <w:r>
+        <w:rPr>
+          <w:b/>
+          <w:bCs/>
+        </w:rPr>
+        <w:t xml:space="preserve">, </w:t>
+      </w:r>
+      <w:r>
+        <w:rPr>
+          <w:b/>
+          <w:bCs/>
+          <w:lang w:val="en-US"/>
+        </w:rPr>
+        <w:t>action</w:t>
+      </w:r>
+      <w:r>
+        <w:rPr>
+          <w:b/>
+          <w:bCs/>
         </w:rPr>
         <w:t>, 1)</w:t>
       </w:r>
@@ -3369,17 +4014,22 @@
         </w:rPr>
       </w:pPr>
       <w:r>
-        <w:rPr>
-          <w:lang w:val="en-US"/>
-        </w:rPr>
         <w:t xml:space="preserve">        </w:t>
       </w:r>
       <w:proofErr w:type="spellStart"/>
-      <w:r>
-        <w:rPr>
-          <w:lang w:val="en-US"/>
-        </w:rPr>
-        <w:t>self._expanded</w:t>
+      <w:proofErr w:type="gramStart"/>
+      <w:r>
+        <w:rPr>
+          <w:lang w:val="en-US"/>
+        </w:rPr>
+        <w:t>self._</w:t>
+      </w:r>
+      <w:proofErr w:type="gramEnd"/>
+      <w:r>
+        <w:rPr>
+          <w:lang w:val="en-US"/>
+        </w:rPr>
+        <w:t>expanded</w:t>
       </w:r>
       <w:proofErr w:type="spellEnd"/>
       <w:r>
@@ -3403,7 +4053,13 @@
         <w:t xml:space="preserve">        return successors</w:t>
       </w:r>
     </w:p>
-    <w:p/>
+    <w:p>
+      <w:pPr>
+        <w:rPr>
+          <w:lang w:val="en-US"/>
+        </w:rPr>
+      </w:pPr>
+    </w:p>
     <w:p>
       <w:r>
         <w:t xml:space="preserve">Реализация задачи была протестирована в связке с алгоритмом </w:t>
@@ -3503,12 +4159,15 @@
       <w:pPr>
         <w:ind w:firstLine="0"/>
         <w:jc w:val="center"/>
-        <w:rPr>
-          <w:lang w:val="en-US"/>
-        </w:rPr>
-      </w:pPr>
-      <w:r>
-        <w:t xml:space="preserve">Рисунок 3.3.1 – Поиск углом в </w:t>
+      </w:pPr>
+      <w:r>
+        <w:t>Рисунок 3.3.1 – Поиск угло</w:t>
+      </w:r>
+      <w:r>
+        <w:t>в</w:t>
+      </w:r>
+      <w:r>
+        <w:t xml:space="preserve"> в </w:t>
       </w:r>
       <w:proofErr w:type="spellStart"/>
       <w:r>
@@ -3523,9 +4182,6 @@
       <w:pPr>
         <w:ind w:firstLine="0"/>
         <w:jc w:val="center"/>
-        <w:rPr>
-          <w:lang w:val="en-US"/>
-        </w:rPr>
       </w:pPr>
     </w:p>
     <w:p>
@@ -3534,6 +4190,9 @@
         <w:jc w:val="center"/>
       </w:pPr>
       <w:r>
+        <w:rPr>
+          <w:noProof/>
+        </w:rPr>
         <w:drawing>
           <wp:inline distT="0" distB="0" distL="0" distR="0" wp14:anchorId="5B045448" wp14:editId="5FF855B0">
             <wp:extent cx="3429635" cy="1368360"/>
@@ -3583,7 +4242,13 @@
         <w:t>2</w:t>
       </w:r>
       <w:r>
-        <w:t xml:space="preserve"> – Поиск углом в </w:t>
+        <w:t xml:space="preserve"> – Поиск угло</w:t>
+      </w:r>
+      <w:r>
+        <w:t>в</w:t>
+      </w:r>
+      <w:r>
+        <w:t xml:space="preserve"> в </w:t>
       </w:r>
       <w:proofErr w:type="spellStart"/>
       <w:r>
@@ -3688,9 +4353,994 @@
         </w:numPr>
       </w:pPr>
       <w:r>
+        <w:t>Эвристика для задачи поиска углов</w:t>
+      </w:r>
+    </w:p>
+    <w:p>
+      <w:pPr>
+        <w:rPr>
+          <w:lang w:val="en-US"/>
+        </w:rPr>
+      </w:pPr>
+    </w:p>
+    <w:p>
+      <w:r>
+        <w:t xml:space="preserve">Была реализована нетривиальная монотонная эвристика для задачи поиска углов. </w:t>
+      </w:r>
+      <w:r>
+        <w:t>Для этого была</w:t>
+      </w:r>
+      <w:r>
+        <w:t xml:space="preserve"> определ</w:t>
+      </w:r>
+      <w:r>
+        <w:t>ена</w:t>
+      </w:r>
+      <w:r>
+        <w:t xml:space="preserve"> эвристическ</w:t>
+      </w:r>
+      <w:r>
+        <w:t>ая</w:t>
+      </w:r>
+      <w:r>
+        <w:t xml:space="preserve"> функци</w:t>
+      </w:r>
+      <w:r>
+        <w:t>я</w:t>
+      </w:r>
+      <w:r>
+        <w:t xml:space="preserve"> </w:t>
+      </w:r>
+      <w:proofErr w:type="spellStart"/>
+      <w:r>
+        <w:t>cornersHeuristic</w:t>
+      </w:r>
+      <w:proofErr w:type="spellEnd"/>
+      <w:r>
+        <w:t xml:space="preserve"> (листинг 3.4.1).</w:t>
+      </w:r>
+    </w:p>
+    <w:p/>
+    <w:p>
+      <w:r>
+        <w:t xml:space="preserve">Листинг 3.4.1 </w:t>
+      </w:r>
+      <w:r>
+        <w:t xml:space="preserve">– Код функции </w:t>
+      </w:r>
+      <w:proofErr w:type="spellStart"/>
+      <w:proofErr w:type="gramStart"/>
+      <w:r>
+        <w:t>cornersHeuristic</w:t>
+      </w:r>
+      <w:proofErr w:type="spellEnd"/>
+      <w:r>
+        <w:t>(</w:t>
+      </w:r>
+      <w:proofErr w:type="gramEnd"/>
+      <w:r>
+        <w:t>)</w:t>
+      </w:r>
+    </w:p>
+    <w:p>
+      <w:pPr>
+        <w:pStyle w:val="af"/>
+        <w:rPr>
+          <w:lang w:val="en-US"/>
+        </w:rPr>
+      </w:pPr>
+      <w:r>
+        <w:rPr>
+          <w:lang w:val="en-US"/>
+        </w:rPr>
+        <w:t>def</w:t>
+      </w:r>
+      <w:r>
+        <w:t xml:space="preserve"> </w:t>
+      </w:r>
+      <w:proofErr w:type="spellStart"/>
+      <w:proofErr w:type="gramStart"/>
+      <w:r>
+        <w:rPr>
+          <w:b/>
+          <w:bCs/>
+          <w:lang w:val="en-US"/>
+        </w:rPr>
+        <w:t>cornersHeuristic</w:t>
+      </w:r>
+      <w:proofErr w:type="spellEnd"/>
+      <w:r>
+        <w:t>(</w:t>
+      </w:r>
+      <w:proofErr w:type="gramEnd"/>
+      <w:r>
+        <w:rPr>
+          <w:lang w:val="en-US"/>
+        </w:rPr>
+        <w:t>state</w:t>
+      </w:r>
+      <w:r>
+        <w:t xml:space="preserve">, </w:t>
+      </w:r>
+      <w:r>
+        <w:rPr>
+          <w:lang w:val="en-US"/>
+        </w:rPr>
+        <w:t>problem</w:t>
+      </w:r>
+      <w:r>
+        <w:t>):</w:t>
+      </w:r>
+    </w:p>
+    <w:p>
+      <w:pPr>
+        <w:pStyle w:val="af"/>
+        <w:rPr>
+          <w:lang w:val="en-US"/>
+        </w:rPr>
+      </w:pPr>
+      <w:r>
+        <w:rPr>
+          <w:lang w:val="en-US"/>
+        </w:rPr>
+        <w:t xml:space="preserve">    corners = </w:t>
+      </w:r>
+      <w:proofErr w:type="spellStart"/>
+      <w:proofErr w:type="gramStart"/>
+      <w:r>
+        <w:rPr>
+          <w:lang w:val="en-US"/>
+        </w:rPr>
+        <w:t>problem.corners</w:t>
+      </w:r>
+      <w:proofErr w:type="spellEnd"/>
+      <w:proofErr w:type="gramEnd"/>
+      <w:r>
+        <w:rPr>
+          <w:lang w:val="en-US"/>
+        </w:rPr>
+        <w:tab/>
+      </w:r>
+      <w:r>
+        <w:rPr>
+          <w:lang w:val="en-US"/>
+        </w:rPr>
+        <w:t xml:space="preserve"># </w:t>
+      </w:r>
+      <w:r>
+        <w:t>координаты</w:t>
+      </w:r>
+      <w:r>
+        <w:rPr>
+          <w:lang w:val="en-US"/>
+        </w:rPr>
+        <w:t xml:space="preserve"> </w:t>
+      </w:r>
+      <w:r>
+        <w:t>углов</w:t>
+      </w:r>
+    </w:p>
+    <w:p>
+      <w:pPr>
+        <w:pStyle w:val="af"/>
+        <w:rPr>
+          <w:lang w:val="en-US"/>
+        </w:rPr>
+      </w:pPr>
+      <w:r>
+        <w:rPr>
+          <w:lang w:val="en-US"/>
+        </w:rPr>
+        <w:t xml:space="preserve">    walls = </w:t>
+      </w:r>
+      <w:proofErr w:type="spellStart"/>
+      <w:proofErr w:type="gramStart"/>
+      <w:r>
+        <w:rPr>
+          <w:lang w:val="en-US"/>
+        </w:rPr>
+        <w:t>problem.walls</w:t>
+      </w:r>
+      <w:proofErr w:type="spellEnd"/>
+      <w:proofErr w:type="gramEnd"/>
+      <w:r>
+        <w:rPr>
+          <w:lang w:val="en-US"/>
+        </w:rPr>
+        <w:tab/>
+      </w:r>
+      <w:r>
+        <w:rPr>
+          <w:lang w:val="en-US"/>
+        </w:rPr>
+        <w:t xml:space="preserve"># </w:t>
+      </w:r>
+      <w:r>
+        <w:t>стены</w:t>
+      </w:r>
+      <w:r>
+        <w:rPr>
+          <w:lang w:val="en-US"/>
+        </w:rPr>
+        <w:t xml:space="preserve"> </w:t>
+      </w:r>
+      <w:r>
+        <w:t>лабиринта</w:t>
+      </w:r>
+      <w:r>
+        <w:rPr>
+          <w:lang w:val="en-US"/>
+        </w:rPr>
+        <w:t xml:space="preserve"> </w:t>
+      </w:r>
+      <w:r>
+        <w:t>в</w:t>
+      </w:r>
+      <w:r>
+        <w:rPr>
+          <w:lang w:val="en-US"/>
+        </w:rPr>
+        <w:t xml:space="preserve"> </w:t>
+      </w:r>
+      <w:r>
+        <w:t>виде</w:t>
+      </w:r>
+      <w:r>
+        <w:rPr>
+          <w:lang w:val="en-US"/>
+        </w:rPr>
+        <w:t xml:space="preserve"> </w:t>
+      </w:r>
+      <w:r>
+        <w:t>объекта</w:t>
+      </w:r>
+      <w:r>
+        <w:rPr>
+          <w:lang w:val="en-US"/>
+        </w:rPr>
+        <w:t xml:space="preserve"> Grid (game.py)</w:t>
+      </w:r>
+    </w:p>
+    <w:p>
+      <w:pPr>
+        <w:pStyle w:val="af"/>
+        <w:ind w:firstLine="0"/>
+        <w:rPr>
+          <w:lang w:val="en-US"/>
+        </w:rPr>
+      </w:pPr>
+    </w:p>
+    <w:p>
+      <w:pPr>
+        <w:pStyle w:val="af"/>
+      </w:pPr>
+      <w:r>
+        <w:t xml:space="preserve">    </w:t>
+      </w:r>
+      <w:r>
+        <w:rPr>
+          <w:lang w:val="en-US"/>
+        </w:rPr>
+        <w:t>position</w:t>
+      </w:r>
+      <w:r>
+        <w:t xml:space="preserve"> = </w:t>
+      </w:r>
+      <w:proofErr w:type="gramStart"/>
+      <w:r>
+        <w:rPr>
+          <w:lang w:val="en-US"/>
+        </w:rPr>
+        <w:t>state</w:t>
+      </w:r>
+      <w:r>
+        <w:t>[</w:t>
+      </w:r>
+      <w:proofErr w:type="gramEnd"/>
+      <w:r>
+        <w:t>0]         # текущая позиция</w:t>
+      </w:r>
+    </w:p>
+    <w:p>
+      <w:pPr>
+        <w:pStyle w:val="af"/>
+      </w:pPr>
+      <w:r>
+        <w:t xml:space="preserve">    </w:t>
+      </w:r>
+      <w:proofErr w:type="spellStart"/>
+      <w:r>
+        <w:rPr>
+          <w:lang w:val="en-US"/>
+        </w:rPr>
+        <w:t>touchedcorners</w:t>
+      </w:r>
+      <w:proofErr w:type="spellEnd"/>
+      <w:r>
+        <w:t xml:space="preserve"> = </w:t>
+      </w:r>
+      <w:proofErr w:type="gramStart"/>
+      <w:r>
+        <w:rPr>
+          <w:lang w:val="en-US"/>
+        </w:rPr>
+        <w:t>state</w:t>
+      </w:r>
+      <w:r>
+        <w:t>[</w:t>
+      </w:r>
+      <w:proofErr w:type="gramEnd"/>
+      <w:r>
+        <w:t>1]   # посещённые углы</w:t>
+      </w:r>
+    </w:p>
+    <w:p>
+      <w:pPr>
+        <w:pStyle w:val="af"/>
+      </w:pPr>
+    </w:p>
+    <w:p>
+      <w:pPr>
+        <w:pStyle w:val="af"/>
+      </w:pPr>
+      <w:r>
+        <w:t xml:space="preserve">    # список </w:t>
+      </w:r>
+      <w:proofErr w:type="spellStart"/>
+      <w:r>
+        <w:t>непосещённых</w:t>
+      </w:r>
+      <w:proofErr w:type="spellEnd"/>
+      <w:r>
+        <w:t xml:space="preserve"> углов - разность двух множеств</w:t>
+      </w:r>
+    </w:p>
+    <w:p>
+      <w:pPr>
+        <w:pStyle w:val="af"/>
+        <w:rPr>
+          <w:lang w:val="en-US"/>
+        </w:rPr>
+      </w:pPr>
+      <w:r>
+        <w:t xml:space="preserve">    </w:t>
+      </w:r>
+      <w:proofErr w:type="spellStart"/>
+      <w:r>
+        <w:rPr>
+          <w:lang w:val="en-US"/>
+        </w:rPr>
+        <w:t>untouchedcorners</w:t>
+      </w:r>
+      <w:proofErr w:type="spellEnd"/>
+      <w:r>
+        <w:rPr>
+          <w:lang w:val="en-US"/>
+        </w:rPr>
+        <w:t xml:space="preserve"> = list(set(corners</w:t>
+      </w:r>
+      <w:proofErr w:type="gramStart"/>
+      <w:r>
+        <w:rPr>
+          <w:lang w:val="en-US"/>
+        </w:rPr>
+        <w:t>).difference</w:t>
+      </w:r>
+      <w:proofErr w:type="gramEnd"/>
+      <w:r>
+        <w:rPr>
+          <w:lang w:val="en-US"/>
+        </w:rPr>
+        <w:t>(set(</w:t>
+      </w:r>
+      <w:proofErr w:type="spellStart"/>
+      <w:r>
+        <w:rPr>
+          <w:lang w:val="en-US"/>
+        </w:rPr>
+        <w:t>touchedcorners</w:t>
+      </w:r>
+      <w:proofErr w:type="spellEnd"/>
+      <w:r>
+        <w:rPr>
+          <w:lang w:val="en-US"/>
+        </w:rPr>
+        <w:t>)))</w:t>
+      </w:r>
+    </w:p>
+    <w:p>
+      <w:pPr>
+        <w:pStyle w:val="af"/>
+        <w:rPr>
+          <w:lang w:val="en-US"/>
+        </w:rPr>
+      </w:pPr>
+    </w:p>
+    <w:p>
+      <w:pPr>
+        <w:pStyle w:val="af"/>
+      </w:pPr>
+      <w:r>
+        <w:rPr>
+          <w:lang w:val="en-US"/>
+        </w:rPr>
+        <w:t xml:space="preserve">    </w:t>
+      </w:r>
+      <w:r>
+        <w:t># все углы уже найдены (целевое состояние)</w:t>
+      </w:r>
+    </w:p>
+    <w:p>
+      <w:pPr>
+        <w:pStyle w:val="af"/>
+      </w:pPr>
+      <w:r>
+        <w:t xml:space="preserve">    </w:t>
+      </w:r>
+      <w:r>
+        <w:rPr>
+          <w:lang w:val="en-US"/>
+        </w:rPr>
+        <w:t>if</w:t>
+      </w:r>
+      <w:r>
+        <w:t xml:space="preserve"> </w:t>
+      </w:r>
+      <w:proofErr w:type="spellStart"/>
+      <w:r>
+        <w:rPr>
+          <w:lang w:val="en-US"/>
+        </w:rPr>
+        <w:t>len</w:t>
+      </w:r>
+      <w:proofErr w:type="spellEnd"/>
+      <w:r>
+        <w:t>(</w:t>
+      </w:r>
+      <w:proofErr w:type="spellStart"/>
+      <w:r>
+        <w:rPr>
+          <w:lang w:val="en-US"/>
+        </w:rPr>
+        <w:t>untouchedcorners</w:t>
+      </w:r>
+      <w:proofErr w:type="spellEnd"/>
+      <w:r>
+        <w:t>) == 0:</w:t>
+      </w:r>
+    </w:p>
+    <w:p>
+      <w:pPr>
+        <w:pStyle w:val="af"/>
+      </w:pPr>
+      <w:r>
+        <w:t xml:space="preserve">        </w:t>
+      </w:r>
+      <w:r>
+        <w:rPr>
+          <w:lang w:val="en-US"/>
+        </w:rPr>
+        <w:t>return</w:t>
+      </w:r>
+      <w:r>
+        <w:t xml:space="preserve"> 0</w:t>
+      </w:r>
+    </w:p>
+    <w:p>
+      <w:pPr>
+        <w:pStyle w:val="af"/>
+      </w:pPr>
+    </w:p>
+    <w:p>
+      <w:pPr>
+        <w:pStyle w:val="af"/>
+      </w:pPr>
+      <w:r>
+        <w:t xml:space="preserve">    # ман</w:t>
+      </w:r>
+      <w:r>
+        <w:t>х</w:t>
+      </w:r>
+      <w:r>
+        <w:t>эттенские расстояния до углов и их сумма</w:t>
+      </w:r>
+    </w:p>
+    <w:p>
+      <w:pPr>
+        <w:pStyle w:val="af"/>
+        <w:rPr>
+          <w:lang w:val="en-US"/>
+        </w:rPr>
+      </w:pPr>
+      <w:r>
+        <w:t xml:space="preserve">    </w:t>
+      </w:r>
+      <w:r>
+        <w:rPr>
+          <w:lang w:val="en-US"/>
+        </w:rPr>
+        <w:t>distances = {</w:t>
+      </w:r>
+    </w:p>
+    <w:p>
+      <w:pPr>
+        <w:pStyle w:val="af"/>
+        <w:rPr>
+          <w:lang w:val="en-US"/>
+        </w:rPr>
+      </w:pPr>
+      <w:r>
+        <w:rPr>
+          <w:lang w:val="en-US"/>
+        </w:rPr>
+        <w:t xml:space="preserve">        corner: </w:t>
+      </w:r>
+      <w:r>
+        <w:rPr>
+          <w:b/>
+          <w:bCs/>
+          <w:lang w:val="en-US"/>
+        </w:rPr>
+        <w:t>abs(</w:t>
+      </w:r>
+      <w:proofErr w:type="gramStart"/>
+      <w:r>
+        <w:rPr>
+          <w:b/>
+          <w:bCs/>
+          <w:lang w:val="en-US"/>
+        </w:rPr>
+        <w:t>corner[</w:t>
+      </w:r>
+      <w:proofErr w:type="gramEnd"/>
+      <w:r>
+        <w:rPr>
+          <w:b/>
+          <w:bCs/>
+          <w:lang w:val="en-US"/>
+        </w:rPr>
+        <w:t xml:space="preserve">0] - </w:t>
+      </w:r>
+      <w:proofErr w:type="gramStart"/>
+      <w:r>
+        <w:rPr>
+          <w:b/>
+          <w:bCs/>
+          <w:lang w:val="en-US"/>
+        </w:rPr>
+        <w:t>position[</w:t>
+      </w:r>
+      <w:proofErr w:type="gramEnd"/>
+      <w:r>
+        <w:rPr>
+          <w:b/>
+          <w:bCs/>
+          <w:lang w:val="en-US"/>
+        </w:rPr>
+        <w:t>0]) + abs(</w:t>
+      </w:r>
+      <w:proofErr w:type="gramStart"/>
+      <w:r>
+        <w:rPr>
+          <w:b/>
+          <w:bCs/>
+          <w:lang w:val="en-US"/>
+        </w:rPr>
+        <w:t>corner[</w:t>
+      </w:r>
+      <w:proofErr w:type="gramEnd"/>
+      <w:r>
+        <w:rPr>
+          <w:b/>
+          <w:bCs/>
+          <w:lang w:val="en-US"/>
+        </w:rPr>
+        <w:t xml:space="preserve">1] - </w:t>
+      </w:r>
+      <w:proofErr w:type="gramStart"/>
+      <w:r>
+        <w:rPr>
+          <w:b/>
+          <w:bCs/>
+          <w:lang w:val="en-US"/>
+        </w:rPr>
+        <w:t>position[</w:t>
+      </w:r>
+      <w:proofErr w:type="gramEnd"/>
+      <w:r>
+        <w:rPr>
+          <w:b/>
+          <w:bCs/>
+          <w:lang w:val="en-US"/>
+        </w:rPr>
+        <w:t>1])</w:t>
+      </w:r>
+    </w:p>
+    <w:p>
+      <w:pPr>
+        <w:pStyle w:val="af"/>
+        <w:rPr>
+          <w:lang w:val="en-US"/>
+        </w:rPr>
+      </w:pPr>
+      <w:r>
+        <w:rPr>
+          <w:lang w:val="en-US"/>
+        </w:rPr>
+        <w:t xml:space="preserve">        for corner in </w:t>
+      </w:r>
+      <w:proofErr w:type="spellStart"/>
+      <w:r>
+        <w:rPr>
+          <w:lang w:val="en-US"/>
+        </w:rPr>
+        <w:t>untouchedcorners</w:t>
+      </w:r>
+      <w:proofErr w:type="spellEnd"/>
+    </w:p>
+    <w:p>
+      <w:pPr>
+        <w:pStyle w:val="af"/>
+        <w:rPr>
+          <w:lang w:val="en-US"/>
+        </w:rPr>
+      </w:pPr>
+      <w:r>
+        <w:rPr>
+          <w:lang w:val="en-US"/>
+        </w:rPr>
+        <w:t xml:space="preserve">    }</w:t>
+      </w:r>
+    </w:p>
+    <w:p>
+      <w:pPr>
+        <w:pStyle w:val="af"/>
+        <w:rPr>
+          <w:lang w:val="en-US"/>
+        </w:rPr>
+      </w:pPr>
+      <w:r>
+        <w:rPr>
+          <w:lang w:val="en-US"/>
+        </w:rPr>
+        <w:t xml:space="preserve">    </w:t>
+      </w:r>
+      <w:proofErr w:type="spellStart"/>
+      <w:r>
+        <w:rPr>
+          <w:b/>
+          <w:bCs/>
+          <w:lang w:val="en-US"/>
+        </w:rPr>
+        <w:t>totalcost</w:t>
+      </w:r>
+      <w:proofErr w:type="spellEnd"/>
+      <w:r>
+        <w:rPr>
+          <w:lang w:val="en-US"/>
+        </w:rPr>
+        <w:t xml:space="preserve"> = sum(</w:t>
+      </w:r>
+      <w:proofErr w:type="spellStart"/>
+      <w:proofErr w:type="gramStart"/>
+      <w:r>
+        <w:rPr>
+          <w:lang w:val="en-US"/>
+        </w:rPr>
+        <w:t>distances.values</w:t>
+      </w:r>
+      <w:proofErr w:type="spellEnd"/>
+      <w:proofErr w:type="gramEnd"/>
+      <w:r>
+        <w:rPr>
+          <w:lang w:val="en-US"/>
+        </w:rPr>
+        <w:t>())</w:t>
+      </w:r>
+    </w:p>
+    <w:p>
+      <w:pPr>
+        <w:pStyle w:val="af"/>
+        <w:ind w:firstLine="0"/>
+        <w:rPr>
+          <w:lang w:val="en-US"/>
+        </w:rPr>
+      </w:pPr>
+    </w:p>
+    <w:p>
+      <w:pPr>
+        <w:pStyle w:val="af"/>
+      </w:pPr>
+      <w:r>
+        <w:rPr>
+          <w:lang w:val="en-US"/>
+        </w:rPr>
+        <w:t xml:space="preserve">    return </w:t>
+      </w:r>
+      <w:proofErr w:type="spellStart"/>
+      <w:r>
+        <w:rPr>
+          <w:lang w:val="en-US"/>
+        </w:rPr>
+        <w:t>totalcost</w:t>
+      </w:r>
+      <w:proofErr w:type="spellEnd"/>
+    </w:p>
+    <w:p/>
+    <w:p>
+      <w:r>
+        <w:t xml:space="preserve">Функция </w:t>
+      </w:r>
+      <w:r>
+        <w:t xml:space="preserve">находит </w:t>
+      </w:r>
+      <w:r>
+        <w:t xml:space="preserve">для заданного состояния </w:t>
+      </w:r>
+      <w:r>
+        <w:t>непосещённые</w:t>
+      </w:r>
+      <w:r>
+        <w:t xml:space="preserve"> углы и </w:t>
+      </w:r>
+      <w:r>
+        <w:t xml:space="preserve">последовательно </w:t>
+      </w:r>
+      <w:r>
+        <w:t>вычисля</w:t>
+      </w:r>
+      <w:r>
+        <w:t>ет</w:t>
+      </w:r>
+      <w:r>
+        <w:t xml:space="preserve"> </w:t>
+      </w:r>
+      <w:r>
+        <w:t xml:space="preserve">кратчайшие </w:t>
+      </w:r>
+      <w:r>
+        <w:t>манхэттенск</w:t>
+      </w:r>
+      <w:r>
+        <w:t>ие</w:t>
+      </w:r>
+      <w:r>
+        <w:t xml:space="preserve"> расстояни</w:t>
+      </w:r>
+      <w:r>
+        <w:t>я</w:t>
+      </w:r>
+      <w:r>
+        <w:t xml:space="preserve"> </w:t>
+      </w:r>
+      <w:r>
+        <w:t xml:space="preserve">до них </w:t>
+      </w:r>
+      <w:r>
+        <w:t xml:space="preserve">начиная </w:t>
+      </w:r>
+      <w:r>
+        <w:t>от позиции агента</w:t>
+      </w:r>
+      <w:r>
         <w:t>.</w:t>
       </w:r>
-    </w:p>
+      <w:r>
+        <w:t xml:space="preserve"> </w:t>
+      </w:r>
+      <w:r>
+        <w:t>Значение эвристики</w:t>
+      </w:r>
+      <w:r>
+        <w:t xml:space="preserve"> </w:t>
+      </w:r>
+      <w:r>
+        <w:t>представлено</w:t>
+      </w:r>
+      <w:r>
+        <w:t xml:space="preserve"> сумм</w:t>
+      </w:r>
+      <w:r>
+        <w:t xml:space="preserve">ой </w:t>
+      </w:r>
+      <w:r>
+        <w:t xml:space="preserve">наименьших </w:t>
+      </w:r>
+      <w:r>
+        <w:t>виртуальных расстояний.</w:t>
+      </w:r>
+    </w:p>
+    <w:p>
+      <w:r>
+        <w:t xml:space="preserve">В качестве тестирования был запущен </w:t>
+      </w:r>
+      <w:r>
+        <w:rPr>
+          <w:lang w:val="en-US"/>
+        </w:rPr>
+        <w:t>A</w:t>
+      </w:r>
+      <w:r>
+        <w:t>*-</w:t>
+      </w:r>
+      <w:r>
+        <w:t>алгоритм</w:t>
+      </w:r>
+      <w:r>
+        <w:t xml:space="preserve"> </w:t>
+      </w:r>
+      <w:r>
+        <w:t>для поиска пути через все углы в среднем лабиринте. Тестирование пройдено успешно (рисунок 3.4.1).</w:t>
+      </w:r>
+    </w:p>
+    <w:p>
+      <w:pPr>
+        <w:ind w:firstLine="0"/>
+      </w:pPr>
+    </w:p>
+    <w:p>
+      <w:pPr>
+        <w:ind w:firstLine="0"/>
+        <w:jc w:val="center"/>
+        <w:rPr>
+          <w:lang w:val="en-US"/>
+        </w:rPr>
+      </w:pPr>
+      <w:r>
+        <w:rPr>
+          <w:noProof/>
+        </w:rPr>
+        <w:lastRenderedPageBreak/>
+        <w:drawing>
+          <wp:inline distT="0" distB="0" distL="0" distR="0" wp14:anchorId="61987AFD" wp14:editId="4238A30B">
+            <wp:extent cx="3860800" cy="1190959"/>
+            <wp:effectExtent l="0" t="0" r="0" b="0"/>
+            <wp:docPr id="1850743188" name="Рисунок 1"/>
+            <wp:cNvGraphicFramePr>
+              <a:graphicFrameLocks xmlns:a="http://schemas.openxmlformats.org/drawingml/2006/main" noChangeAspect="1"/>
+            </wp:cNvGraphicFramePr>
+            <a:graphic xmlns:a="http://schemas.openxmlformats.org/drawingml/2006/main">
+              <a:graphicData uri="http://schemas.openxmlformats.org/drawingml/2006/picture">
+                <pic:pic xmlns:pic="http://schemas.openxmlformats.org/drawingml/2006/picture">
+                  <pic:nvPicPr>
+                    <pic:cNvPr id="1850743188" name=""/>
+                    <pic:cNvPicPr/>
+                  </pic:nvPicPr>
+                  <pic:blipFill>
+                    <a:blip r:embed="rId13"/>
+                    <a:stretch>
+                      <a:fillRect/>
+                    </a:stretch>
+                  </pic:blipFill>
+                  <pic:spPr>
+                    <a:xfrm>
+                      <a:off x="0" y="0"/>
+                      <a:ext cx="3872029" cy="1194423"/>
+                    </a:xfrm>
+                    <a:prstGeom prst="rect">
+                      <a:avLst/>
+                    </a:prstGeom>
+                  </pic:spPr>
+                </pic:pic>
+              </a:graphicData>
+            </a:graphic>
+          </wp:inline>
+        </w:drawing>
+      </w:r>
+    </w:p>
+    <w:p>
+      <w:pPr>
+        <w:ind w:firstLine="0"/>
+        <w:jc w:val="center"/>
+      </w:pPr>
+      <w:r>
+        <w:t xml:space="preserve">Рисунок 3.4.1 </w:t>
+      </w:r>
+      <w:r>
+        <w:t>–</w:t>
+      </w:r>
+      <w:r>
+        <w:t xml:space="preserve"> </w:t>
+      </w:r>
+      <w:r>
+        <w:t>Результат п</w:t>
+      </w:r>
+      <w:r>
+        <w:t>оиск</w:t>
+      </w:r>
+      <w:r>
+        <w:t>а</w:t>
+      </w:r>
+      <w:r>
+        <w:t xml:space="preserve"> методом А*</w:t>
+      </w:r>
+      <w:r>
+        <w:t xml:space="preserve"> с эвристикой </w:t>
+      </w:r>
+      <w:proofErr w:type="spellStart"/>
+      <w:r>
+        <w:t>cornersHeuristic</w:t>
+      </w:r>
+      <w:proofErr w:type="spellEnd"/>
+    </w:p>
+    <w:p>
+      <w:pPr>
+        <w:ind w:firstLine="0"/>
+        <w:jc w:val="center"/>
+      </w:pPr>
+    </w:p>
+    <w:p>
+      <w:r>
+        <w:t>Также реализация функции полностью прошла тесты автооценивателя (рисунок 3.4.2).</w:t>
+      </w:r>
+    </w:p>
+    <w:p>
+      <w:pPr>
+        <w:ind w:firstLine="0"/>
+        <w:jc w:val="center"/>
+      </w:pPr>
+    </w:p>
+    <w:p>
+      <w:pPr>
+        <w:ind w:firstLine="0"/>
+        <w:jc w:val="center"/>
+        <w:rPr>
+          <w:lang w:val="en-US"/>
+        </w:rPr>
+      </w:pPr>
+      <w:r>
+        <w:drawing>
+          <wp:inline distT="0" distB="0" distL="0" distR="0" wp14:anchorId="52FA8A51" wp14:editId="70C11730">
+            <wp:extent cx="4768850" cy="1294958"/>
+            <wp:effectExtent l="0" t="0" r="0" b="0"/>
+            <wp:docPr id="1373547154" name="Рисунок 1"/>
+            <wp:cNvGraphicFramePr>
+              <a:graphicFrameLocks xmlns:a="http://schemas.openxmlformats.org/drawingml/2006/main" noChangeAspect="1"/>
+            </wp:cNvGraphicFramePr>
+            <a:graphic xmlns:a="http://schemas.openxmlformats.org/drawingml/2006/main">
+              <a:graphicData uri="http://schemas.openxmlformats.org/drawingml/2006/picture">
+                <pic:pic xmlns:pic="http://schemas.openxmlformats.org/drawingml/2006/picture">
+                  <pic:nvPicPr>
+                    <pic:cNvPr id="1373547154" name=""/>
+                    <pic:cNvPicPr/>
+                  </pic:nvPicPr>
+                  <pic:blipFill>
+                    <a:blip r:embed="rId14"/>
+                    <a:stretch>
+                      <a:fillRect/>
+                    </a:stretch>
+                  </pic:blipFill>
+                  <pic:spPr>
+                    <a:xfrm>
+                      <a:off x="0" y="0"/>
+                      <a:ext cx="4783623" cy="1298970"/>
+                    </a:xfrm>
+                    <a:prstGeom prst="rect">
+                      <a:avLst/>
+                    </a:prstGeom>
+                  </pic:spPr>
+                </pic:pic>
+              </a:graphicData>
+            </a:graphic>
+          </wp:inline>
+        </w:drawing>
+      </w:r>
+    </w:p>
+    <w:p>
+      <w:pPr>
+        <w:ind w:firstLine="0"/>
+        <w:jc w:val="center"/>
+      </w:pPr>
+      <w:r>
+        <w:t xml:space="preserve">Рисунок 3.4.2 – Автооцениватель для функции </w:t>
+      </w:r>
+      <w:proofErr w:type="spellStart"/>
+      <w:r>
+        <w:t>cornersHeuristic</w:t>
+      </w:r>
+      <w:proofErr w:type="spellEnd"/>
+    </w:p>
+    <w:p/>
     <w:p/>
     <w:p>
       <w:pPr>
@@ -3701,7 +5351,7 @@
         </w:numPr>
       </w:pPr>
       <w:r>
-        <w:t>.</w:t>
+        <w:t>Задача поедания всех гранул</w:t>
       </w:r>
     </w:p>
     <w:p/>
@@ -3714,7 +5364,7 @@
         </w:numPr>
       </w:pPr>
       <w:r>
-        <w:t>.</w:t>
+        <w:t>Субоптимальный поиск</w:t>
       </w:r>
     </w:p>
     <w:p/>
@@ -3739,8 +5389,8 @@
       </w:r>
     </w:p>
     <w:sectPr>
-      <w:headerReference w:type="default" r:id="rId13"/>
-      <w:headerReference w:type="first" r:id="rId14"/>
+      <w:headerReference w:type="default" r:id="rId15"/>
+      <w:headerReference w:type="first" r:id="rId16"/>
       <w:pgSz w:w="11906" w:h="16838"/>
       <w:pgMar w:top="851" w:right="567" w:bottom="851" w:left="1418" w:header="680" w:footer="680" w:gutter="0"/>
       <w:cols w:space="708"/>

</xml_diff>